<commit_message>
Moved fast charger and 4amp supply in bom
</commit_message>
<xml_diff>
--- a/mushr_docs/hardware/mushr_nano_bill_of_materials.docx
+++ b/mushr_docs/hardware/mushr_nano_bill_of_materials.docx
@@ -3205,7 +3205,23 @@
                 <w:sz w:val="24"/>
                 <w:szCs w:val="24"/>
               </w:rPr>
-              <w:t>$7.20 / pack of 25</w:t>
+              <w:t>$</w:t>
+            </w:r>
+            <w:r>
+              <w:rPr>
+                <w:rFonts w:ascii="Times New Roman" w:hAnsi="Times New Roman" w:cs="Times New Roman"/>
+                <w:sz w:val="24"/>
+                <w:szCs w:val="24"/>
+              </w:rPr>
+              <w:t>4.19</w:t>
+            </w:r>
+            <w:r>
+              <w:rPr>
+                <w:rFonts w:ascii="Times New Roman" w:hAnsi="Times New Roman" w:cs="Times New Roman"/>
+                <w:sz w:val="24"/>
+                <w:szCs w:val="24"/>
+              </w:rPr>
+              <w:t xml:space="preserve"> / pack of 25</w:t>
             </w:r>
           </w:p>
         </w:tc>
@@ -3228,7 +3244,7 @@
                 <w:sz w:val="16"/>
                 <w:szCs w:val="16"/>
               </w:rPr>
-              <w:t>https://www.mcmaster.com/91294a018</w:t>
+              <w:t>https://www.mcmaster.com/92010a020</w:t>
             </w:r>
           </w:p>
         </w:tc>
@@ -3439,8 +3455,275 @@
           </w:p>
         </w:tc>
       </w:tr>
+      <w:tr>
+        <w:trPr>
+          <w:tblHeader/>
+          <w:jc w:val="center"/>
+        </w:trPr>
+        <w:tc>
+          <w:tcPr>
+            <w:tcW w:w="1434" w:type="dxa"/>
+          </w:tcPr>
+          <w:p>
+            <w:pPr>
+              <w:jc w:val="center"/>
+              <w:rPr>
+                <w:rFonts w:ascii="Times New Roman" w:hAnsi="Times New Roman" w:cs="Times New Roman"/>
+                <w:sz w:val="24"/>
+                <w:szCs w:val="24"/>
+              </w:rPr>
+            </w:pPr>
+            <w:r>
+              <w:rPr>
+                <w:rFonts w:ascii="Times New Roman" w:hAnsi="Times New Roman" w:cs="Times New Roman"/>
+                <w:sz w:val="24"/>
+                <w:szCs w:val="24"/>
+              </w:rPr>
+              <w:t>Power Supply (5V 4Amp)</w:t>
+            </w:r>
+          </w:p>
+        </w:tc>
+        <w:tc>
+          <w:tcPr>
+            <w:tcW w:w="1446" w:type="dxa"/>
+          </w:tcPr>
+          <w:p>
+            <w:pPr>
+              <w:jc w:val="center"/>
+              <w:rPr>
+                <w:rFonts w:ascii="Times New Roman" w:hAnsi="Times New Roman" w:cs="Times New Roman"/>
+                <w:sz w:val="24"/>
+                <w:szCs w:val="24"/>
+              </w:rPr>
+            </w:pPr>
+            <w:r>
+              <w:rPr>
+                <w:rFonts w:ascii="Times New Roman" w:hAnsi="Times New Roman" w:cs="Times New Roman"/>
+                <w:sz w:val="24"/>
+                <w:szCs w:val="24"/>
+              </w:rPr>
+              <w:t>1</w:t>
+            </w:r>
+          </w:p>
+        </w:tc>
+        <w:tc>
+          <w:tcPr>
+            <w:tcW w:w="1365" w:type="dxa"/>
+          </w:tcPr>
+          <w:p>
+            <w:pPr>
+              <w:jc w:val="center"/>
+              <w:rPr>
+                <w:rFonts w:ascii="Times New Roman" w:hAnsi="Times New Roman" w:cs="Times New Roman"/>
+                <w:sz w:val="24"/>
+                <w:szCs w:val="24"/>
+              </w:rPr>
+            </w:pPr>
+            <w:r>
+              <w:rPr>
+                <w:rFonts w:ascii="Times New Roman" w:hAnsi="Times New Roman" w:cs="Times New Roman"/>
+                <w:sz w:val="24"/>
+                <w:szCs w:val="24"/>
+              </w:rPr>
+              <w:t>$13.99</w:t>
+            </w:r>
+          </w:p>
+        </w:tc>
+        <w:tc>
+          <w:tcPr>
+            <w:tcW w:w="3818" w:type="dxa"/>
+          </w:tcPr>
+          <w:p>
+            <w:pPr>
+              <w:jc w:val="center"/>
+              <w:rPr>
+                <w:rStyle w:val="Hyperlink"/>
+                <w:sz w:val="16"/>
+                <w:szCs w:val="16"/>
+              </w:rPr>
+            </w:pPr>
+            <w:hyperlink r:id="rId13" w:history="1">
+              <w:r>
+                <w:rPr>
+                  <w:rStyle w:val="Hyperlink"/>
+                  <w:sz w:val="16"/>
+                </w:rPr>
+                <w:t>https://www.amazon.com/ALITOVE-Converter-5-5x2-1mm-100V-240V-Security/dp/B078RT3ZPS</w:t>
+              </w:r>
+            </w:hyperlink>
+          </w:p>
+        </w:tc>
+        <w:tc>
+          <w:tcPr>
+            <w:tcW w:w="1287" w:type="dxa"/>
+          </w:tcPr>
+          <w:p>
+            <w:pPr>
+              <w:jc w:val="center"/>
+              <w:rPr>
+                <w:sz w:val="16"/>
+                <w:szCs w:val="16"/>
+              </w:rPr>
+            </w:pPr>
+            <w:r>
+              <w:rPr>
+                <w:rFonts w:ascii="Times New Roman" w:hAnsi="Times New Roman" w:cs="Times New Roman"/>
+                <w:sz w:val="16"/>
+                <w:szCs w:val="24"/>
+              </w:rPr>
+              <w:t>Power the Jetson Nano without using batter</w:t>
+            </w:r>
+            <w:r>
+              <w:rPr>
+                <w:rFonts w:ascii="Times New Roman" w:hAnsi="Times New Roman" w:cs="Times New Roman"/>
+                <w:sz w:val="16"/>
+                <w:szCs w:val="24"/>
+              </w:rPr>
+              <w:t>y</w:t>
+            </w:r>
+            <w:r>
+              <w:rPr>
+                <w:rFonts w:ascii="Times New Roman" w:hAnsi="Times New Roman" w:cs="Times New Roman"/>
+                <w:sz w:val="16"/>
+                <w:szCs w:val="24"/>
+              </w:rPr>
+              <w:t xml:space="preserve"> if desired</w:t>
+            </w:r>
+            <w:bookmarkStart w:id="1" w:name="_GoBack"/>
+            <w:bookmarkEnd w:id="1"/>
+          </w:p>
+        </w:tc>
+      </w:tr>
+      <w:tr>
+        <w:trPr>
+          <w:tblHeader/>
+          <w:jc w:val="center"/>
+        </w:trPr>
+        <w:tc>
+          <w:tcPr>
+            <w:tcW w:w="1434" w:type="dxa"/>
+          </w:tcPr>
+          <w:p>
+            <w:pPr>
+              <w:jc w:val="center"/>
+              <w:rPr>
+                <w:rFonts w:ascii="Times New Roman" w:hAnsi="Times New Roman" w:cs="Times New Roman"/>
+                <w:sz w:val="24"/>
+                <w:szCs w:val="24"/>
+              </w:rPr>
+            </w:pPr>
+            <w:proofErr w:type="spellStart"/>
+            <w:r>
+              <w:rPr>
+                <w:rFonts w:ascii="Times New Roman" w:hAnsi="Times New Roman" w:cs="Times New Roman"/>
+                <w:sz w:val="24"/>
+                <w:szCs w:val="24"/>
+              </w:rPr>
+              <w:t>Redcat</w:t>
+            </w:r>
+            <w:proofErr w:type="spellEnd"/>
+            <w:r>
+              <w:rPr>
+                <w:rFonts w:ascii="Times New Roman" w:hAnsi="Times New Roman" w:cs="Times New Roman"/>
+                <w:sz w:val="24"/>
+                <w:szCs w:val="24"/>
+              </w:rPr>
+              <w:t xml:space="preserve"> Racing Fast Charger</w:t>
+            </w:r>
+          </w:p>
+        </w:tc>
+        <w:tc>
+          <w:tcPr>
+            <w:tcW w:w="1446" w:type="dxa"/>
+          </w:tcPr>
+          <w:p>
+            <w:pPr>
+              <w:jc w:val="center"/>
+              <w:rPr>
+                <w:rFonts w:ascii="Times New Roman" w:hAnsi="Times New Roman" w:cs="Times New Roman"/>
+                <w:sz w:val="24"/>
+                <w:szCs w:val="24"/>
+              </w:rPr>
+            </w:pPr>
+            <w:r>
+              <w:rPr>
+                <w:rFonts w:ascii="Times New Roman" w:hAnsi="Times New Roman" w:cs="Times New Roman"/>
+                <w:sz w:val="24"/>
+                <w:szCs w:val="24"/>
+              </w:rPr>
+              <w:t>1</w:t>
+            </w:r>
+          </w:p>
+        </w:tc>
+        <w:tc>
+          <w:tcPr>
+            <w:tcW w:w="1365" w:type="dxa"/>
+          </w:tcPr>
+          <w:p>
+            <w:pPr>
+              <w:jc w:val="center"/>
+              <w:rPr>
+                <w:rFonts w:ascii="Times New Roman" w:hAnsi="Times New Roman" w:cs="Times New Roman"/>
+                <w:sz w:val="24"/>
+                <w:szCs w:val="24"/>
+              </w:rPr>
+            </w:pPr>
+            <w:r>
+              <w:rPr>
+                <w:rFonts w:ascii="Times New Roman" w:hAnsi="Times New Roman" w:cs="Times New Roman"/>
+                <w:sz w:val="24"/>
+                <w:szCs w:val="24"/>
+              </w:rPr>
+              <w:t>$18.70</w:t>
+            </w:r>
+          </w:p>
+        </w:tc>
+        <w:tc>
+          <w:tcPr>
+            <w:tcW w:w="3818" w:type="dxa"/>
+          </w:tcPr>
+          <w:p>
+            <w:pPr>
+              <w:jc w:val="center"/>
+            </w:pPr>
+            <w:hyperlink r:id="rId14" w:history="1">
+              <w:r>
+                <w:rPr>
+                  <w:rStyle w:val="Hyperlink"/>
+                  <w:rFonts w:ascii="Times New Roman" w:hAnsi="Times New Roman" w:cs="Times New Roman"/>
+                  <w:sz w:val="16"/>
+                  <w:szCs w:val="16"/>
+                </w:rPr>
+                <w:t>https://www.amazon.com/gp/product/B015ZQEID8</w:t>
+              </w:r>
+            </w:hyperlink>
+          </w:p>
+        </w:tc>
+        <w:tc>
+          <w:tcPr>
+            <w:tcW w:w="1287" w:type="dxa"/>
+          </w:tcPr>
+          <w:p>
+            <w:pPr>
+              <w:jc w:val="center"/>
+              <w:rPr>
+                <w:rFonts w:ascii="Times New Roman" w:hAnsi="Times New Roman" w:cs="Times New Roman"/>
+                <w:sz w:val="16"/>
+                <w:szCs w:val="24"/>
+              </w:rPr>
+            </w:pPr>
+          </w:p>
+        </w:tc>
+      </w:tr>
       <w:bookmarkEnd w:id="0"/>
     </w:tbl>
+    <w:p/>
+    <w:p>
+      <w:r>
+        <w:t>Cont’d Next Page</w:t>
+      </w:r>
+    </w:p>
+    <w:p/>
     <w:p/>
     <w:p>
       <w:pPr>
@@ -3935,7 +4218,7 @@
                 <w:sz w:val="16"/>
               </w:rPr>
             </w:pPr>
-            <w:hyperlink r:id="rId13" w:history="1">
+            <w:hyperlink r:id="rId15" w:history="1">
               <w:r>
                 <w:rPr>
                   <w:rStyle w:val="Hyperlink"/>
@@ -3980,7 +4263,6 @@
                 <w:rFonts w:ascii="Times New Roman" w:hAnsi="Times New Roman" w:cs="Times New Roman"/>
                 <w:sz w:val="24"/>
               </w:rPr>
-              <w:lastRenderedPageBreak/>
               <w:t>USB 3.0 1ft</w:t>
             </w:r>
           </w:p>
@@ -4039,7 +4321,7 @@
                 <w:sz w:val="16"/>
               </w:rPr>
             </w:pPr>
-            <w:hyperlink r:id="rId14" w:history="1">
+            <w:hyperlink r:id="rId16" w:history="1">
               <w:r>
                 <w:rPr>
                   <w:rStyle w:val="Hyperlink"/>
@@ -4047,293 +4329,6 @@
                   <w:sz w:val="16"/>
                 </w:rPr>
                 <w:t>https://www.amazon.com/gp/product/B01809N39W</w:t>
-              </w:r>
-            </w:hyperlink>
-          </w:p>
-        </w:tc>
-        <w:tc>
-          <w:tcPr>
-            <w:tcW w:w="1345" w:type="dxa"/>
-          </w:tcPr>
-          <w:p>
-            <w:pPr>
-              <w:jc w:val="center"/>
-              <w:rPr>
-                <w:rFonts w:ascii="Times New Roman" w:hAnsi="Times New Roman" w:cs="Times New Roman"/>
-                <w:sz w:val="24"/>
-              </w:rPr>
-            </w:pPr>
-          </w:p>
-        </w:tc>
-      </w:tr>
-      <w:tr>
-        <w:tc>
-          <w:tcPr>
-            <w:tcW w:w="1533" w:type="dxa"/>
-          </w:tcPr>
-          <w:p>
-            <w:pPr>
-              <w:jc w:val="center"/>
-              <w:rPr>
-                <w:rFonts w:ascii="Times New Roman" w:hAnsi="Times New Roman" w:cs="Times New Roman"/>
-                <w:sz w:val="24"/>
-              </w:rPr>
-            </w:pPr>
-            <w:r>
-              <w:rPr>
-                <w:rFonts w:ascii="Times New Roman" w:hAnsi="Times New Roman" w:cs="Times New Roman"/>
-                <w:sz w:val="24"/>
-              </w:rPr>
-              <w:t>M3 Pan Head Screw 6mm</w:t>
-            </w:r>
-          </w:p>
-        </w:tc>
-        <w:tc>
-          <w:tcPr>
-            <w:tcW w:w="1514" w:type="dxa"/>
-          </w:tcPr>
-          <w:p>
-            <w:pPr>
-              <w:jc w:val="center"/>
-              <w:rPr>
-                <w:rFonts w:ascii="Times New Roman" w:hAnsi="Times New Roman" w:cs="Times New Roman"/>
-                <w:sz w:val="24"/>
-              </w:rPr>
-            </w:pPr>
-            <w:r>
-              <w:rPr>
-                <w:rFonts w:ascii="Times New Roman" w:hAnsi="Times New Roman" w:cs="Times New Roman"/>
-                <w:sz w:val="24"/>
-              </w:rPr>
-              <w:t>1</w:t>
-            </w:r>
-          </w:p>
-        </w:tc>
-        <w:tc>
-          <w:tcPr>
-            <w:tcW w:w="1329" w:type="dxa"/>
-          </w:tcPr>
-          <w:p>
-            <w:pPr>
-              <w:jc w:val="center"/>
-              <w:rPr>
-                <w:rFonts w:ascii="Times New Roman" w:hAnsi="Times New Roman" w:cs="Times New Roman"/>
-                <w:sz w:val="24"/>
-              </w:rPr>
-            </w:pPr>
-            <w:r>
-              <w:rPr>
-                <w:rFonts w:ascii="Times New Roman" w:hAnsi="Times New Roman" w:cs="Times New Roman"/>
-                <w:sz w:val="24"/>
-              </w:rPr>
-              <w:t>$5.06</w:t>
-            </w:r>
-          </w:p>
-        </w:tc>
-        <w:tc>
-          <w:tcPr>
-            <w:tcW w:w="3629" w:type="dxa"/>
-          </w:tcPr>
-          <w:p>
-            <w:pPr>
-              <w:jc w:val="center"/>
-              <w:rPr>
-                <w:rFonts w:ascii="Times New Roman" w:hAnsi="Times New Roman" w:cs="Times New Roman"/>
-                <w:sz w:val="16"/>
-              </w:rPr>
-            </w:pPr>
-            <w:hyperlink r:id="rId15" w:history="1">
-              <w:r>
-                <w:rPr>
-                  <w:rStyle w:val="Hyperlink"/>
-                  <w:rFonts w:ascii="Times New Roman" w:hAnsi="Times New Roman" w:cs="Times New Roman"/>
-                  <w:sz w:val="16"/>
-                </w:rPr>
-                <w:t>https://www.mcmaster.com/92095a179</w:t>
-              </w:r>
-            </w:hyperlink>
-          </w:p>
-        </w:tc>
-        <w:tc>
-          <w:tcPr>
-            <w:tcW w:w="1345" w:type="dxa"/>
-          </w:tcPr>
-          <w:p>
-            <w:pPr>
-              <w:jc w:val="center"/>
-              <w:rPr>
-                <w:rFonts w:ascii="Times New Roman" w:hAnsi="Times New Roman" w:cs="Times New Roman"/>
-                <w:sz w:val="24"/>
-              </w:rPr>
-            </w:pPr>
-          </w:p>
-        </w:tc>
-      </w:tr>
-      <w:tr>
-        <w:tc>
-          <w:tcPr>
-            <w:tcW w:w="1533" w:type="dxa"/>
-          </w:tcPr>
-          <w:p>
-            <w:pPr>
-              <w:jc w:val="center"/>
-              <w:rPr>
-                <w:rFonts w:ascii="Times New Roman" w:hAnsi="Times New Roman" w:cs="Times New Roman"/>
-                <w:sz w:val="24"/>
-              </w:rPr>
-            </w:pPr>
-          </w:p>
-        </w:tc>
-        <w:tc>
-          <w:tcPr>
-            <w:tcW w:w="1514" w:type="dxa"/>
-          </w:tcPr>
-          <w:p>
-            <w:pPr>
-              <w:jc w:val="center"/>
-              <w:rPr>
-                <w:rFonts w:ascii="Times New Roman" w:hAnsi="Times New Roman" w:cs="Times New Roman"/>
-                <w:sz w:val="24"/>
-              </w:rPr>
-            </w:pPr>
-          </w:p>
-        </w:tc>
-        <w:tc>
-          <w:tcPr>
-            <w:tcW w:w="1329" w:type="dxa"/>
-          </w:tcPr>
-          <w:p>
-            <w:pPr>
-              <w:jc w:val="center"/>
-              <w:rPr>
-                <w:rFonts w:ascii="Times New Roman" w:hAnsi="Times New Roman" w:cs="Times New Roman"/>
-                <w:sz w:val="24"/>
-              </w:rPr>
-            </w:pPr>
-          </w:p>
-        </w:tc>
-        <w:tc>
-          <w:tcPr>
-            <w:tcW w:w="3629" w:type="dxa"/>
-          </w:tcPr>
-          <w:p>
-            <w:pPr>
-              <w:jc w:val="center"/>
-              <w:rPr>
-                <w:rFonts w:ascii="Times New Roman" w:hAnsi="Times New Roman" w:cs="Times New Roman"/>
-                <w:sz w:val="16"/>
-              </w:rPr>
-            </w:pPr>
-          </w:p>
-        </w:tc>
-        <w:tc>
-          <w:tcPr>
-            <w:tcW w:w="1345" w:type="dxa"/>
-          </w:tcPr>
-          <w:p>
-            <w:pPr>
-              <w:jc w:val="center"/>
-              <w:rPr>
-                <w:rFonts w:ascii="Times New Roman" w:hAnsi="Times New Roman" w:cs="Times New Roman"/>
-                <w:sz w:val="24"/>
-              </w:rPr>
-            </w:pPr>
-          </w:p>
-        </w:tc>
-      </w:tr>
-      <w:tr>
-        <w:tc>
-          <w:tcPr>
-            <w:tcW w:w="1533" w:type="dxa"/>
-          </w:tcPr>
-          <w:p>
-            <w:pPr>
-              <w:jc w:val="center"/>
-              <w:rPr>
-                <w:rFonts w:ascii="Times New Roman" w:hAnsi="Times New Roman" w:cs="Times New Roman"/>
-                <w:sz w:val="24"/>
-              </w:rPr>
-            </w:pPr>
-            <w:proofErr w:type="spellStart"/>
-            <w:r>
-              <w:rPr>
-                <w:rFonts w:ascii="Times New Roman" w:hAnsi="Times New Roman" w:cs="Times New Roman"/>
-                <w:sz w:val="24"/>
-              </w:rPr>
-              <w:t>Realsense</w:t>
-            </w:r>
-            <w:proofErr w:type="spellEnd"/>
-            <w:r>
-              <w:rPr>
-                <w:rFonts w:ascii="Times New Roman" w:hAnsi="Times New Roman" w:cs="Times New Roman"/>
-                <w:sz w:val="24"/>
-              </w:rPr>
-              <w:t xml:space="preserve"> T265</w:t>
-            </w:r>
-          </w:p>
-        </w:tc>
-        <w:tc>
-          <w:tcPr>
-            <w:tcW w:w="1514" w:type="dxa"/>
-          </w:tcPr>
-          <w:p>
-            <w:pPr>
-              <w:jc w:val="center"/>
-              <w:rPr>
-                <w:rFonts w:ascii="Times New Roman" w:hAnsi="Times New Roman" w:cs="Times New Roman"/>
-                <w:sz w:val="24"/>
-              </w:rPr>
-            </w:pPr>
-            <w:r>
-              <w:rPr>
-                <w:rFonts w:ascii="Times New Roman" w:hAnsi="Times New Roman" w:cs="Times New Roman"/>
-                <w:sz w:val="24"/>
-              </w:rPr>
-              <w:t>1</w:t>
-            </w:r>
-          </w:p>
-        </w:tc>
-        <w:tc>
-          <w:tcPr>
-            <w:tcW w:w="1329" w:type="dxa"/>
-          </w:tcPr>
-          <w:p>
-            <w:pPr>
-              <w:jc w:val="center"/>
-              <w:rPr>
-                <w:rFonts w:ascii="Times New Roman" w:hAnsi="Times New Roman" w:cs="Times New Roman"/>
-                <w:sz w:val="24"/>
-              </w:rPr>
-            </w:pPr>
-            <w:r>
-              <w:rPr>
-                <w:rFonts w:ascii="Times New Roman" w:hAnsi="Times New Roman" w:cs="Times New Roman"/>
-                <w:sz w:val="24"/>
-              </w:rPr>
-              <w:t>$199</w:t>
-            </w:r>
-          </w:p>
-        </w:tc>
-        <w:tc>
-          <w:tcPr>
-            <w:tcW w:w="3629" w:type="dxa"/>
-          </w:tcPr>
-          <w:p>
-            <w:pPr>
-              <w:jc w:val="center"/>
-              <w:rPr>
-                <w:rFonts w:ascii="Times New Roman" w:hAnsi="Times New Roman" w:cs="Times New Roman"/>
-                <w:sz w:val="16"/>
-              </w:rPr>
-            </w:pPr>
-            <w:hyperlink r:id="rId16" w:history="1">
-              <w:r>
-                <w:rPr>
-                  <w:rStyle w:val="Hyperlink"/>
-                  <w:rFonts w:ascii="Times New Roman" w:hAnsi="Times New Roman" w:cs="Times New Roman"/>
-                  <w:sz w:val="16"/>
-                </w:rPr>
-                <w:t>https://store.intelrealsense.com/buy-intel-realsense-tracking-camera-t265.html</w:t>
               </w:r>
             </w:hyperlink>
           </w:p>
@@ -4541,6 +4536,293 @@
                 <w:sz w:val="24"/>
               </w:rPr>
             </w:pPr>
+            <w:proofErr w:type="spellStart"/>
+            <w:r>
+              <w:rPr>
+                <w:rFonts w:ascii="Times New Roman" w:hAnsi="Times New Roman" w:cs="Times New Roman"/>
+                <w:sz w:val="24"/>
+              </w:rPr>
+              <w:t>Realsense</w:t>
+            </w:r>
+            <w:proofErr w:type="spellEnd"/>
+            <w:r>
+              <w:rPr>
+                <w:rFonts w:ascii="Times New Roman" w:hAnsi="Times New Roman" w:cs="Times New Roman"/>
+                <w:sz w:val="24"/>
+              </w:rPr>
+              <w:t xml:space="preserve"> T265</w:t>
+            </w:r>
+          </w:p>
+        </w:tc>
+        <w:tc>
+          <w:tcPr>
+            <w:tcW w:w="1514" w:type="dxa"/>
+          </w:tcPr>
+          <w:p>
+            <w:pPr>
+              <w:jc w:val="center"/>
+              <w:rPr>
+                <w:rFonts w:ascii="Times New Roman" w:hAnsi="Times New Roman" w:cs="Times New Roman"/>
+                <w:sz w:val="24"/>
+              </w:rPr>
+            </w:pPr>
+            <w:r>
+              <w:rPr>
+                <w:rFonts w:ascii="Times New Roman" w:hAnsi="Times New Roman" w:cs="Times New Roman"/>
+                <w:sz w:val="24"/>
+              </w:rPr>
+              <w:t>1</w:t>
+            </w:r>
+          </w:p>
+        </w:tc>
+        <w:tc>
+          <w:tcPr>
+            <w:tcW w:w="1329" w:type="dxa"/>
+          </w:tcPr>
+          <w:p>
+            <w:pPr>
+              <w:jc w:val="center"/>
+              <w:rPr>
+                <w:rFonts w:ascii="Times New Roman" w:hAnsi="Times New Roman" w:cs="Times New Roman"/>
+                <w:sz w:val="24"/>
+              </w:rPr>
+            </w:pPr>
+            <w:r>
+              <w:rPr>
+                <w:rFonts w:ascii="Times New Roman" w:hAnsi="Times New Roman" w:cs="Times New Roman"/>
+                <w:sz w:val="24"/>
+              </w:rPr>
+              <w:t>$199</w:t>
+            </w:r>
+          </w:p>
+        </w:tc>
+        <w:tc>
+          <w:tcPr>
+            <w:tcW w:w="3629" w:type="dxa"/>
+          </w:tcPr>
+          <w:p>
+            <w:pPr>
+              <w:jc w:val="center"/>
+              <w:rPr>
+                <w:rFonts w:ascii="Times New Roman" w:hAnsi="Times New Roman" w:cs="Times New Roman"/>
+                <w:sz w:val="16"/>
+              </w:rPr>
+            </w:pPr>
+            <w:hyperlink r:id="rId18" w:history="1">
+              <w:r>
+                <w:rPr>
+                  <w:rStyle w:val="Hyperlink"/>
+                  <w:rFonts w:ascii="Times New Roman" w:hAnsi="Times New Roman" w:cs="Times New Roman"/>
+                  <w:sz w:val="16"/>
+                </w:rPr>
+                <w:t>https://store.intelrealsense.com/buy-intel-realsense-tracking-camera-t265.html</w:t>
+              </w:r>
+            </w:hyperlink>
+          </w:p>
+        </w:tc>
+        <w:tc>
+          <w:tcPr>
+            <w:tcW w:w="1345" w:type="dxa"/>
+          </w:tcPr>
+          <w:p>
+            <w:pPr>
+              <w:jc w:val="center"/>
+              <w:rPr>
+                <w:rFonts w:ascii="Times New Roman" w:hAnsi="Times New Roman" w:cs="Times New Roman"/>
+                <w:sz w:val="24"/>
+              </w:rPr>
+            </w:pPr>
+          </w:p>
+        </w:tc>
+      </w:tr>
+      <w:tr>
+        <w:tc>
+          <w:tcPr>
+            <w:tcW w:w="1533" w:type="dxa"/>
+          </w:tcPr>
+          <w:p>
+            <w:pPr>
+              <w:jc w:val="center"/>
+              <w:rPr>
+                <w:rFonts w:ascii="Times New Roman" w:hAnsi="Times New Roman" w:cs="Times New Roman"/>
+                <w:sz w:val="24"/>
+              </w:rPr>
+            </w:pPr>
+            <w:r>
+              <w:rPr>
+                <w:rFonts w:ascii="Times New Roman" w:hAnsi="Times New Roman" w:cs="Times New Roman"/>
+                <w:sz w:val="24"/>
+              </w:rPr>
+              <w:t>M3 Pan Head Screw 6mm</w:t>
+            </w:r>
+          </w:p>
+        </w:tc>
+        <w:tc>
+          <w:tcPr>
+            <w:tcW w:w="1514" w:type="dxa"/>
+          </w:tcPr>
+          <w:p>
+            <w:pPr>
+              <w:jc w:val="center"/>
+              <w:rPr>
+                <w:rFonts w:ascii="Times New Roman" w:hAnsi="Times New Roman" w:cs="Times New Roman"/>
+                <w:sz w:val="24"/>
+              </w:rPr>
+            </w:pPr>
+            <w:r>
+              <w:rPr>
+                <w:rFonts w:ascii="Times New Roman" w:hAnsi="Times New Roman" w:cs="Times New Roman"/>
+                <w:sz w:val="24"/>
+              </w:rPr>
+              <w:t>1</w:t>
+            </w:r>
+          </w:p>
+        </w:tc>
+        <w:tc>
+          <w:tcPr>
+            <w:tcW w:w="1329" w:type="dxa"/>
+          </w:tcPr>
+          <w:p>
+            <w:pPr>
+              <w:jc w:val="center"/>
+              <w:rPr>
+                <w:rFonts w:ascii="Times New Roman" w:hAnsi="Times New Roman" w:cs="Times New Roman"/>
+                <w:sz w:val="24"/>
+              </w:rPr>
+            </w:pPr>
+            <w:r>
+              <w:rPr>
+                <w:rFonts w:ascii="Times New Roman" w:hAnsi="Times New Roman" w:cs="Times New Roman"/>
+                <w:sz w:val="24"/>
+              </w:rPr>
+              <w:t>$5.06</w:t>
+            </w:r>
+          </w:p>
+        </w:tc>
+        <w:tc>
+          <w:tcPr>
+            <w:tcW w:w="3629" w:type="dxa"/>
+          </w:tcPr>
+          <w:p>
+            <w:pPr>
+              <w:jc w:val="center"/>
+              <w:rPr>
+                <w:rFonts w:ascii="Times New Roman" w:hAnsi="Times New Roman" w:cs="Times New Roman"/>
+                <w:sz w:val="16"/>
+              </w:rPr>
+            </w:pPr>
+            <w:hyperlink r:id="rId19" w:history="1">
+              <w:r>
+                <w:rPr>
+                  <w:rStyle w:val="Hyperlink"/>
+                  <w:rFonts w:ascii="Times New Roman" w:hAnsi="Times New Roman" w:cs="Times New Roman"/>
+                  <w:sz w:val="16"/>
+                </w:rPr>
+                <w:t>https://www.mcmaster.com/92095a179</w:t>
+              </w:r>
+            </w:hyperlink>
+          </w:p>
+        </w:tc>
+        <w:tc>
+          <w:tcPr>
+            <w:tcW w:w="1345" w:type="dxa"/>
+          </w:tcPr>
+          <w:p>
+            <w:pPr>
+              <w:jc w:val="center"/>
+              <w:rPr>
+                <w:rFonts w:ascii="Times New Roman" w:hAnsi="Times New Roman" w:cs="Times New Roman"/>
+                <w:sz w:val="24"/>
+              </w:rPr>
+            </w:pPr>
+          </w:p>
+        </w:tc>
+      </w:tr>
+      <w:tr>
+        <w:tc>
+          <w:tcPr>
+            <w:tcW w:w="1533" w:type="dxa"/>
+          </w:tcPr>
+          <w:p>
+            <w:pPr>
+              <w:jc w:val="center"/>
+              <w:rPr>
+                <w:rFonts w:ascii="Times New Roman" w:hAnsi="Times New Roman" w:cs="Times New Roman"/>
+                <w:sz w:val="24"/>
+              </w:rPr>
+            </w:pPr>
+          </w:p>
+        </w:tc>
+        <w:tc>
+          <w:tcPr>
+            <w:tcW w:w="1514" w:type="dxa"/>
+          </w:tcPr>
+          <w:p>
+            <w:pPr>
+              <w:jc w:val="center"/>
+              <w:rPr>
+                <w:rFonts w:ascii="Times New Roman" w:hAnsi="Times New Roman" w:cs="Times New Roman"/>
+                <w:sz w:val="24"/>
+              </w:rPr>
+            </w:pPr>
+          </w:p>
+        </w:tc>
+        <w:tc>
+          <w:tcPr>
+            <w:tcW w:w="1329" w:type="dxa"/>
+          </w:tcPr>
+          <w:p>
+            <w:pPr>
+              <w:jc w:val="center"/>
+              <w:rPr>
+                <w:rFonts w:ascii="Times New Roman" w:hAnsi="Times New Roman" w:cs="Times New Roman"/>
+                <w:sz w:val="24"/>
+              </w:rPr>
+            </w:pPr>
+          </w:p>
+        </w:tc>
+        <w:tc>
+          <w:tcPr>
+            <w:tcW w:w="3629" w:type="dxa"/>
+          </w:tcPr>
+          <w:p>
+            <w:pPr>
+              <w:jc w:val="center"/>
+              <w:rPr>
+                <w:rFonts w:ascii="Times New Roman" w:hAnsi="Times New Roman" w:cs="Times New Roman"/>
+                <w:sz w:val="16"/>
+              </w:rPr>
+            </w:pPr>
+          </w:p>
+        </w:tc>
+        <w:tc>
+          <w:tcPr>
+            <w:tcW w:w="1345" w:type="dxa"/>
+          </w:tcPr>
+          <w:p>
+            <w:pPr>
+              <w:jc w:val="center"/>
+              <w:rPr>
+                <w:rFonts w:ascii="Times New Roman" w:hAnsi="Times New Roman" w:cs="Times New Roman"/>
+                <w:sz w:val="24"/>
+              </w:rPr>
+            </w:pPr>
+          </w:p>
+        </w:tc>
+      </w:tr>
+      <w:tr>
+        <w:tc>
+          <w:tcPr>
+            <w:tcW w:w="1533" w:type="dxa"/>
+          </w:tcPr>
+          <w:p>
+            <w:pPr>
+              <w:jc w:val="center"/>
+              <w:rPr>
+                <w:rFonts w:ascii="Times New Roman" w:hAnsi="Times New Roman" w:cs="Times New Roman"/>
+                <w:sz w:val="24"/>
+              </w:rPr>
+            </w:pPr>
             <w:r>
               <w:rPr>
                 <w:rFonts w:ascii="Times New Roman" w:hAnsi="Times New Roman" w:cs="Times New Roman"/>
@@ -4604,7 +4886,7 @@
                 <w:sz w:val="16"/>
               </w:rPr>
             </w:pPr>
-            <w:hyperlink r:id="rId18" w:history="1">
+            <w:hyperlink r:id="rId20" w:history="1">
               <w:r>
                 <w:rPr>
                   <w:rStyle w:val="Hyperlink"/>
@@ -4716,7 +4998,7 @@
                 <w:sz w:val="16"/>
               </w:rPr>
             </w:pPr>
-            <w:hyperlink r:id="rId19" w:history="1">
+            <w:hyperlink r:id="rId21" w:history="1">
               <w:r>
                 <w:rPr>
                   <w:rStyle w:val="Hyperlink"/>
@@ -4774,7 +5056,7 @@
       <w:tr>
         <w:tc>
           <w:tcPr>
-            <w:tcW w:w="1470" w:type="dxa"/>
+            <w:tcW w:w="1456" w:type="dxa"/>
           </w:tcPr>
           <w:p>
             <w:pPr>
@@ -4799,7 +5081,7 @@
         </w:tc>
         <w:tc>
           <w:tcPr>
-            <w:tcW w:w="1536" w:type="dxa"/>
+            <w:tcW w:w="1512" w:type="dxa"/>
           </w:tcPr>
           <w:p>
             <w:pPr>
@@ -4824,7 +5106,7 @@
         </w:tc>
         <w:tc>
           <w:tcPr>
-            <w:tcW w:w="1417" w:type="dxa"/>
+            <w:tcW w:w="1384" w:type="dxa"/>
           </w:tcPr>
           <w:p>
             <w:pPr>
@@ -4849,7 +5131,7 @@
         </w:tc>
         <w:tc>
           <w:tcPr>
-            <w:tcW w:w="3549" w:type="dxa"/>
+            <w:tcW w:w="3656" w:type="dxa"/>
           </w:tcPr>
           <w:p>
             <w:pPr>
@@ -4874,7 +5156,7 @@
         </w:tc>
         <w:tc>
           <w:tcPr>
-            <w:tcW w:w="1378" w:type="dxa"/>
+            <w:tcW w:w="1342" w:type="dxa"/>
           </w:tcPr>
           <w:p>
             <w:pPr>
@@ -4901,30 +5183,30 @@
       <w:tr>
         <w:tc>
           <w:tcPr>
-            <w:tcW w:w="1470" w:type="dxa"/>
-          </w:tcPr>
-          <w:p>
-            <w:pPr>
-              <w:jc w:val="center"/>
-              <w:rPr>
-                <w:rFonts w:ascii="Times New Roman" w:hAnsi="Times New Roman" w:cs="Times New Roman"/>
-                <w:sz w:val="24"/>
-                <w:szCs w:val="24"/>
-              </w:rPr>
-            </w:pPr>
-            <w:r>
-              <w:rPr>
-                <w:rFonts w:ascii="Times New Roman" w:hAnsi="Times New Roman" w:cs="Times New Roman"/>
-                <w:sz w:val="24"/>
-                <w:szCs w:val="24"/>
-              </w:rPr>
-              <w:t>Power Supply (5V 4Amp)</w:t>
-            </w:r>
-          </w:p>
-        </w:tc>
-        <w:tc>
-          <w:tcPr>
-            <w:tcW w:w="1536" w:type="dxa"/>
+            <w:tcW w:w="1456" w:type="dxa"/>
+          </w:tcPr>
+          <w:p>
+            <w:pPr>
+              <w:jc w:val="center"/>
+              <w:rPr>
+                <w:rFonts w:ascii="Times New Roman" w:hAnsi="Times New Roman" w:cs="Times New Roman"/>
+                <w:sz w:val="24"/>
+                <w:szCs w:val="24"/>
+              </w:rPr>
+            </w:pPr>
+            <w:r>
+              <w:rPr>
+                <w:rFonts w:ascii="Times New Roman" w:hAnsi="Times New Roman" w:cs="Times New Roman"/>
+                <w:sz w:val="24"/>
+                <w:szCs w:val="24"/>
+              </w:rPr>
+              <w:t>5000mAH NiMH battery</w:t>
+            </w:r>
+          </w:p>
+        </w:tc>
+        <w:tc>
+          <w:tcPr>
+            <w:tcW w:w="1512" w:type="dxa"/>
           </w:tcPr>
           <w:p>
             <w:pPr>
@@ -4947,77 +5229,68 @@
         </w:tc>
         <w:tc>
           <w:tcPr>
-            <w:tcW w:w="1417" w:type="dxa"/>
-          </w:tcPr>
-          <w:p>
-            <w:pPr>
-              <w:jc w:val="center"/>
-              <w:rPr>
-                <w:rFonts w:ascii="Times New Roman" w:hAnsi="Times New Roman" w:cs="Times New Roman"/>
-                <w:sz w:val="24"/>
-                <w:szCs w:val="24"/>
-              </w:rPr>
-            </w:pPr>
-            <w:r>
-              <w:rPr>
-                <w:rFonts w:ascii="Times New Roman" w:hAnsi="Times New Roman" w:cs="Times New Roman"/>
-                <w:sz w:val="24"/>
-                <w:szCs w:val="24"/>
-              </w:rPr>
-              <w:t>$13.99</w:t>
-            </w:r>
-          </w:p>
-        </w:tc>
-        <w:tc>
-          <w:tcPr>
-            <w:tcW w:w="3549" w:type="dxa"/>
-          </w:tcPr>
-          <w:p>
-            <w:pPr>
-              <w:jc w:val="center"/>
-              <w:rPr>
-                <w:sz w:val="16"/>
-              </w:rPr>
-            </w:pPr>
-            <w:hyperlink r:id="rId20" w:history="1">
-              <w:r>
-                <w:rPr>
-                  <w:rStyle w:val="Hyperlink"/>
-                  <w:sz w:val="16"/>
-                </w:rPr>
-                <w:t>https://www.amazon.com/ALITOVE-Converter-5-5x2-1mm-100V-240V-Security/dp/B078RT3ZPS</w:t>
-              </w:r>
-            </w:hyperlink>
-          </w:p>
-        </w:tc>
-        <w:tc>
-          <w:tcPr>
-            <w:tcW w:w="1378" w:type="dxa"/>
-          </w:tcPr>
-          <w:p>
-            <w:pPr>
-              <w:jc w:val="center"/>
-              <w:rPr>
-                <w:rFonts w:ascii="Times New Roman" w:hAnsi="Times New Roman" w:cs="Times New Roman"/>
-                <w:sz w:val="16"/>
-                <w:szCs w:val="24"/>
-              </w:rPr>
-            </w:pPr>
-            <w:r>
-              <w:rPr>
-                <w:rFonts w:ascii="Times New Roman" w:hAnsi="Times New Roman" w:cs="Times New Roman"/>
-                <w:sz w:val="16"/>
-                <w:szCs w:val="24"/>
-              </w:rPr>
-              <w:t>Power the Jetson Nano without using batter</w:t>
-            </w:r>
-            <w:r>
-              <w:rPr>
-                <w:rFonts w:ascii="Times New Roman" w:hAnsi="Times New Roman" w:cs="Times New Roman"/>
-                <w:sz w:val="16"/>
-                <w:szCs w:val="24"/>
-              </w:rPr>
-              <w:t>y</w:t>
+            <w:tcW w:w="1384" w:type="dxa"/>
+          </w:tcPr>
+          <w:p>
+            <w:pPr>
+              <w:jc w:val="center"/>
+              <w:rPr>
+                <w:rFonts w:ascii="Times New Roman" w:hAnsi="Times New Roman" w:cs="Times New Roman"/>
+                <w:sz w:val="24"/>
+                <w:szCs w:val="24"/>
+              </w:rPr>
+            </w:pPr>
+            <w:r>
+              <w:rPr>
+                <w:rFonts w:ascii="Times New Roman" w:hAnsi="Times New Roman" w:cs="Times New Roman"/>
+                <w:sz w:val="24"/>
+                <w:szCs w:val="24"/>
+              </w:rPr>
+              <w:t>$33.49</w:t>
+            </w:r>
+          </w:p>
+        </w:tc>
+        <w:tc>
+          <w:tcPr>
+            <w:tcW w:w="3656" w:type="dxa"/>
+          </w:tcPr>
+          <w:p>
+            <w:pPr>
+              <w:jc w:val="center"/>
+              <w:rPr>
+                <w:rStyle w:val="Hyperlink"/>
+                <w:sz w:val="16"/>
+                <w:szCs w:val="16"/>
+              </w:rPr>
+            </w:pPr>
+            <w:r>
+              <w:rPr>
+                <w:rStyle w:val="Hyperlink"/>
+                <w:sz w:val="16"/>
+                <w:szCs w:val="16"/>
+              </w:rPr>
+              <w:t>https://www.amazon.com/Redcat-Racing-HX-5000MH-B-Battery-7-2V-Connector/dp/B00D253GSI</w:t>
+            </w:r>
+          </w:p>
+        </w:tc>
+        <w:tc>
+          <w:tcPr>
+            <w:tcW w:w="1342" w:type="dxa"/>
+          </w:tcPr>
+          <w:p>
+            <w:pPr>
+              <w:jc w:val="center"/>
+              <w:rPr>
+                <w:sz w:val="16"/>
+                <w:szCs w:val="16"/>
+              </w:rPr>
+            </w:pPr>
+            <w:r>
+              <w:rPr>
+                <w:sz w:val="16"/>
+                <w:szCs w:val="16"/>
+              </w:rPr>
+              <w:t>Extra Battery</w:t>
             </w:r>
           </w:p>
         </w:tc>
@@ -5025,62 +5298,67 @@
       <w:tr>
         <w:tc>
           <w:tcPr>
-            <w:tcW w:w="1470" w:type="dxa"/>
-          </w:tcPr>
-          <w:p>
-            <w:pPr>
-              <w:jc w:val="center"/>
-              <w:rPr>
-                <w:rFonts w:ascii="Times New Roman" w:hAnsi="Times New Roman" w:cs="Times New Roman"/>
-                <w:sz w:val="24"/>
-                <w:szCs w:val="24"/>
-              </w:rPr>
-            </w:pPr>
-          </w:p>
-        </w:tc>
-        <w:tc>
-          <w:tcPr>
-            <w:tcW w:w="1536" w:type="dxa"/>
-          </w:tcPr>
-          <w:p>
-            <w:pPr>
-              <w:jc w:val="center"/>
-              <w:rPr>
-                <w:rFonts w:ascii="Times New Roman" w:hAnsi="Times New Roman" w:cs="Times New Roman"/>
-                <w:sz w:val="24"/>
-                <w:szCs w:val="24"/>
-              </w:rPr>
-            </w:pPr>
-          </w:p>
-        </w:tc>
-        <w:tc>
-          <w:tcPr>
-            <w:tcW w:w="1417" w:type="dxa"/>
-          </w:tcPr>
-          <w:p>
-            <w:pPr>
-              <w:jc w:val="center"/>
-              <w:rPr>
-                <w:rFonts w:ascii="Times New Roman" w:hAnsi="Times New Roman" w:cs="Times New Roman"/>
-                <w:sz w:val="24"/>
-                <w:szCs w:val="24"/>
-              </w:rPr>
-            </w:pPr>
-          </w:p>
-        </w:tc>
-        <w:tc>
-          <w:tcPr>
-            <w:tcW w:w="3549" w:type="dxa"/>
-          </w:tcPr>
-          <w:p>
-            <w:pPr>
-              <w:jc w:val="center"/>
-            </w:pPr>
-          </w:p>
-        </w:tc>
-        <w:tc>
-          <w:tcPr>
-            <w:tcW w:w="1378" w:type="dxa"/>
+            <w:tcW w:w="1456" w:type="dxa"/>
+          </w:tcPr>
+          <w:p>
+            <w:pPr>
+              <w:jc w:val="center"/>
+              <w:rPr>
+                <w:rFonts w:ascii="Times New Roman" w:hAnsi="Times New Roman" w:cs="Times New Roman"/>
+                <w:sz w:val="24"/>
+                <w:szCs w:val="24"/>
+              </w:rPr>
+            </w:pPr>
+          </w:p>
+        </w:tc>
+        <w:tc>
+          <w:tcPr>
+            <w:tcW w:w="1512" w:type="dxa"/>
+          </w:tcPr>
+          <w:p>
+            <w:pPr>
+              <w:jc w:val="center"/>
+              <w:rPr>
+                <w:rFonts w:ascii="Times New Roman" w:hAnsi="Times New Roman" w:cs="Times New Roman"/>
+                <w:sz w:val="24"/>
+                <w:szCs w:val="24"/>
+              </w:rPr>
+            </w:pPr>
+          </w:p>
+        </w:tc>
+        <w:tc>
+          <w:tcPr>
+            <w:tcW w:w="1384" w:type="dxa"/>
+          </w:tcPr>
+          <w:p>
+            <w:pPr>
+              <w:jc w:val="center"/>
+              <w:rPr>
+                <w:rFonts w:ascii="Times New Roman" w:hAnsi="Times New Roman" w:cs="Times New Roman"/>
+                <w:sz w:val="24"/>
+                <w:szCs w:val="24"/>
+              </w:rPr>
+            </w:pPr>
+          </w:p>
+        </w:tc>
+        <w:tc>
+          <w:tcPr>
+            <w:tcW w:w="3656" w:type="dxa"/>
+          </w:tcPr>
+          <w:p>
+            <w:pPr>
+              <w:jc w:val="center"/>
+              <w:rPr>
+                <w:rFonts w:ascii="Times New Roman" w:hAnsi="Times New Roman" w:cs="Times New Roman"/>
+                <w:sz w:val="24"/>
+                <w:szCs w:val="24"/>
+              </w:rPr>
+            </w:pPr>
+          </w:p>
+        </w:tc>
+        <w:tc>
+          <w:tcPr>
+            <w:tcW w:w="1342" w:type="dxa"/>
           </w:tcPr>
           <w:p>
             <w:pPr>
@@ -5097,40 +5375,30 @@
       <w:tr>
         <w:tc>
           <w:tcPr>
-            <w:tcW w:w="1470" w:type="dxa"/>
-          </w:tcPr>
-          <w:p>
-            <w:pPr>
-              <w:jc w:val="center"/>
-              <w:rPr>
-                <w:rFonts w:ascii="Times New Roman" w:hAnsi="Times New Roman" w:cs="Times New Roman"/>
-                <w:sz w:val="24"/>
-                <w:szCs w:val="24"/>
-              </w:rPr>
-            </w:pPr>
-            <w:proofErr w:type="spellStart"/>
-            <w:r>
-              <w:rPr>
-                <w:rFonts w:ascii="Times New Roman" w:hAnsi="Times New Roman" w:cs="Times New Roman"/>
-                <w:sz w:val="24"/>
-                <w:szCs w:val="24"/>
-              </w:rPr>
-              <w:t>Redcat</w:t>
-            </w:r>
-            <w:proofErr w:type="spellEnd"/>
-            <w:r>
-              <w:rPr>
-                <w:rFonts w:ascii="Times New Roman" w:hAnsi="Times New Roman" w:cs="Times New Roman"/>
-                <w:sz w:val="24"/>
-                <w:szCs w:val="24"/>
-              </w:rPr>
-              <w:t xml:space="preserve"> Racing Fast Charger</w:t>
-            </w:r>
-          </w:p>
-        </w:tc>
-        <w:tc>
-          <w:tcPr>
-            <w:tcW w:w="1536" w:type="dxa"/>
+            <w:tcW w:w="1456" w:type="dxa"/>
+          </w:tcPr>
+          <w:p>
+            <w:pPr>
+              <w:jc w:val="center"/>
+              <w:rPr>
+                <w:rFonts w:ascii="Times New Roman" w:hAnsi="Times New Roman" w:cs="Times New Roman"/>
+                <w:sz w:val="24"/>
+                <w:szCs w:val="24"/>
+              </w:rPr>
+            </w:pPr>
+            <w:r>
+              <w:rPr>
+                <w:rFonts w:ascii="Times New Roman" w:hAnsi="Times New Roman" w:cs="Times New Roman"/>
+                <w:sz w:val="24"/>
+                <w:szCs w:val="24"/>
+              </w:rPr>
+              <w:t>Four Port USB 3.0 Hub</w:t>
+            </w:r>
+          </w:p>
+        </w:tc>
+        <w:tc>
+          <w:tcPr>
+            <w:tcW w:w="1512" w:type="dxa"/>
           </w:tcPr>
           <w:p>
             <w:pPr>
@@ -5153,311 +5421,7 @@
         </w:tc>
         <w:tc>
           <w:tcPr>
-            <w:tcW w:w="1417" w:type="dxa"/>
-          </w:tcPr>
-          <w:p>
-            <w:pPr>
-              <w:jc w:val="center"/>
-              <w:rPr>
-                <w:rFonts w:ascii="Times New Roman" w:hAnsi="Times New Roman" w:cs="Times New Roman"/>
-                <w:sz w:val="24"/>
-                <w:szCs w:val="24"/>
-              </w:rPr>
-            </w:pPr>
-            <w:r>
-              <w:rPr>
-                <w:rFonts w:ascii="Times New Roman" w:hAnsi="Times New Roman" w:cs="Times New Roman"/>
-                <w:sz w:val="24"/>
-                <w:szCs w:val="24"/>
-              </w:rPr>
-              <w:t>$18.70</w:t>
-            </w:r>
-          </w:p>
-        </w:tc>
-        <w:tc>
-          <w:tcPr>
-            <w:tcW w:w="3549" w:type="dxa"/>
-          </w:tcPr>
-          <w:p>
-            <w:pPr>
-              <w:jc w:val="center"/>
-              <w:rPr>
-                <w:rFonts w:ascii="Times New Roman" w:hAnsi="Times New Roman" w:cs="Times New Roman"/>
-                <w:sz w:val="16"/>
-                <w:szCs w:val="16"/>
-              </w:rPr>
-            </w:pPr>
-            <w:hyperlink r:id="rId21" w:history="1">
-              <w:r>
-                <w:rPr>
-                  <w:rStyle w:val="Hyperlink"/>
-                  <w:rFonts w:ascii="Times New Roman" w:hAnsi="Times New Roman" w:cs="Times New Roman"/>
-                  <w:sz w:val="16"/>
-                  <w:szCs w:val="16"/>
-                </w:rPr>
-                <w:t>https://www.amazon.com/gp/product/B015ZQEID8</w:t>
-              </w:r>
-            </w:hyperlink>
-          </w:p>
-        </w:tc>
-        <w:tc>
-          <w:tcPr>
-            <w:tcW w:w="1378" w:type="dxa"/>
-          </w:tcPr>
-          <w:p>
-            <w:pPr>
-              <w:jc w:val="center"/>
-              <w:rPr>
-                <w:rFonts w:ascii="Times New Roman" w:hAnsi="Times New Roman" w:cs="Times New Roman"/>
-                <w:sz w:val="24"/>
-                <w:szCs w:val="24"/>
-              </w:rPr>
-            </w:pPr>
-          </w:p>
-        </w:tc>
-      </w:tr>
-      <w:tr>
-        <w:tc>
-          <w:tcPr>
-            <w:tcW w:w="1470" w:type="dxa"/>
-          </w:tcPr>
-          <w:p>
-            <w:pPr>
-              <w:jc w:val="center"/>
-              <w:rPr>
-                <w:rFonts w:ascii="Times New Roman" w:hAnsi="Times New Roman" w:cs="Times New Roman"/>
-                <w:sz w:val="24"/>
-                <w:szCs w:val="24"/>
-              </w:rPr>
-            </w:pPr>
-            <w:r>
-              <w:rPr>
-                <w:rFonts w:ascii="Times New Roman" w:hAnsi="Times New Roman" w:cs="Times New Roman"/>
-                <w:sz w:val="24"/>
-                <w:szCs w:val="24"/>
-              </w:rPr>
-              <w:t>5000mAH NiMH battery</w:t>
-            </w:r>
-          </w:p>
-        </w:tc>
-        <w:tc>
-          <w:tcPr>
-            <w:tcW w:w="1536" w:type="dxa"/>
-          </w:tcPr>
-          <w:p>
-            <w:pPr>
-              <w:jc w:val="center"/>
-              <w:rPr>
-                <w:rFonts w:ascii="Times New Roman" w:hAnsi="Times New Roman" w:cs="Times New Roman"/>
-                <w:sz w:val="24"/>
-                <w:szCs w:val="24"/>
-              </w:rPr>
-            </w:pPr>
-            <w:r>
-              <w:rPr>
-                <w:rFonts w:ascii="Times New Roman" w:hAnsi="Times New Roman" w:cs="Times New Roman"/>
-                <w:sz w:val="24"/>
-                <w:szCs w:val="24"/>
-              </w:rPr>
-              <w:t>1</w:t>
-            </w:r>
-          </w:p>
-        </w:tc>
-        <w:tc>
-          <w:tcPr>
-            <w:tcW w:w="1417" w:type="dxa"/>
-          </w:tcPr>
-          <w:p>
-            <w:pPr>
-              <w:jc w:val="center"/>
-              <w:rPr>
-                <w:rFonts w:ascii="Times New Roman" w:hAnsi="Times New Roman" w:cs="Times New Roman"/>
-                <w:sz w:val="24"/>
-                <w:szCs w:val="24"/>
-              </w:rPr>
-            </w:pPr>
-            <w:r>
-              <w:rPr>
-                <w:rFonts w:ascii="Times New Roman" w:hAnsi="Times New Roman" w:cs="Times New Roman"/>
-                <w:sz w:val="24"/>
-                <w:szCs w:val="24"/>
-              </w:rPr>
-              <w:t>$33.49</w:t>
-            </w:r>
-          </w:p>
-        </w:tc>
-        <w:tc>
-          <w:tcPr>
-            <w:tcW w:w="3549" w:type="dxa"/>
-          </w:tcPr>
-          <w:p>
-            <w:pPr>
-              <w:jc w:val="center"/>
-              <w:rPr>
-                <w:rStyle w:val="Hyperlink"/>
-                <w:sz w:val="16"/>
-                <w:szCs w:val="16"/>
-              </w:rPr>
-            </w:pPr>
-            <w:r>
-              <w:rPr>
-                <w:rStyle w:val="Hyperlink"/>
-                <w:sz w:val="16"/>
-                <w:szCs w:val="16"/>
-              </w:rPr>
-              <w:t>https://www.amazon.com/Redcat-Racing-HX-5000MH-B-Battery-7-2V-Connector/dp/B00D253GSI</w:t>
-            </w:r>
-          </w:p>
-        </w:tc>
-        <w:tc>
-          <w:tcPr>
-            <w:tcW w:w="1378" w:type="dxa"/>
-          </w:tcPr>
-          <w:p>
-            <w:pPr>
-              <w:jc w:val="center"/>
-              <w:rPr>
-                <w:sz w:val="16"/>
-                <w:szCs w:val="16"/>
-              </w:rPr>
-            </w:pPr>
-            <w:r>
-              <w:rPr>
-                <w:sz w:val="16"/>
-                <w:szCs w:val="16"/>
-              </w:rPr>
-              <w:t>Extra Battery</w:t>
-            </w:r>
-          </w:p>
-        </w:tc>
-      </w:tr>
-      <w:tr>
-        <w:tc>
-          <w:tcPr>
-            <w:tcW w:w="1470" w:type="dxa"/>
-          </w:tcPr>
-          <w:p>
-            <w:pPr>
-              <w:jc w:val="center"/>
-              <w:rPr>
-                <w:rFonts w:ascii="Times New Roman" w:hAnsi="Times New Roman" w:cs="Times New Roman"/>
-                <w:sz w:val="24"/>
-                <w:szCs w:val="24"/>
-              </w:rPr>
-            </w:pPr>
-          </w:p>
-        </w:tc>
-        <w:tc>
-          <w:tcPr>
-            <w:tcW w:w="1536" w:type="dxa"/>
-          </w:tcPr>
-          <w:p>
-            <w:pPr>
-              <w:jc w:val="center"/>
-              <w:rPr>
-                <w:rFonts w:ascii="Times New Roman" w:hAnsi="Times New Roman" w:cs="Times New Roman"/>
-                <w:sz w:val="24"/>
-                <w:szCs w:val="24"/>
-              </w:rPr>
-            </w:pPr>
-          </w:p>
-        </w:tc>
-        <w:tc>
-          <w:tcPr>
-            <w:tcW w:w="1417" w:type="dxa"/>
-          </w:tcPr>
-          <w:p>
-            <w:pPr>
-              <w:jc w:val="center"/>
-              <w:rPr>
-                <w:rFonts w:ascii="Times New Roman" w:hAnsi="Times New Roman" w:cs="Times New Roman"/>
-                <w:sz w:val="24"/>
-                <w:szCs w:val="24"/>
-              </w:rPr>
-            </w:pPr>
-          </w:p>
-        </w:tc>
-        <w:tc>
-          <w:tcPr>
-            <w:tcW w:w="3549" w:type="dxa"/>
-          </w:tcPr>
-          <w:p>
-            <w:pPr>
-              <w:jc w:val="center"/>
-              <w:rPr>
-                <w:rFonts w:ascii="Times New Roman" w:hAnsi="Times New Roman" w:cs="Times New Roman"/>
-                <w:sz w:val="24"/>
-                <w:szCs w:val="24"/>
-              </w:rPr>
-            </w:pPr>
-          </w:p>
-        </w:tc>
-        <w:tc>
-          <w:tcPr>
-            <w:tcW w:w="1378" w:type="dxa"/>
-          </w:tcPr>
-          <w:p>
-            <w:pPr>
-              <w:jc w:val="center"/>
-              <w:rPr>
-                <w:rFonts w:ascii="Times New Roman" w:hAnsi="Times New Roman" w:cs="Times New Roman"/>
-                <w:sz w:val="24"/>
-                <w:szCs w:val="24"/>
-              </w:rPr>
-            </w:pPr>
-          </w:p>
-        </w:tc>
-      </w:tr>
-      <w:tr>
-        <w:tc>
-          <w:tcPr>
-            <w:tcW w:w="1470" w:type="dxa"/>
-          </w:tcPr>
-          <w:p>
-            <w:pPr>
-              <w:jc w:val="center"/>
-              <w:rPr>
-                <w:rFonts w:ascii="Times New Roman" w:hAnsi="Times New Roman" w:cs="Times New Roman"/>
-                <w:sz w:val="24"/>
-                <w:szCs w:val="24"/>
-              </w:rPr>
-            </w:pPr>
-            <w:r>
-              <w:rPr>
-                <w:rFonts w:ascii="Times New Roman" w:hAnsi="Times New Roman" w:cs="Times New Roman"/>
-                <w:sz w:val="24"/>
-                <w:szCs w:val="24"/>
-              </w:rPr>
-              <w:t>Four Port USB 3.0 Hub</w:t>
-            </w:r>
-          </w:p>
-        </w:tc>
-        <w:tc>
-          <w:tcPr>
-            <w:tcW w:w="1536" w:type="dxa"/>
-          </w:tcPr>
-          <w:p>
-            <w:pPr>
-              <w:jc w:val="center"/>
-              <w:rPr>
-                <w:rFonts w:ascii="Times New Roman" w:hAnsi="Times New Roman" w:cs="Times New Roman"/>
-                <w:sz w:val="24"/>
-                <w:szCs w:val="24"/>
-              </w:rPr>
-            </w:pPr>
-            <w:r>
-              <w:rPr>
-                <w:rFonts w:ascii="Times New Roman" w:hAnsi="Times New Roman" w:cs="Times New Roman"/>
-                <w:sz w:val="24"/>
-                <w:szCs w:val="24"/>
-              </w:rPr>
-              <w:t>1</w:t>
-            </w:r>
-          </w:p>
-        </w:tc>
-        <w:tc>
-          <w:tcPr>
-            <w:tcW w:w="1417" w:type="dxa"/>
+            <w:tcW w:w="1384" w:type="dxa"/>
           </w:tcPr>
           <w:p>
             <w:pPr>
@@ -5480,7 +5444,7 @@
         </w:tc>
         <w:tc>
           <w:tcPr>
-            <w:tcW w:w="3549" w:type="dxa"/>
+            <w:tcW w:w="3656" w:type="dxa"/>
           </w:tcPr>
           <w:p>
             <w:pPr>
@@ -5506,7 +5470,7 @@
         </w:tc>
         <w:tc>
           <w:tcPr>
-            <w:tcW w:w="1378" w:type="dxa"/>
+            <w:tcW w:w="1342" w:type="dxa"/>
           </w:tcPr>
           <w:p>
             <w:pPr>
@@ -5531,7 +5495,7 @@
       <w:tr>
         <w:tc>
           <w:tcPr>
-            <w:tcW w:w="1470" w:type="dxa"/>
+            <w:tcW w:w="1456" w:type="dxa"/>
           </w:tcPr>
           <w:p>
             <w:pPr>
@@ -5554,7 +5518,7 @@
         </w:tc>
         <w:tc>
           <w:tcPr>
-            <w:tcW w:w="1536" w:type="dxa"/>
+            <w:tcW w:w="1512" w:type="dxa"/>
           </w:tcPr>
           <w:p>
             <w:pPr>
@@ -5577,7 +5541,7 @@
         </w:tc>
         <w:tc>
           <w:tcPr>
-            <w:tcW w:w="1417" w:type="dxa"/>
+            <w:tcW w:w="1384" w:type="dxa"/>
           </w:tcPr>
           <w:p>
             <w:pPr>
@@ -5600,7 +5564,7 @@
         </w:tc>
         <w:tc>
           <w:tcPr>
-            <w:tcW w:w="3549" w:type="dxa"/>
+            <w:tcW w:w="3656" w:type="dxa"/>
           </w:tcPr>
           <w:p>
             <w:pPr>
@@ -5626,7 +5590,7 @@
         </w:tc>
         <w:tc>
           <w:tcPr>
-            <w:tcW w:w="1378" w:type="dxa"/>
+            <w:tcW w:w="1342" w:type="dxa"/>
           </w:tcPr>
           <w:p>
             <w:pPr>
@@ -5643,67 +5607,67 @@
       <w:tr>
         <w:tc>
           <w:tcPr>
-            <w:tcW w:w="1470" w:type="dxa"/>
-          </w:tcPr>
-          <w:p>
-            <w:pPr>
-              <w:jc w:val="center"/>
-              <w:rPr>
-                <w:rFonts w:ascii="Times New Roman" w:hAnsi="Times New Roman" w:cs="Times New Roman"/>
-                <w:sz w:val="24"/>
-                <w:szCs w:val="24"/>
-              </w:rPr>
-            </w:pPr>
-          </w:p>
-        </w:tc>
-        <w:tc>
-          <w:tcPr>
-            <w:tcW w:w="1536" w:type="dxa"/>
-          </w:tcPr>
-          <w:p>
-            <w:pPr>
-              <w:jc w:val="center"/>
-              <w:rPr>
-                <w:rFonts w:ascii="Times New Roman" w:hAnsi="Times New Roman" w:cs="Times New Roman"/>
-                <w:sz w:val="24"/>
-                <w:szCs w:val="24"/>
-              </w:rPr>
-            </w:pPr>
-          </w:p>
-        </w:tc>
-        <w:tc>
-          <w:tcPr>
-            <w:tcW w:w="1417" w:type="dxa"/>
-          </w:tcPr>
-          <w:p>
-            <w:pPr>
-              <w:jc w:val="center"/>
-              <w:rPr>
-                <w:rFonts w:ascii="Times New Roman" w:hAnsi="Times New Roman" w:cs="Times New Roman"/>
-                <w:sz w:val="24"/>
-                <w:szCs w:val="24"/>
-              </w:rPr>
-            </w:pPr>
-          </w:p>
-        </w:tc>
-        <w:tc>
-          <w:tcPr>
-            <w:tcW w:w="3549" w:type="dxa"/>
-          </w:tcPr>
-          <w:p>
-            <w:pPr>
-              <w:jc w:val="center"/>
-              <w:rPr>
-                <w:rFonts w:ascii="Times New Roman" w:hAnsi="Times New Roman" w:cs="Times New Roman"/>
-                <w:sz w:val="24"/>
-                <w:szCs w:val="24"/>
-              </w:rPr>
-            </w:pPr>
-          </w:p>
-        </w:tc>
-        <w:tc>
-          <w:tcPr>
-            <w:tcW w:w="1378" w:type="dxa"/>
+            <w:tcW w:w="1456" w:type="dxa"/>
+          </w:tcPr>
+          <w:p>
+            <w:pPr>
+              <w:jc w:val="center"/>
+              <w:rPr>
+                <w:rFonts w:ascii="Times New Roman" w:hAnsi="Times New Roman" w:cs="Times New Roman"/>
+                <w:sz w:val="24"/>
+                <w:szCs w:val="24"/>
+              </w:rPr>
+            </w:pPr>
+          </w:p>
+        </w:tc>
+        <w:tc>
+          <w:tcPr>
+            <w:tcW w:w="1512" w:type="dxa"/>
+          </w:tcPr>
+          <w:p>
+            <w:pPr>
+              <w:jc w:val="center"/>
+              <w:rPr>
+                <w:rFonts w:ascii="Times New Roman" w:hAnsi="Times New Roman" w:cs="Times New Roman"/>
+                <w:sz w:val="24"/>
+                <w:szCs w:val="24"/>
+              </w:rPr>
+            </w:pPr>
+          </w:p>
+        </w:tc>
+        <w:tc>
+          <w:tcPr>
+            <w:tcW w:w="1384" w:type="dxa"/>
+          </w:tcPr>
+          <w:p>
+            <w:pPr>
+              <w:jc w:val="center"/>
+              <w:rPr>
+                <w:rFonts w:ascii="Times New Roman" w:hAnsi="Times New Roman" w:cs="Times New Roman"/>
+                <w:sz w:val="24"/>
+                <w:szCs w:val="24"/>
+              </w:rPr>
+            </w:pPr>
+          </w:p>
+        </w:tc>
+        <w:tc>
+          <w:tcPr>
+            <w:tcW w:w="3656" w:type="dxa"/>
+          </w:tcPr>
+          <w:p>
+            <w:pPr>
+              <w:jc w:val="center"/>
+              <w:rPr>
+                <w:rFonts w:ascii="Times New Roman" w:hAnsi="Times New Roman" w:cs="Times New Roman"/>
+                <w:sz w:val="24"/>
+                <w:szCs w:val="24"/>
+              </w:rPr>
+            </w:pPr>
+          </w:p>
+        </w:tc>
+        <w:tc>
+          <w:tcPr>
+            <w:tcW w:w="1342" w:type="dxa"/>
           </w:tcPr>
           <w:p>
             <w:pPr>
@@ -5720,7 +5684,7 @@
       <w:tr>
         <w:tc>
           <w:tcPr>
-            <w:tcW w:w="1470" w:type="dxa"/>
+            <w:tcW w:w="1456" w:type="dxa"/>
           </w:tcPr>
           <w:p>
             <w:pPr>
@@ -5739,13 +5703,11 @@
               </w:rPr>
               <w:t>Push Button</w:t>
             </w:r>
-            <w:bookmarkStart w:id="1" w:name="_GoBack"/>
-            <w:bookmarkEnd w:id="1"/>
-          </w:p>
-        </w:tc>
-        <w:tc>
-          <w:tcPr>
-            <w:tcW w:w="1536" w:type="dxa"/>
+          </w:p>
+        </w:tc>
+        <w:tc>
+          <w:tcPr>
+            <w:tcW w:w="1512" w:type="dxa"/>
           </w:tcPr>
           <w:p>
             <w:pPr>
@@ -5768,7 +5730,7 @@
         </w:tc>
         <w:tc>
           <w:tcPr>
-            <w:tcW w:w="1417" w:type="dxa"/>
+            <w:tcW w:w="1384" w:type="dxa"/>
           </w:tcPr>
           <w:p>
             <w:pPr>
@@ -5791,7 +5753,7 @@
         </w:tc>
         <w:tc>
           <w:tcPr>
-            <w:tcW w:w="3549" w:type="dxa"/>
+            <w:tcW w:w="3656" w:type="dxa"/>
           </w:tcPr>
           <w:p>
             <w:pPr>
@@ -5817,7 +5779,7 @@
         </w:tc>
         <w:tc>
           <w:tcPr>
-            <w:tcW w:w="1378" w:type="dxa"/>
+            <w:tcW w:w="1342" w:type="dxa"/>
           </w:tcPr>
           <w:p>
             <w:pPr>
@@ -5860,53 +5822,63 @@
       <w:tr>
         <w:tc>
           <w:tcPr>
-            <w:tcW w:w="1470" w:type="dxa"/>
-          </w:tcPr>
-          <w:p>
-            <w:pPr>
-              <w:jc w:val="center"/>
-              <w:rPr>
-                <w:rFonts w:ascii="Times New Roman" w:hAnsi="Times New Roman" w:cs="Times New Roman"/>
-                <w:sz w:val="24"/>
-                <w:szCs w:val="24"/>
-              </w:rPr>
-            </w:pPr>
-            <w:r>
-              <w:rPr>
-                <w:rFonts w:ascii="Times New Roman" w:hAnsi="Times New Roman" w:cs="Times New Roman"/>
-                <w:sz w:val="24"/>
-                <w:szCs w:val="24"/>
-              </w:rPr>
-              <w:t>Female to Female Jumper Cable</w:t>
-            </w:r>
-          </w:p>
-        </w:tc>
-        <w:tc>
-          <w:tcPr>
-            <w:tcW w:w="1536" w:type="dxa"/>
-          </w:tcPr>
-          <w:p>
-            <w:pPr>
-              <w:jc w:val="center"/>
-              <w:rPr>
-                <w:rFonts w:ascii="Times New Roman" w:hAnsi="Times New Roman" w:cs="Times New Roman"/>
-                <w:sz w:val="24"/>
-                <w:szCs w:val="24"/>
-              </w:rPr>
-            </w:pPr>
-            <w:r>
-              <w:rPr>
-                <w:rFonts w:ascii="Times New Roman" w:hAnsi="Times New Roman" w:cs="Times New Roman"/>
-                <w:sz w:val="24"/>
-                <w:szCs w:val="24"/>
-              </w:rPr>
+            <w:tcW w:w="1456" w:type="dxa"/>
+          </w:tcPr>
+          <w:p>
+            <w:pPr>
+              <w:jc w:val="center"/>
+              <w:rPr>
+                <w:rFonts w:ascii="Times New Roman" w:hAnsi="Times New Roman" w:cs="Times New Roman"/>
+                <w:sz w:val="24"/>
+                <w:szCs w:val="24"/>
+              </w:rPr>
+            </w:pPr>
+            <w:r>
+              <w:rPr>
+                <w:rFonts w:ascii="Times New Roman" w:hAnsi="Times New Roman" w:cs="Times New Roman"/>
+                <w:sz w:val="24"/>
+                <w:szCs w:val="24"/>
+              </w:rPr>
+              <w:t xml:space="preserve">Female to Female </w:t>
+            </w:r>
+            <w:r>
+              <w:rPr>
+                <w:rFonts w:ascii="Times New Roman" w:hAnsi="Times New Roman" w:cs="Times New Roman"/>
+                <w:sz w:val="24"/>
+                <w:szCs w:val="24"/>
+              </w:rPr>
+              <w:lastRenderedPageBreak/>
+              <w:t>Jumper Cable</w:t>
+            </w:r>
+          </w:p>
+        </w:tc>
+        <w:tc>
+          <w:tcPr>
+            <w:tcW w:w="1512" w:type="dxa"/>
+          </w:tcPr>
+          <w:p>
+            <w:pPr>
+              <w:jc w:val="center"/>
+              <w:rPr>
+                <w:rFonts w:ascii="Times New Roman" w:hAnsi="Times New Roman" w:cs="Times New Roman"/>
+                <w:sz w:val="24"/>
+                <w:szCs w:val="24"/>
+              </w:rPr>
+            </w:pPr>
+            <w:r>
+              <w:rPr>
+                <w:rFonts w:ascii="Times New Roman" w:hAnsi="Times New Roman" w:cs="Times New Roman"/>
+                <w:sz w:val="24"/>
+                <w:szCs w:val="24"/>
+              </w:rPr>
+              <w:lastRenderedPageBreak/>
               <w:t>1</w:t>
             </w:r>
           </w:p>
         </w:tc>
         <w:tc>
           <w:tcPr>
-            <w:tcW w:w="1417" w:type="dxa"/>
+            <w:tcW w:w="1384" w:type="dxa"/>
           </w:tcPr>
           <w:p>
             <w:pPr>
@@ -5929,7 +5901,7 @@
         </w:tc>
         <w:tc>
           <w:tcPr>
-            <w:tcW w:w="3549" w:type="dxa"/>
+            <w:tcW w:w="3656" w:type="dxa"/>
           </w:tcPr>
           <w:p>
             <w:pPr>
@@ -5955,7 +5927,7 @@
         </w:tc>
         <w:tc>
           <w:tcPr>
-            <w:tcW w:w="1378" w:type="dxa"/>
+            <w:tcW w:w="1342" w:type="dxa"/>
           </w:tcPr>
           <w:p>
             <w:pPr>
@@ -5972,7 +5944,7 @@
       <w:tr>
         <w:tc>
           <w:tcPr>
-            <w:tcW w:w="1470" w:type="dxa"/>
+            <w:tcW w:w="1456" w:type="dxa"/>
           </w:tcPr>
           <w:p>
             <w:pPr>
@@ -5995,7 +5967,7 @@
         </w:tc>
         <w:tc>
           <w:tcPr>
-            <w:tcW w:w="1536" w:type="dxa"/>
+            <w:tcW w:w="1512" w:type="dxa"/>
           </w:tcPr>
           <w:p>
             <w:pPr>
@@ -6018,7 +5990,7 @@
         </w:tc>
         <w:tc>
           <w:tcPr>
-            <w:tcW w:w="1417" w:type="dxa"/>
+            <w:tcW w:w="1384" w:type="dxa"/>
           </w:tcPr>
           <w:p>
             <w:pPr>
@@ -6041,7 +6013,7 @@
         </w:tc>
         <w:tc>
           <w:tcPr>
-            <w:tcW w:w="3549" w:type="dxa"/>
+            <w:tcW w:w="3656" w:type="dxa"/>
           </w:tcPr>
           <w:p>
             <w:pPr>
@@ -6067,7 +6039,7 @@
         </w:tc>
         <w:tc>
           <w:tcPr>
-            <w:tcW w:w="1378" w:type="dxa"/>
+            <w:tcW w:w="1342" w:type="dxa"/>
           </w:tcPr>
           <w:p>
             <w:pPr>
@@ -6084,31 +6056,30 @@
       <w:tr>
         <w:tc>
           <w:tcPr>
-            <w:tcW w:w="1470" w:type="dxa"/>
-          </w:tcPr>
-          <w:p>
-            <w:pPr>
-              <w:jc w:val="center"/>
-              <w:rPr>
-                <w:rFonts w:ascii="Times New Roman" w:hAnsi="Times New Roman" w:cs="Times New Roman"/>
-                <w:sz w:val="24"/>
-                <w:szCs w:val="24"/>
-              </w:rPr>
-            </w:pPr>
-            <w:r>
-              <w:rPr>
-                <w:rFonts w:ascii="Times New Roman" w:hAnsi="Times New Roman" w:cs="Times New Roman"/>
-                <w:sz w:val="24"/>
-                <w:szCs w:val="24"/>
-              </w:rPr>
-              <w:lastRenderedPageBreak/>
+            <w:tcW w:w="1456" w:type="dxa"/>
+          </w:tcPr>
+          <w:p>
+            <w:pPr>
+              <w:jc w:val="center"/>
+              <w:rPr>
+                <w:rFonts w:ascii="Times New Roman" w:hAnsi="Times New Roman" w:cs="Times New Roman"/>
+                <w:sz w:val="24"/>
+                <w:szCs w:val="24"/>
+              </w:rPr>
+            </w:pPr>
+            <w:r>
+              <w:rPr>
+                <w:rFonts w:ascii="Times New Roman" w:hAnsi="Times New Roman" w:cs="Times New Roman"/>
+                <w:sz w:val="24"/>
+                <w:szCs w:val="24"/>
+              </w:rPr>
               <w:t>1/8” Heat Shrink</w:t>
             </w:r>
           </w:p>
         </w:tc>
         <w:tc>
           <w:tcPr>
-            <w:tcW w:w="1536" w:type="dxa"/>
+            <w:tcW w:w="1512" w:type="dxa"/>
           </w:tcPr>
           <w:p>
             <w:pPr>
@@ -6131,7 +6102,7 @@
         </w:tc>
         <w:tc>
           <w:tcPr>
-            <w:tcW w:w="1417" w:type="dxa"/>
+            <w:tcW w:w="1384" w:type="dxa"/>
           </w:tcPr>
           <w:p>
             <w:pPr>
@@ -6154,7 +6125,7 @@
         </w:tc>
         <w:tc>
           <w:tcPr>
-            <w:tcW w:w="3549" w:type="dxa"/>
+            <w:tcW w:w="3656" w:type="dxa"/>
           </w:tcPr>
           <w:p>
             <w:pPr>
@@ -6188,7 +6159,7 @@
         </w:tc>
         <w:tc>
           <w:tcPr>
-            <w:tcW w:w="1378" w:type="dxa"/>
+            <w:tcW w:w="1342" w:type="dxa"/>
           </w:tcPr>
           <w:p>
             <w:pPr>
@@ -6205,7 +6176,7 @@
       <w:tr>
         <w:tc>
           <w:tcPr>
-            <w:tcW w:w="1470" w:type="dxa"/>
+            <w:tcW w:w="1456" w:type="dxa"/>
           </w:tcPr>
           <w:p>
             <w:pPr>
@@ -6228,7 +6199,7 @@
         </w:tc>
         <w:tc>
           <w:tcPr>
-            <w:tcW w:w="1536" w:type="dxa"/>
+            <w:tcW w:w="1512" w:type="dxa"/>
           </w:tcPr>
           <w:p>
             <w:pPr>
@@ -6251,7 +6222,7 @@
         </w:tc>
         <w:tc>
           <w:tcPr>
-            <w:tcW w:w="1417" w:type="dxa"/>
+            <w:tcW w:w="1384" w:type="dxa"/>
           </w:tcPr>
           <w:p>
             <w:pPr>
@@ -6274,7 +6245,7 @@
         </w:tc>
         <w:tc>
           <w:tcPr>
-            <w:tcW w:w="3549" w:type="dxa"/>
+            <w:tcW w:w="3656" w:type="dxa"/>
           </w:tcPr>
           <w:p>
             <w:pPr>
@@ -6300,7 +6271,7 @@
         </w:tc>
         <w:tc>
           <w:tcPr>
-            <w:tcW w:w="1378" w:type="dxa"/>
+            <w:tcW w:w="1342" w:type="dxa"/>
           </w:tcPr>
           <w:p>
             <w:pPr>

</xml_diff>

<commit_message>
Update brushless motor entry
</commit_message>
<xml_diff>
--- a/mushr_docs/hardware/mushr_nano_bill_of_materials.docx
+++ b/mushr_docs/hardware/mushr_nano_bill_of_materials.docx
@@ -512,7 +512,15 @@
                 <w:sz w:val="24"/>
                 <w:szCs w:val="24"/>
               </w:rPr>
-              <w:t>24</w:t>
+              <w:t>2</w:t>
+            </w:r>
+            <w:r>
+              <w:rPr>
+                <w:rFonts w:ascii="Times New Roman" w:hAnsi="Times New Roman" w:cs="Times New Roman"/>
+                <w:sz w:val="24"/>
+                <w:szCs w:val="24"/>
+              </w:rPr>
+              <w:t>8</w:t>
             </w:r>
             <w:r>
               <w:rPr>
@@ -545,7 +553,7 @@
                   <w:sz w:val="16"/>
                   <w:szCs w:val="16"/>
                 </w:rPr>
-                <w:t>https://www.amazon.com/gp/product/B01DBS3MQQ</w:t>
+                <w:t>https://www.amazon.com/gp/product/B08J25QYH6/</w:t>
               </w:r>
             </w:hyperlink>
           </w:p>
@@ -790,23 +798,7 @@
                   <w:rFonts w:ascii="Times New Roman" w:hAnsi="Times New Roman" w:cs="Times New Roman"/>
                   <w:sz w:val="16"/>
                 </w:rPr>
-                <w:t>https://www.amazon.co</w:t>
-              </w:r>
-              <w:r>
-                <w:rPr>
-                  <w:rStyle w:val="Hyperlink"/>
-                  <w:rFonts w:ascii="Times New Roman" w:hAnsi="Times New Roman" w:cs="Times New Roman"/>
-                  <w:sz w:val="16"/>
-                </w:rPr>
-                <w:t>m</w:t>
-              </w:r>
-              <w:r>
-                <w:rPr>
-                  <w:rStyle w:val="Hyperlink"/>
-                  <w:rFonts w:ascii="Times New Roman" w:hAnsi="Times New Roman" w:cs="Times New Roman"/>
-                  <w:sz w:val="16"/>
-                </w:rPr>
-                <w:t>/HRB-Battery-Banana-Bullet-Connector/dp/B06XS79JT3</w:t>
+                <w:t>https://www.amazon.com/HRB-Battery-Banana-Bullet-Connector/dp/B06XS79JT3</w:t>
               </w:r>
             </w:hyperlink>
           </w:p>
@@ -1178,23 +1170,7 @@
                   <w:sz w:val="16"/>
                   <w:szCs w:val="16"/>
                 </w:rPr>
-                <w:t>https://www.digike</w:t>
-              </w:r>
-              <w:r>
-                <w:rPr>
-                  <w:rStyle w:val="Hyperlink"/>
-                  <w:sz w:val="16"/>
-                  <w:szCs w:val="16"/>
-                </w:rPr>
-                <w:t>y</w:t>
-              </w:r>
-              <w:r>
-                <w:rPr>
-                  <w:rStyle w:val="Hyperlink"/>
-                  <w:sz w:val="16"/>
-                  <w:szCs w:val="16"/>
-                </w:rPr>
-                <w:t>.com/products/en?keywords=952-2263-nd</w:t>
+                <w:t>https://www.digikey.com/products/en?keywords=952-2263-nd</w:t>
               </w:r>
             </w:hyperlink>
           </w:p>
@@ -1324,23 +1300,7 @@
                   <w:sz w:val="16"/>
                   <w:szCs w:val="16"/>
                 </w:rPr>
-                <w:t>https://www.amazon.com/StarTech-com-30cm-ft-Mini-C</w:t>
-              </w:r>
-              <w:r>
-                <w:rPr>
-                  <w:rStyle w:val="Hyperlink"/>
-                  <w:sz w:val="16"/>
-                  <w:szCs w:val="16"/>
-                </w:rPr>
-                <w:t>a</w:t>
-              </w:r>
-              <w:r>
-                <w:rPr>
-                  <w:rStyle w:val="Hyperlink"/>
-                  <w:sz w:val="16"/>
-                  <w:szCs w:val="16"/>
-                </w:rPr>
-                <w:t>ble/dp/B002L5U7N2</w:t>
+                <w:t>https://www.amazon.com/StarTech-com-30cm-ft-Mini-Cable/dp/B002L5U7N2</w:t>
               </w:r>
             </w:hyperlink>
           </w:p>
@@ -1584,23 +1544,7 @@
                   <w:sz w:val="16"/>
                   <w:szCs w:val="16"/>
                 </w:rPr>
-                <w:t>https://www.</w:t>
-              </w:r>
-              <w:r>
-                <w:rPr>
-                  <w:rStyle w:val="Hyperlink"/>
-                  <w:sz w:val="16"/>
-                  <w:szCs w:val="16"/>
-                </w:rPr>
-                <w:t>a</w:t>
-              </w:r>
-              <w:r>
-                <w:rPr>
-                  <w:rStyle w:val="Hyperlink"/>
-                  <w:sz w:val="16"/>
-                  <w:szCs w:val="16"/>
-                </w:rPr>
-                <w:t>mazon.com/gp/product/B06XWZWYVP</w:t>
+                <w:t>https://www.amazon.com/gp/product/B06XWZWYVP</w:t>
               </w:r>
             </w:hyperlink>
           </w:p>
@@ -1739,23 +1683,7 @@
                   <w:sz w:val="16"/>
                   <w:szCs w:val="16"/>
                 </w:rPr>
-                <w:t>https://www.</w:t>
-              </w:r>
-              <w:r>
-                <w:rPr>
-                  <w:rStyle w:val="Hyperlink"/>
-                  <w:sz w:val="16"/>
-                  <w:szCs w:val="16"/>
-                </w:rPr>
-                <w:t>a</w:t>
-              </w:r>
-              <w:r>
-                <w:rPr>
-                  <w:rStyle w:val="Hyperlink"/>
-                  <w:sz w:val="16"/>
-                  <w:szCs w:val="16"/>
-                </w:rPr>
-                <w:t>mazon.com/gp/product/B01MZA1AB2</w:t>
+                <w:t>https://www.amazon.com/gp/product/B01MZA1AB2</w:t>
               </w:r>
             </w:hyperlink>
           </w:p>
@@ -2231,23 +2159,7 @@
                   <w:sz w:val="16"/>
                   <w:szCs w:val="16"/>
                 </w:rPr>
-                <w:t>https://www.amazon.com/gp/pro</w:t>
-              </w:r>
-              <w:r>
-                <w:rPr>
-                  <w:rStyle w:val="Hyperlink"/>
-                  <w:sz w:val="16"/>
-                  <w:szCs w:val="16"/>
-                </w:rPr>
-                <w:t>d</w:t>
-              </w:r>
-              <w:r>
-                <w:rPr>
-                  <w:rStyle w:val="Hyperlink"/>
-                  <w:sz w:val="16"/>
-                  <w:szCs w:val="16"/>
-                </w:rPr>
-                <w:t>uct/B06XRDV49T</w:t>
+                <w:t>https://www.amazon.com/gp/product/B06XRDV49T</w:t>
               </w:r>
             </w:hyperlink>
           </w:p>
@@ -2376,23 +2288,7 @@
                   <w:rFonts w:ascii="Times New Roman" w:hAnsi="Times New Roman" w:cs="Times New Roman"/>
                   <w:sz w:val="16"/>
                 </w:rPr>
-                <w:t>https://www.amazon.com/OliRC-Bullet-Banana-Connector-Ad</w:t>
-              </w:r>
-              <w:r>
-                <w:rPr>
-                  <w:rStyle w:val="Hyperlink"/>
-                  <w:rFonts w:ascii="Times New Roman" w:hAnsi="Times New Roman" w:cs="Times New Roman"/>
-                  <w:sz w:val="16"/>
-                </w:rPr>
-                <w:t>a</w:t>
-              </w:r>
-              <w:r>
-                <w:rPr>
-                  <w:rStyle w:val="Hyperlink"/>
-                  <w:rFonts w:ascii="Times New Roman" w:hAnsi="Times New Roman" w:cs="Times New Roman"/>
-                  <w:sz w:val="16"/>
-                </w:rPr>
-                <w:t>pter/dp/B07T6J317B</w:t>
+                <w:t>https://www.amazon.com/OliRC-Bullet-Banana-Connector-Adapter/dp/B07T6J317B</w:t>
               </w:r>
             </w:hyperlink>
           </w:p>
@@ -2421,23 +2317,7 @@
                   <w:sz w:val="16"/>
                   <w:szCs w:val="16"/>
                 </w:rPr>
-                <w:t>https://www.amaz</w:t>
-              </w:r>
-              <w:r>
-                <w:rPr>
-                  <w:rStyle w:val="Hyperlink"/>
-                  <w:sz w:val="16"/>
-                  <w:szCs w:val="16"/>
-                </w:rPr>
-                <w:t>o</w:t>
-              </w:r>
-              <w:r>
-                <w:rPr>
-                  <w:rStyle w:val="Hyperlink"/>
-                  <w:sz w:val="16"/>
-                  <w:szCs w:val="16"/>
-                </w:rPr>
-                <w:t>n.com/gp/product/B01E3999FA</w:t>
+                <w:t>https://www.amazon.com/gp/product/B01E3999FA</w:t>
               </w:r>
             </w:hyperlink>
           </w:p>
@@ -2567,23 +2447,7 @@
                   <w:sz w:val="16"/>
                   <w:szCs w:val="16"/>
                 </w:rPr>
-                <w:t>https://www.amazon.com/Flylinktech-5000mAh-NiMH-Rechargeable-Associat</w:t>
-              </w:r>
-              <w:r>
-                <w:rPr>
-                  <w:rStyle w:val="Hyperlink"/>
-                  <w:sz w:val="16"/>
-                  <w:szCs w:val="16"/>
-                </w:rPr>
-                <w:t>e</w:t>
-              </w:r>
-              <w:r>
-                <w:rPr>
-                  <w:rStyle w:val="Hyperlink"/>
-                  <w:sz w:val="16"/>
-                  <w:szCs w:val="16"/>
-                </w:rPr>
-                <w:t>d/dp/B00WMC4WBM</w:t>
+                <w:t>https://www.amazon.com/Flylinktech-5000mAh-NiMH-Rechargeable-Associated/dp/B00WMC4WBM</w:t>
               </w:r>
             </w:hyperlink>
           </w:p>
@@ -2713,23 +2577,7 @@
                   <w:sz w:val="16"/>
                   <w:szCs w:val="16"/>
                 </w:rPr>
-                <w:t>https://www.amazon.c</w:t>
-              </w:r>
-              <w:r>
-                <w:rPr>
-                  <w:rStyle w:val="Hyperlink"/>
-                  <w:sz w:val="16"/>
-                  <w:szCs w:val="16"/>
-                </w:rPr>
-                <w:t>o</w:t>
-              </w:r>
-              <w:r>
-                <w:rPr>
-                  <w:rStyle w:val="Hyperlink"/>
-                  <w:sz w:val="16"/>
-                  <w:szCs w:val="16"/>
-                </w:rPr>
-                <w:t>m/gp/product/B0746GQF56</w:t>
+                <w:t>https://www.amazon.com/gp/product/B0746GQF56</w:t>
               </w:r>
             </w:hyperlink>
           </w:p>
@@ -2851,23 +2699,7 @@
                   <w:sz w:val="16"/>
                   <w:szCs w:val="16"/>
                 </w:rPr>
-                <w:t>https://www.am</w:t>
-              </w:r>
-              <w:r>
-                <w:rPr>
-                  <w:rStyle w:val="Hyperlink"/>
-                  <w:sz w:val="16"/>
-                  <w:szCs w:val="16"/>
-                </w:rPr>
-                <w:t>a</w:t>
-              </w:r>
-              <w:r>
-                <w:rPr>
-                  <w:rStyle w:val="Hyperlink"/>
-                  <w:sz w:val="16"/>
-                  <w:szCs w:val="16"/>
-                </w:rPr>
-                <w:t>zon.com/VELCRO-Brand-Fasteners-Perfect-General/dp/B000TGSPV6</w:t>
+                <w:t>https://www.amazon.com/VELCRO-Brand-Fasteners-Perfect-General/dp/B000TGSPV6</w:t>
               </w:r>
             </w:hyperlink>
           </w:p>
@@ -3012,23 +2844,7 @@
                   <w:sz w:val="16"/>
                   <w:szCs w:val="16"/>
                 </w:rPr>
-                <w:t>https://www</w:t>
-              </w:r>
-              <w:r>
-                <w:rPr>
-                  <w:rStyle w:val="Hyperlink"/>
-                  <w:sz w:val="16"/>
-                  <w:szCs w:val="16"/>
-                </w:rPr>
-                <w:t>.</w:t>
-              </w:r>
-              <w:r>
-                <w:rPr>
-                  <w:rStyle w:val="Hyperlink"/>
-                  <w:sz w:val="16"/>
-                  <w:szCs w:val="16"/>
-                </w:rPr>
-                <w:t>amazon.com/gp/product/B01LWVX2RG</w:t>
+                <w:t>https://www.amazon.com/gp/product/B01LWVX2RG</w:t>
               </w:r>
             </w:hyperlink>
           </w:p>
@@ -3142,23 +2958,7 @@
                   <w:sz w:val="16"/>
                   <w:szCs w:val="16"/>
                 </w:rPr>
-                <w:t>https://w</w:t>
-              </w:r>
-              <w:r>
-                <w:rPr>
-                  <w:rStyle w:val="Hyperlink"/>
-                  <w:sz w:val="16"/>
-                  <w:szCs w:val="16"/>
-                </w:rPr>
-                <w:t>w</w:t>
-              </w:r>
-              <w:r>
-                <w:rPr>
-                  <w:rStyle w:val="Hyperlink"/>
-                  <w:sz w:val="16"/>
-                  <w:szCs w:val="16"/>
-                </w:rPr>
-                <w:t>w.amazon.com/gp/product/B01018DB2E</w:t>
+                <w:t>https://www.amazon.com/gp/product/B01018DB2E</w:t>
               </w:r>
             </w:hyperlink>
           </w:p>
@@ -3296,23 +3096,7 @@
                   <w:sz w:val="16"/>
                   <w:szCs w:val="16"/>
                 </w:rPr>
-                <w:t>https://www.amazon.com/Permatex-24200-Medium-Strength-T</w:t>
-              </w:r>
-              <w:r>
-                <w:rPr>
-                  <w:rStyle w:val="Hyperlink"/>
-                  <w:sz w:val="16"/>
-                  <w:szCs w:val="16"/>
-                </w:rPr>
-                <w:t>h</w:t>
-              </w:r>
-              <w:r>
-                <w:rPr>
-                  <w:rStyle w:val="Hyperlink"/>
-                  <w:sz w:val="16"/>
-                  <w:szCs w:val="16"/>
-                </w:rPr>
-                <w:t>readlocker/dp/B0002UEMZ2</w:t>
+                <w:t>https://www.amazon.com/Permatex-24200-Medium-Strength-Threadlocker/dp/B0002UEMZ2</w:t>
               </w:r>
             </w:hyperlink>
           </w:p>
@@ -3434,23 +3218,7 @@
                   <w:sz w:val="16"/>
                   <w:szCs w:val="16"/>
                 </w:rPr>
-                <w:t>https://www.a</w:t>
-              </w:r>
-              <w:r>
-                <w:rPr>
-                  <w:rStyle w:val="Hyperlink"/>
-                  <w:sz w:val="16"/>
-                  <w:szCs w:val="16"/>
-                </w:rPr>
-                <w:t>m</w:t>
-              </w:r>
-              <w:r>
-                <w:rPr>
-                  <w:rStyle w:val="Hyperlink"/>
-                  <w:sz w:val="16"/>
-                  <w:szCs w:val="16"/>
-                </w:rPr>
-                <w:t>azon.com/Loctite-Ultra-Control-4-Gram-1363589/dp/B003Y49R7G</w:t>
+                <w:t>https://www.amazon.com/Loctite-Ultra-Control-4-Gram-1363589/dp/B003Y49R7G</w:t>
               </w:r>
             </w:hyperlink>
           </w:p>
@@ -3572,23 +3340,7 @@
                   <w:sz w:val="16"/>
                   <w:szCs w:val="16"/>
                 </w:rPr>
-                <w:t>https://www.amazon.com/Scotch-Super-Vinyl-Elect</w:t>
-              </w:r>
-              <w:r>
-                <w:rPr>
-                  <w:rStyle w:val="Hyperlink"/>
-                  <w:sz w:val="16"/>
-                  <w:szCs w:val="16"/>
-                </w:rPr>
-                <w:t>r</w:t>
-              </w:r>
-              <w:r>
-                <w:rPr>
-                  <w:rStyle w:val="Hyperlink"/>
-                  <w:sz w:val="16"/>
-                  <w:szCs w:val="16"/>
-                </w:rPr>
-                <w:t>ical-Tape/dp/B00004WCCL</w:t>
+                <w:t>https://www.amazon.com/Scotch-Super-Vinyl-Electrical-Tape/dp/B00004WCCL</w:t>
               </w:r>
             </w:hyperlink>
           </w:p>
@@ -3702,23 +3454,7 @@
                   <w:sz w:val="16"/>
                   <w:szCs w:val="16"/>
                 </w:rPr>
-                <w:t>https:</w:t>
-              </w:r>
-              <w:r>
-                <w:rPr>
-                  <w:rStyle w:val="Hyperlink"/>
-                  <w:sz w:val="16"/>
-                  <w:szCs w:val="16"/>
-                </w:rPr>
-                <w:t>/</w:t>
-              </w:r>
-              <w:r>
-                <w:rPr>
-                  <w:rStyle w:val="Hyperlink"/>
-                  <w:sz w:val="16"/>
-                  <w:szCs w:val="16"/>
-                </w:rPr>
-                <w:t>/www.mcmaster.com/92125a150</w:t>
+                <w:t>https://www.mcmaster.com/92125a150</w:t>
               </w:r>
             </w:hyperlink>
           </w:p>
@@ -3832,23 +3568,7 @@
                   <w:sz w:val="16"/>
                   <w:szCs w:val="16"/>
                 </w:rPr>
-                <w:t>https://ww</w:t>
-              </w:r>
-              <w:r>
-                <w:rPr>
-                  <w:rStyle w:val="Hyperlink"/>
-                  <w:sz w:val="16"/>
-                  <w:szCs w:val="16"/>
-                </w:rPr>
-                <w:t>w</w:t>
-              </w:r>
-              <w:r>
-                <w:rPr>
-                  <w:rStyle w:val="Hyperlink"/>
-                  <w:sz w:val="16"/>
-                  <w:szCs w:val="16"/>
-                </w:rPr>
-                <w:t>.mcmaster.com/95610a530</w:t>
+                <w:t>https://www.mcmaster.com/95610a530</w:t>
               </w:r>
             </w:hyperlink>
           </w:p>
@@ -3986,23 +3706,7 @@
                   <w:sz w:val="16"/>
                   <w:szCs w:val="16"/>
                 </w:rPr>
-                <w:t>https://www.mc</w:t>
-              </w:r>
-              <w:r>
-                <w:rPr>
-                  <w:rStyle w:val="Hyperlink"/>
-                  <w:sz w:val="16"/>
-                  <w:szCs w:val="16"/>
-                </w:rPr>
-                <w:t>m</w:t>
-              </w:r>
-              <w:r>
-                <w:rPr>
-                  <w:rStyle w:val="Hyperlink"/>
-                  <w:sz w:val="16"/>
-                  <w:szCs w:val="16"/>
-                </w:rPr>
-                <w:t>aster.com/92005a071</w:t>
+                <w:t>https://www.mcmaster.com/92005a071</w:t>
               </w:r>
             </w:hyperlink>
           </w:p>
@@ -4133,23 +3837,7 @@
                   <w:sz w:val="16"/>
                   <w:szCs w:val="16"/>
                 </w:rPr>
-                <w:t>https://w</w:t>
-              </w:r>
-              <w:r>
-                <w:rPr>
-                  <w:rStyle w:val="Hyperlink"/>
-                  <w:sz w:val="16"/>
-                  <w:szCs w:val="16"/>
-                </w:rPr>
-                <w:t>w</w:t>
-              </w:r>
-              <w:r>
-                <w:rPr>
-                  <w:rStyle w:val="Hyperlink"/>
-                  <w:sz w:val="16"/>
-                  <w:szCs w:val="16"/>
-                </w:rPr>
-                <w:t>w.mcmaster.com/92010a020</w:t>
+                <w:t>https://www.mcmaster.com/92010a020</w:t>
               </w:r>
             </w:hyperlink>
           </w:p>
@@ -4263,23 +3951,7 @@
                   <w:sz w:val="16"/>
                   <w:szCs w:val="16"/>
                 </w:rPr>
-                <w:t>https://ww</w:t>
-              </w:r>
-              <w:r>
-                <w:rPr>
-                  <w:rStyle w:val="Hyperlink"/>
-                  <w:sz w:val="16"/>
-                  <w:szCs w:val="16"/>
-                </w:rPr>
-                <w:t>w</w:t>
-              </w:r>
-              <w:r>
-                <w:rPr>
-                  <w:rStyle w:val="Hyperlink"/>
-                  <w:sz w:val="16"/>
-                  <w:szCs w:val="16"/>
-                </w:rPr>
-                <w:t>.mcmaster.com/90591a270</w:t>
+                <w:t>https://www.mcmaster.com/90591a270</w:t>
               </w:r>
             </w:hyperlink>
           </w:p>
@@ -4488,21 +4160,7 @@
                   <w:rStyle w:val="Hyperlink"/>
                   <w:sz w:val="16"/>
                 </w:rPr>
-                <w:t>https://www.am</w:t>
-              </w:r>
-              <w:r>
-                <w:rPr>
-                  <w:rStyle w:val="Hyperlink"/>
-                  <w:sz w:val="16"/>
-                </w:rPr>
-                <w:t>a</w:t>
-              </w:r>
-              <w:r>
-                <w:rPr>
-                  <w:rStyle w:val="Hyperlink"/>
-                  <w:sz w:val="16"/>
-                </w:rPr>
-                <w:t>zon.com/ALITOVE-Converter-5-5x2-1mm-100V-240V-Security/dp/B078RT3ZPS</w:t>
+                <w:t>https://www.amazon.com/ALITOVE-Converter-5-5x2-1mm-100V-240V-Security/dp/B078RT3ZPS</w:t>
               </w:r>
             </w:hyperlink>
           </w:p>
@@ -4644,25 +4302,7 @@
                   <w:sz w:val="16"/>
                   <w:szCs w:val="16"/>
                 </w:rPr>
-                <w:t>https://www.</w:t>
-              </w:r>
-              <w:r>
-                <w:rPr>
-                  <w:rStyle w:val="Hyperlink"/>
-                  <w:rFonts w:ascii="Times New Roman" w:hAnsi="Times New Roman" w:cs="Times New Roman"/>
-                  <w:sz w:val="16"/>
-                  <w:szCs w:val="16"/>
-                </w:rPr>
-                <w:t>a</w:t>
-              </w:r>
-              <w:r>
-                <w:rPr>
-                  <w:rStyle w:val="Hyperlink"/>
-                  <w:rFonts w:ascii="Times New Roman" w:hAnsi="Times New Roman" w:cs="Times New Roman"/>
-                  <w:sz w:val="16"/>
-                  <w:szCs w:val="16"/>
-                </w:rPr>
-                <w:t>mazon.com/gp/product/B015ZQEID8</w:t>
+                <w:t>https://www.amazon.com/gp/product/B015ZQEID8</w:t>
               </w:r>
             </w:hyperlink>
           </w:p>
@@ -4934,23 +4574,7 @@
                   <w:sz w:val="16"/>
                   <w:szCs w:val="16"/>
                 </w:rPr>
-                <w:t>https://www.robotsh</w:t>
-              </w:r>
-              <w:r>
-                <w:rPr>
-                  <w:rStyle w:val="Hyperlink"/>
-                  <w:sz w:val="16"/>
-                  <w:szCs w:val="16"/>
-                </w:rPr>
-                <w:t>o</w:t>
-              </w:r>
-              <w:r>
-                <w:rPr>
-                  <w:rStyle w:val="Hyperlink"/>
-                  <w:sz w:val="16"/>
-                  <w:szCs w:val="16"/>
-                </w:rPr>
-                <w:t>p.com/en/ydlidar-x4-360-laser-scanner.html</w:t>
+                <w:t>https://www.robotshop.com/en/ydlidar-x4-360-laser-scanner.html</w:t>
               </w:r>
             </w:hyperlink>
           </w:p>
@@ -5076,23 +4700,7 @@
                   <w:sz w:val="16"/>
                   <w:szCs w:val="16"/>
                 </w:rPr>
-                <w:t>https://www.a</w:t>
-              </w:r>
-              <w:r>
-                <w:rPr>
-                  <w:rStyle w:val="Hyperlink"/>
-                  <w:sz w:val="16"/>
-                  <w:szCs w:val="16"/>
-                </w:rPr>
-                <w:t>m</w:t>
-              </w:r>
-              <w:r>
-                <w:rPr>
-                  <w:rStyle w:val="Hyperlink"/>
-                  <w:sz w:val="16"/>
-                  <w:szCs w:val="16"/>
-                </w:rPr>
-                <w:t>azon.com/gp/product/B0179OXY9I</w:t>
+                <w:t>https://www.amazon.com/gp/product/B0179OXY9I</w:t>
               </w:r>
             </w:hyperlink>
           </w:p>
@@ -5227,23 +4835,7 @@
                   <w:rFonts w:ascii="Times New Roman" w:hAnsi="Times New Roman" w:cs="Times New Roman"/>
                   <w:sz w:val="16"/>
                 </w:rPr>
-                <w:t>https://store.intelrealsense.com/buy-intel-realsense-depth-ca</w:t>
-              </w:r>
-              <w:r>
-                <w:rPr>
-                  <w:rStyle w:val="Hyperlink"/>
-                  <w:rFonts w:ascii="Times New Roman" w:hAnsi="Times New Roman" w:cs="Times New Roman"/>
-                  <w:sz w:val="16"/>
-                </w:rPr>
-                <w:t>m</w:t>
-              </w:r>
-              <w:r>
-                <w:rPr>
-                  <w:rStyle w:val="Hyperlink"/>
-                  <w:rFonts w:ascii="Times New Roman" w:hAnsi="Times New Roman" w:cs="Times New Roman"/>
-                  <w:sz w:val="16"/>
-                </w:rPr>
-                <w:t>era-d435i.html</w:t>
+                <w:t>https://store.intelrealsense.com/buy-intel-realsense-depth-camera-d435i.html</w:t>
               </w:r>
             </w:hyperlink>
           </w:p>
@@ -5507,23 +5099,7 @@
                   <w:rFonts w:ascii="Times New Roman" w:hAnsi="Times New Roman" w:cs="Times New Roman"/>
                   <w:sz w:val="16"/>
                 </w:rPr>
-                <w:t>https://www</w:t>
-              </w:r>
-              <w:r>
-                <w:rPr>
-                  <w:rStyle w:val="Hyperlink"/>
-                  <w:rFonts w:ascii="Times New Roman" w:hAnsi="Times New Roman" w:cs="Times New Roman"/>
-                  <w:sz w:val="16"/>
-                </w:rPr>
-                <w:t>.</w:t>
-              </w:r>
-              <w:r>
-                <w:rPr>
-                  <w:rStyle w:val="Hyperlink"/>
-                  <w:rFonts w:ascii="Times New Roman" w:hAnsi="Times New Roman" w:cs="Times New Roman"/>
-                  <w:sz w:val="16"/>
-                </w:rPr>
-                <w:t>mcmaster.com/92000a124</w:t>
+                <w:t>https://www.mcmaster.com/92000a124</w:t>
               </w:r>
             </w:hyperlink>
           </w:p>
@@ -5698,23 +5274,7 @@
                   <w:rFonts w:ascii="Times New Roman" w:hAnsi="Times New Roman" w:cs="Times New Roman"/>
                   <w:sz w:val="16"/>
                 </w:rPr>
-                <w:t>https://store.intelrealsense.com/buy-intel-realsense-tracki</w:t>
-              </w:r>
-              <w:r>
-                <w:rPr>
-                  <w:rStyle w:val="Hyperlink"/>
-                  <w:rFonts w:ascii="Times New Roman" w:hAnsi="Times New Roman" w:cs="Times New Roman"/>
-                  <w:sz w:val="16"/>
-                </w:rPr>
-                <w:t>n</w:t>
-              </w:r>
-              <w:r>
-                <w:rPr>
-                  <w:rStyle w:val="Hyperlink"/>
-                  <w:rFonts w:ascii="Times New Roman" w:hAnsi="Times New Roman" w:cs="Times New Roman"/>
-                  <w:sz w:val="16"/>
-                </w:rPr>
-                <w:t>g-camera-t265.html</w:t>
+                <w:t>https://store.intelrealsense.com/buy-intel-realsense-tracking-camera-t265.html</w:t>
               </w:r>
             </w:hyperlink>
           </w:p>
@@ -5817,23 +5377,7 @@
                   <w:rFonts w:ascii="Times New Roman" w:hAnsi="Times New Roman" w:cs="Times New Roman"/>
                   <w:sz w:val="16"/>
                 </w:rPr>
-                <w:t>https://w</w:t>
-              </w:r>
-              <w:r>
-                <w:rPr>
-                  <w:rStyle w:val="Hyperlink"/>
-                  <w:rFonts w:ascii="Times New Roman" w:hAnsi="Times New Roman" w:cs="Times New Roman"/>
-                  <w:sz w:val="16"/>
-                </w:rPr>
-                <w:t>w</w:t>
-              </w:r>
-              <w:r>
-                <w:rPr>
-                  <w:rStyle w:val="Hyperlink"/>
-                  <w:rFonts w:ascii="Times New Roman" w:hAnsi="Times New Roman" w:cs="Times New Roman"/>
-                  <w:sz w:val="16"/>
-                </w:rPr>
-                <w:t>w.mcmaster.com/92000a124</w:t>
+                <w:t>https://www.mcmaster.com/92000a124</w:t>
               </w:r>
             </w:hyperlink>
           </w:p>
@@ -6322,25 +5866,7 @@
                   <w:sz w:val="16"/>
                   <w:szCs w:val="24"/>
                 </w:rPr>
-                <w:t>https://www.digikey.com/product-detail/en/sparkfun-electronics/PR</w:t>
-              </w:r>
-              <w:r>
-                <w:rPr>
-                  <w:rStyle w:val="Hyperlink"/>
-                  <w:rFonts w:ascii="Times New Roman" w:hAnsi="Times New Roman" w:cs="Times New Roman"/>
-                  <w:sz w:val="16"/>
-                  <w:szCs w:val="24"/>
-                </w:rPr>
-                <w:t>T</w:t>
-              </w:r>
-              <w:r>
-                <w:rPr>
-                  <w:rStyle w:val="Hyperlink"/>
-                  <w:rFonts w:ascii="Times New Roman" w:hAnsi="Times New Roman" w:cs="Times New Roman"/>
-                  <w:sz w:val="16"/>
-                  <w:szCs w:val="24"/>
-                </w:rPr>
-                <w:t>-12796/1568-1513-ND/5993861</w:t>
+                <w:t>https://www.digikey.com/product-detail/en/sparkfun-electronics/PRT-12796/1568-1513-ND/5993861</w:t>
               </w:r>
             </w:hyperlink>
           </w:p>
@@ -6452,25 +5978,7 @@
                   <w:sz w:val="16"/>
                   <w:szCs w:val="24"/>
                 </w:rPr>
-                <w:t>https://www.digikey.com/product-detail/en/stac</w:t>
-              </w:r>
-              <w:r>
-                <w:rPr>
-                  <w:rStyle w:val="Hyperlink"/>
-                  <w:rFonts w:ascii="Times New Roman" w:hAnsi="Times New Roman" w:cs="Times New Roman"/>
-                  <w:sz w:val="16"/>
-                  <w:szCs w:val="24"/>
-                </w:rPr>
-                <w:t>k</w:t>
-              </w:r>
-              <w:r>
-                <w:rPr>
-                  <w:rStyle w:val="Hyperlink"/>
-                  <w:rFonts w:ascii="Times New Roman" w:hAnsi="Times New Roman" w:cs="Times New Roman"/>
-                  <w:sz w:val="16"/>
-                  <w:szCs w:val="24"/>
-                </w:rPr>
-                <w:t>pole-electronics-inc/CF14JT1K00/CF14JT1K00CT-ND/1830350</w:t>
+                <w:t>https://www.digikey.com/product-detail/en/stackpole-electronics-inc/CF14JT1K00/CF14JT1K00CT-ND/1830350</w:t>
               </w:r>
             </w:hyperlink>
           </w:p>
@@ -6582,25 +6090,7 @@
                   <w:sz w:val="16"/>
                   <w:szCs w:val="24"/>
                 </w:rPr>
-                <w:t>https://www.digikey.com/product-detail/en/alpha-wire/F221B1-8-BK100/</w:t>
-              </w:r>
-              <w:r>
-                <w:rPr>
-                  <w:rStyle w:val="Hyperlink"/>
-                  <w:rFonts w:ascii="Times New Roman" w:hAnsi="Times New Roman" w:cs="Times New Roman"/>
-                  <w:sz w:val="16"/>
-                  <w:szCs w:val="24"/>
-                </w:rPr>
-                <w:t>A</w:t>
-              </w:r>
-              <w:r>
-                <w:rPr>
-                  <w:rStyle w:val="Hyperlink"/>
-                  <w:rFonts w:ascii="Times New Roman" w:hAnsi="Times New Roman" w:cs="Times New Roman"/>
-                  <w:sz w:val="16"/>
-                  <w:szCs w:val="24"/>
-                </w:rPr>
-                <w:t>018B-4-ND/281671</w:t>
+                <w:t>https://www.digikey.com/product-detail/en/alpha-wire/F221B1-8-BK100/A018B-4-ND/281671</w:t>
               </w:r>
             </w:hyperlink>
             <w:r>
@@ -6720,25 +6210,7 @@
                   <w:sz w:val="16"/>
                   <w:szCs w:val="24"/>
                 </w:rPr>
-                <w:t>https://www.m</w:t>
-              </w:r>
-              <w:r>
-                <w:rPr>
-                  <w:rStyle w:val="Hyperlink"/>
-                  <w:rFonts w:ascii="Times New Roman" w:hAnsi="Times New Roman" w:cs="Times New Roman"/>
-                  <w:sz w:val="16"/>
-                  <w:szCs w:val="24"/>
-                </w:rPr>
-                <w:t>c</w:t>
-              </w:r>
-              <w:r>
-                <w:rPr>
-                  <w:rStyle w:val="Hyperlink"/>
-                  <w:rFonts w:ascii="Times New Roman" w:hAnsi="Times New Roman" w:cs="Times New Roman"/>
-                  <w:sz w:val="16"/>
-                  <w:szCs w:val="24"/>
-                </w:rPr>
-                <w:t>master.com/92000a111</w:t>
+                <w:t>https://www.mcmaster.com/92000a111</w:t>
               </w:r>
             </w:hyperlink>
           </w:p>
@@ -6952,6 +6424,7 @@
     <w:lsdException w:name="HTML Sample" w:semiHidden="1" w:unhideWhenUsed="1"/>
     <w:lsdException w:name="HTML Typewriter" w:semiHidden="1" w:unhideWhenUsed="1"/>
     <w:lsdException w:name="HTML Variable" w:semiHidden="1" w:unhideWhenUsed="1"/>
+    <w:lsdException w:name="Normal Table" w:semiHidden="1" w:unhideWhenUsed="1"/>
     <w:lsdException w:name="annotation subject" w:semiHidden="1" w:unhideWhenUsed="1"/>
     <w:lsdException w:name="No List" w:semiHidden="1" w:unhideWhenUsed="1"/>
     <w:lsdException w:name="Outline List 1" w:semiHidden="1" w:unhideWhenUsed="1"/>
@@ -6998,8 +6471,10 @@
     <w:lsdException w:name="Table Subtle 2" w:semiHidden="1" w:unhideWhenUsed="1"/>
     <w:lsdException w:name="Table Web 1" w:semiHidden="1" w:unhideWhenUsed="1"/>
     <w:lsdException w:name="Table Web 2" w:semiHidden="1" w:unhideWhenUsed="1"/>
+    <w:lsdException w:name="Table Web 3" w:semiHidden="1" w:unhideWhenUsed="1"/>
     <w:lsdException w:name="Balloon Text" w:semiHidden="1" w:unhideWhenUsed="1"/>
     <w:lsdException w:name="Table Grid" w:uiPriority="39"/>
+    <w:lsdException w:name="Table Theme" w:semiHidden="1" w:unhideWhenUsed="1"/>
     <w:lsdException w:name="Placeholder Text" w:semiHidden="1"/>
     <w:lsdException w:name="No Spacing" w:uiPriority="1" w:qFormat="1"/>
     <w:lsdException w:name="Light Shading" w:uiPriority="60"/>

</xml_diff>

<commit_message>
Update realsense bom links
</commit_message>
<xml_diff>
--- a/mushr_docs/hardware/mushr_nano_bill_of_materials.docx
+++ b/mushr_docs/hardware/mushr_nano_bill_of_materials.docx
@@ -166,13 +166,23 @@
                 <w:szCs w:val="24"/>
               </w:rPr>
             </w:pPr>
-            <w:r>
-              <w:rPr>
-                <w:rFonts w:ascii="Times New Roman" w:hAnsi="Times New Roman" w:cs="Times New Roman"/>
-                <w:sz w:val="24"/>
-                <w:szCs w:val="24"/>
-              </w:rPr>
-              <w:t>Redcat Racing Blackout SC 1/10 Scale Electric Short Course Truck</w:t>
+            <w:proofErr w:type="spellStart"/>
+            <w:r>
+              <w:rPr>
+                <w:rFonts w:ascii="Times New Roman" w:hAnsi="Times New Roman" w:cs="Times New Roman"/>
+                <w:sz w:val="24"/>
+                <w:szCs w:val="24"/>
+              </w:rPr>
+              <w:t>Redcat</w:t>
+            </w:r>
+            <w:proofErr w:type="spellEnd"/>
+            <w:r>
+              <w:rPr>
+                <w:rFonts w:ascii="Times New Roman" w:hAnsi="Times New Roman" w:cs="Times New Roman"/>
+                <w:sz w:val="24"/>
+                <w:szCs w:val="24"/>
+              </w:rPr>
+              <w:t xml:space="preserve"> Racing Blackout SC 1/10 Scale Electric Short Course Truck</w:t>
             </w:r>
           </w:p>
         </w:tc>
@@ -440,13 +450,23 @@
                 <w:szCs w:val="24"/>
               </w:rPr>
             </w:pPr>
-            <w:r>
-              <w:rPr>
-                <w:rFonts w:ascii="Times New Roman" w:hAnsi="Times New Roman" w:cs="Times New Roman"/>
-                <w:sz w:val="24"/>
-                <w:szCs w:val="24"/>
-              </w:rPr>
-              <w:t>Sensorless Brushless Motor</w:t>
+            <w:proofErr w:type="spellStart"/>
+            <w:r>
+              <w:rPr>
+                <w:rFonts w:ascii="Times New Roman" w:hAnsi="Times New Roman" w:cs="Times New Roman"/>
+                <w:sz w:val="24"/>
+                <w:szCs w:val="24"/>
+              </w:rPr>
+              <w:t>Sensorless</w:t>
+            </w:r>
+            <w:proofErr w:type="spellEnd"/>
+            <w:r>
+              <w:rPr>
+                <w:rFonts w:ascii="Times New Roman" w:hAnsi="Times New Roman" w:cs="Times New Roman"/>
+                <w:sz w:val="24"/>
+                <w:szCs w:val="24"/>
+              </w:rPr>
+              <w:t xml:space="preserve"> Brushless Motor</w:t>
             </w:r>
           </w:p>
         </w:tc>
@@ -571,13 +591,59 @@
                 <w:szCs w:val="16"/>
               </w:rPr>
             </w:pPr>
-            <w:r>
-              <w:rPr>
-                <w:rFonts w:ascii="Times New Roman" w:hAnsi="Times New Roman" w:cs="Times New Roman"/>
-                <w:sz w:val="16"/>
-                <w:szCs w:val="16"/>
-              </w:rPr>
-              <w:t>Sensored BLDC motor also available for $20 more. Alternatively, can buy chassis with BLDC already installed (Redcat Blacout SC Pro version)</w:t>
+            <w:proofErr w:type="spellStart"/>
+            <w:r>
+              <w:rPr>
+                <w:rFonts w:ascii="Times New Roman" w:hAnsi="Times New Roman" w:cs="Times New Roman"/>
+                <w:sz w:val="16"/>
+                <w:szCs w:val="16"/>
+              </w:rPr>
+              <w:t>Sensored</w:t>
+            </w:r>
+            <w:proofErr w:type="spellEnd"/>
+            <w:r>
+              <w:rPr>
+                <w:rFonts w:ascii="Times New Roman" w:hAnsi="Times New Roman" w:cs="Times New Roman"/>
+                <w:sz w:val="16"/>
+                <w:szCs w:val="16"/>
+              </w:rPr>
+              <w:t xml:space="preserve"> BLDC motor also available for $20 more. Alternatively, can buy chassis with BLDC already installed (</w:t>
+            </w:r>
+            <w:proofErr w:type="spellStart"/>
+            <w:r>
+              <w:rPr>
+                <w:rFonts w:ascii="Times New Roman" w:hAnsi="Times New Roman" w:cs="Times New Roman"/>
+                <w:sz w:val="16"/>
+                <w:szCs w:val="16"/>
+              </w:rPr>
+              <w:t>Redcat</w:t>
+            </w:r>
+            <w:proofErr w:type="spellEnd"/>
+            <w:r>
+              <w:rPr>
+                <w:rFonts w:ascii="Times New Roman" w:hAnsi="Times New Roman" w:cs="Times New Roman"/>
+                <w:sz w:val="16"/>
+                <w:szCs w:val="16"/>
+              </w:rPr>
+              <w:t xml:space="preserve"> </w:t>
+            </w:r>
+            <w:proofErr w:type="spellStart"/>
+            <w:r>
+              <w:rPr>
+                <w:rFonts w:ascii="Times New Roman" w:hAnsi="Times New Roman" w:cs="Times New Roman"/>
+                <w:sz w:val="16"/>
+                <w:szCs w:val="16"/>
+              </w:rPr>
+              <w:t>Blacout</w:t>
+            </w:r>
+            <w:proofErr w:type="spellEnd"/>
+            <w:r>
+              <w:rPr>
+                <w:rFonts w:ascii="Times New Roman" w:hAnsi="Times New Roman" w:cs="Times New Roman"/>
+                <w:sz w:val="16"/>
+                <w:szCs w:val="16"/>
+              </w:rPr>
+              <w:t xml:space="preserve"> SC Pro version)</w:t>
             </w:r>
           </w:p>
         </w:tc>
@@ -1064,23 +1130,7 @@
                   <w:rFonts w:ascii="Times New Roman" w:hAnsi="Times New Roman" w:cs="Times New Roman"/>
                   <w:sz w:val="16"/>
                 </w:rPr>
-                <w:t>https://www.amazon.com/Connectors-Insulated-Waterproof-Automo</w:t>
-              </w:r>
-              <w:r>
-                <w:rPr>
-                  <w:rStyle w:val="Hyperlink"/>
-                  <w:rFonts w:ascii="Times New Roman" w:hAnsi="Times New Roman" w:cs="Times New Roman"/>
-                  <w:sz w:val="16"/>
-                </w:rPr>
-                <w:t>t</w:t>
-              </w:r>
-              <w:r>
-                <w:rPr>
-                  <w:rStyle w:val="Hyperlink"/>
-                  <w:rFonts w:ascii="Times New Roman" w:hAnsi="Times New Roman" w:cs="Times New Roman"/>
-                  <w:sz w:val="16"/>
-                </w:rPr>
-                <w:t>ive-Electrical/dp/B07G4DVT67</w:t>
+                <w:t>https://www.amazon.com/Connectors-Insulated-Waterproof-Automotive-Electrical/dp/B07G4DVT67</w:t>
               </w:r>
             </w:hyperlink>
           </w:p>
@@ -1124,7 +1174,25 @@
                 <w:sz w:val="24"/>
                 <w:szCs w:val="24"/>
               </w:rPr>
-              <w:t>3 pin Through Hole Male Header</w:t>
+              <w:t xml:space="preserve">3 </w:t>
+            </w:r>
+            <w:proofErr w:type="gramStart"/>
+            <w:r>
+              <w:rPr>
+                <w:rFonts w:ascii="Times New Roman" w:hAnsi="Times New Roman" w:cs="Times New Roman"/>
+                <w:sz w:val="24"/>
+                <w:szCs w:val="24"/>
+              </w:rPr>
+              <w:t>pin</w:t>
+            </w:r>
+            <w:proofErr w:type="gramEnd"/>
+            <w:r>
+              <w:rPr>
+                <w:rFonts w:ascii="Times New Roman" w:hAnsi="Times New Roman" w:cs="Times New Roman"/>
+                <w:sz w:val="24"/>
+                <w:szCs w:val="24"/>
+              </w:rPr>
+              <w:t xml:space="preserve"> Through Hole Male Header</w:t>
             </w:r>
           </w:p>
         </w:tc>
@@ -1201,23 +1269,7 @@
                   <w:sz w:val="16"/>
                   <w:szCs w:val="16"/>
                 </w:rPr>
-                <w:t>https://www.digikey.com/products/en?keywords=952-226</w:t>
-              </w:r>
-              <w:r>
-                <w:rPr>
-                  <w:rStyle w:val="Hyperlink"/>
-                  <w:sz w:val="16"/>
-                  <w:szCs w:val="16"/>
-                </w:rPr>
-                <w:t>3</w:t>
-              </w:r>
-              <w:r>
-                <w:rPr>
-                  <w:rStyle w:val="Hyperlink"/>
-                  <w:sz w:val="16"/>
-                  <w:szCs w:val="16"/>
-                </w:rPr>
-                <w:t>-nd</w:t>
+                <w:t>https://www.digikey.com/products/en?keywords=952-2263-nd</w:t>
               </w:r>
             </w:hyperlink>
           </w:p>
@@ -1367,23 +1419,7 @@
                   <w:sz w:val="16"/>
                   <w:szCs w:val="16"/>
                 </w:rPr>
-                <w:t>https://www.amazon.com/Seeed-Studio-NVIDIA-Jetson-Developer</w:t>
-              </w:r>
-              <w:r>
-                <w:rPr>
-                  <w:rStyle w:val="Hyperlink"/>
-                  <w:sz w:val="16"/>
-                  <w:szCs w:val="16"/>
-                </w:rPr>
-                <w:t>/</w:t>
-              </w:r>
-              <w:r>
-                <w:rPr>
-                  <w:rStyle w:val="Hyperlink"/>
-                  <w:sz w:val="16"/>
-                  <w:szCs w:val="16"/>
-                </w:rPr>
-                <w:t>dp/B07SGBHDCZ/</w:t>
+                <w:t>https://www.amazon.com/Seeed-Studio-NVIDIA-Jetson-Developer/dp/B07SGBHDCZ/</w:t>
               </w:r>
             </w:hyperlink>
           </w:p>
@@ -1513,23 +1549,7 @@
                   <w:sz w:val="16"/>
                   <w:szCs w:val="16"/>
                 </w:rPr>
-                <w:t>https://www.amazon.com/gp/p</w:t>
-              </w:r>
-              <w:r>
-                <w:rPr>
-                  <w:rStyle w:val="Hyperlink"/>
-                  <w:sz w:val="16"/>
-                  <w:szCs w:val="16"/>
-                </w:rPr>
-                <w:t>r</w:t>
-              </w:r>
-              <w:r>
-                <w:rPr>
-                  <w:rStyle w:val="Hyperlink"/>
-                  <w:sz w:val="16"/>
-                  <w:szCs w:val="16"/>
-                </w:rPr>
-                <w:t>oduct/B06XWZWYVP</w:t>
+                <w:t>https://www.amazon.com/gp/product/B06XWZWYVP</w:t>
               </w:r>
             </w:hyperlink>
           </w:p>
@@ -1567,6 +1587,7 @@
                 <w:szCs w:val="24"/>
               </w:rPr>
             </w:pPr>
+            <w:proofErr w:type="spellStart"/>
             <w:r>
               <w:rPr>
                 <w:rFonts w:ascii="Times New Roman" w:hAnsi="Times New Roman" w:cs="Times New Roman"/>
@@ -1574,7 +1595,16 @@
                 <w:szCs w:val="24"/>
               </w:rPr>
               <w:lastRenderedPageBreak/>
-              <w:t xml:space="preserve">WiFi </w:t>
+              <w:t>WiFi</w:t>
+            </w:r>
+            <w:proofErr w:type="spellEnd"/>
+            <w:r>
+              <w:rPr>
+                <w:rFonts w:ascii="Times New Roman" w:hAnsi="Times New Roman" w:cs="Times New Roman"/>
+                <w:sz w:val="24"/>
+                <w:szCs w:val="24"/>
+              </w:rPr>
+              <w:t xml:space="preserve"> </w:t>
             </w:r>
             <w:r>
               <w:rPr>
@@ -1668,23 +1698,7 @@
                   <w:sz w:val="16"/>
                   <w:szCs w:val="16"/>
                 </w:rPr>
-                <w:t>https://www.amazon.com/g</w:t>
-              </w:r>
-              <w:r>
-                <w:rPr>
-                  <w:rStyle w:val="Hyperlink"/>
-                  <w:sz w:val="16"/>
-                  <w:szCs w:val="16"/>
-                </w:rPr>
-                <w:t>p</w:t>
-              </w:r>
-              <w:r>
-                <w:rPr>
-                  <w:rStyle w:val="Hyperlink"/>
-                  <w:sz w:val="16"/>
-                  <w:szCs w:val="16"/>
-                </w:rPr>
-                <w:t>/product/B01MZA1AB2</w:t>
+                <w:t>https://www.amazon.com/gp/product/B01MZA1AB2</w:t>
               </w:r>
             </w:hyperlink>
           </w:p>
@@ -1722,13 +1736,23 @@
                 <w:szCs w:val="24"/>
               </w:rPr>
             </w:pPr>
-            <w:r>
-              <w:rPr>
-                <w:rFonts w:ascii="Times New Roman" w:hAnsi="Times New Roman" w:cs="Times New Roman"/>
-                <w:sz w:val="24"/>
-                <w:szCs w:val="24"/>
-              </w:rPr>
-              <w:t>WiFi Antennae</w:t>
+            <w:proofErr w:type="spellStart"/>
+            <w:r>
+              <w:rPr>
+                <w:rFonts w:ascii="Times New Roman" w:hAnsi="Times New Roman" w:cs="Times New Roman"/>
+                <w:sz w:val="24"/>
+                <w:szCs w:val="24"/>
+              </w:rPr>
+              <w:t>WiFi</w:t>
+            </w:r>
+            <w:proofErr w:type="spellEnd"/>
+            <w:r>
+              <w:rPr>
+                <w:rFonts w:ascii="Times New Roman" w:hAnsi="Times New Roman" w:cs="Times New Roman"/>
+                <w:sz w:val="24"/>
+                <w:szCs w:val="24"/>
+              </w:rPr>
+              <w:t xml:space="preserve"> Antennae</w:t>
             </w:r>
           </w:p>
         </w:tc>
@@ -1814,23 +1838,7 @@
                   <w:sz w:val="16"/>
                   <w:szCs w:val="16"/>
                 </w:rPr>
-                <w:t>https://www.amazon</w:t>
-              </w:r>
-              <w:r>
-                <w:rPr>
-                  <w:rStyle w:val="Hyperlink"/>
-                  <w:sz w:val="16"/>
-                  <w:szCs w:val="16"/>
-                </w:rPr>
-                <w:t>.</w:t>
-              </w:r>
-              <w:r>
-                <w:rPr>
-                  <w:rStyle w:val="Hyperlink"/>
-                  <w:sz w:val="16"/>
-                  <w:szCs w:val="16"/>
-                </w:rPr>
-                <w:t>com/Pair-53cm-20-86in-IPEX4-Antennas/dp/B07K68NHVH</w:t>
+                <w:t>https://www.amazon.com/Pair-53cm-20-86in-IPEX4-Antennas/dp/B07K68NHVH</w:t>
               </w:r>
             </w:hyperlink>
           </w:p>
@@ -2184,23 +2192,7 @@
                   <w:sz w:val="16"/>
                   <w:szCs w:val="16"/>
                 </w:rPr>
-                <w:t>https://www.amazon.</w:t>
-              </w:r>
-              <w:r>
-                <w:rPr>
-                  <w:rStyle w:val="Hyperlink"/>
-                  <w:sz w:val="16"/>
-                  <w:szCs w:val="16"/>
-                </w:rPr>
-                <w:t>c</w:t>
-              </w:r>
-              <w:r>
-                <w:rPr>
-                  <w:rStyle w:val="Hyperlink"/>
-                  <w:sz w:val="16"/>
-                  <w:szCs w:val="16"/>
-                </w:rPr>
-                <w:t>om/gp/product/B06XRDV49T</w:t>
+                <w:t>https://www.amazon.com/gp/product/B06XRDV49T</w:t>
               </w:r>
             </w:hyperlink>
           </w:p>
@@ -2329,23 +2321,7 @@
                   <w:rFonts w:ascii="Times New Roman" w:hAnsi="Times New Roman" w:cs="Times New Roman"/>
                   <w:sz w:val="16"/>
                 </w:rPr>
-                <w:t>https://www.a</w:t>
-              </w:r>
-              <w:r>
-                <w:rPr>
-                  <w:rStyle w:val="Hyperlink"/>
-                  <w:rFonts w:ascii="Times New Roman" w:hAnsi="Times New Roman" w:cs="Times New Roman"/>
-                  <w:sz w:val="16"/>
-                </w:rPr>
-                <w:t>m</w:t>
-              </w:r>
-              <w:r>
-                <w:rPr>
-                  <w:rStyle w:val="Hyperlink"/>
-                  <w:rFonts w:ascii="Times New Roman" w:hAnsi="Times New Roman" w:cs="Times New Roman"/>
-                  <w:sz w:val="16"/>
-                </w:rPr>
-                <w:t>azon.com/OliRC-Bullet-Banana-Connector-Adapter/dp/B07T6J317B</w:t>
+                <w:t>https://www.amazon.com/OliRC-Bullet-Banana-Connector-Adapter/dp/B07T6J317B</w:t>
               </w:r>
             </w:hyperlink>
           </w:p>
@@ -2504,23 +2480,7 @@
                   <w:sz w:val="16"/>
                   <w:szCs w:val="16"/>
                 </w:rPr>
-                <w:t>https://www.amazon.com/Flylinktech-5000mAh-NiMH-Recharg</w:t>
-              </w:r>
-              <w:r>
-                <w:rPr>
-                  <w:rStyle w:val="Hyperlink"/>
-                  <w:sz w:val="16"/>
-                  <w:szCs w:val="16"/>
-                </w:rPr>
-                <w:t>e</w:t>
-              </w:r>
-              <w:r>
-                <w:rPr>
-                  <w:rStyle w:val="Hyperlink"/>
-                  <w:sz w:val="16"/>
-                  <w:szCs w:val="16"/>
-                </w:rPr>
-                <w:t>able-Associated/dp/B00WMC4WBM</w:t>
+                <w:t>https://www.amazon.com/Flylinktech-5000mAh-NiMH-Rechargeable-Associated/dp/B00WMC4WBM</w:t>
               </w:r>
             </w:hyperlink>
           </w:p>
@@ -2650,23 +2610,7 @@
                   <w:sz w:val="16"/>
                   <w:szCs w:val="16"/>
                 </w:rPr>
-                <w:t>https://www.</w:t>
-              </w:r>
-              <w:r>
-                <w:rPr>
-                  <w:rStyle w:val="Hyperlink"/>
-                  <w:sz w:val="16"/>
-                  <w:szCs w:val="16"/>
-                </w:rPr>
-                <w:t>a</w:t>
-              </w:r>
-              <w:r>
-                <w:rPr>
-                  <w:rStyle w:val="Hyperlink"/>
-                  <w:sz w:val="16"/>
-                  <w:szCs w:val="16"/>
-                </w:rPr>
-                <w:t>mazon.com/gp/product/B0746GQF56</w:t>
+                <w:t>https://www.amazon.com/gp/product/B0746GQF56</w:t>
               </w:r>
             </w:hyperlink>
           </w:p>
@@ -2788,23 +2732,7 @@
                   <w:sz w:val="16"/>
                   <w:szCs w:val="16"/>
                 </w:rPr>
-                <w:t>https://www.amazon.com/VELCRO-Brand-Fasteners-Perfect-</w:t>
-              </w:r>
-              <w:r>
-                <w:rPr>
-                  <w:rStyle w:val="Hyperlink"/>
-                  <w:sz w:val="16"/>
-                  <w:szCs w:val="16"/>
-                </w:rPr>
-                <w:t>G</w:t>
-              </w:r>
-              <w:r>
-                <w:rPr>
-                  <w:rStyle w:val="Hyperlink"/>
-                  <w:sz w:val="16"/>
-                  <w:szCs w:val="16"/>
-                </w:rPr>
-                <w:t>eneral/dp/B000TGSPV6</w:t>
+                <w:t>https://www.amazon.com/VELCRO-Brand-Fasteners-Perfect-General/dp/B000TGSPV6</w:t>
               </w:r>
             </w:hyperlink>
           </w:p>
@@ -2855,7 +2783,25 @@
                 <w:sz w:val="24"/>
                 <w:szCs w:val="24"/>
               </w:rPr>
-              <w:t>Bluetooth Playstation 4 Controller</w:t>
+              <w:t xml:space="preserve">Bluetooth </w:t>
+            </w:r>
+            <w:proofErr w:type="spellStart"/>
+            <w:r>
+              <w:rPr>
+                <w:rFonts w:ascii="Times New Roman" w:hAnsi="Times New Roman" w:cs="Times New Roman"/>
+                <w:sz w:val="24"/>
+                <w:szCs w:val="24"/>
+              </w:rPr>
+              <w:t>Playstation</w:t>
+            </w:r>
+            <w:proofErr w:type="spellEnd"/>
+            <w:r>
+              <w:rPr>
+                <w:rFonts w:ascii="Times New Roman" w:hAnsi="Times New Roman" w:cs="Times New Roman"/>
+                <w:sz w:val="24"/>
+                <w:szCs w:val="24"/>
+              </w:rPr>
+              <w:t xml:space="preserve"> 4 Controller</w:t>
             </w:r>
           </w:p>
         </w:tc>
@@ -2932,23 +2878,7 @@
                   <w:sz w:val="16"/>
                   <w:szCs w:val="16"/>
                 </w:rPr>
-                <w:t>https://www.amazon.com/YCCTEAM-Controller-Compati</w:t>
-              </w:r>
-              <w:r>
-                <w:rPr>
-                  <w:rStyle w:val="Hyperlink"/>
-                  <w:sz w:val="16"/>
-                  <w:szCs w:val="16"/>
-                </w:rPr>
-                <w:t>b</w:t>
-              </w:r>
-              <w:r>
-                <w:rPr>
-                  <w:rStyle w:val="Hyperlink"/>
-                  <w:sz w:val="16"/>
-                  <w:szCs w:val="16"/>
-                </w:rPr>
-                <w:t>le-Upgraded-playstation-4/dp/B0872MNQVD</w:t>
+                <w:t>https://www.amazon.com/YCCTEAM-Controller-Compatible-Upgraded-playstation-4/dp/B0872MNQVD</w:t>
               </w:r>
             </w:hyperlink>
           </w:p>
@@ -2973,23 +2903,7 @@
                   <w:sz w:val="16"/>
                   <w:szCs w:val="16"/>
                 </w:rPr>
-                <w:t>https:/</w:t>
-              </w:r>
-              <w:r>
-                <w:rPr>
-                  <w:rStyle w:val="Hyperlink"/>
-                  <w:sz w:val="16"/>
-                  <w:szCs w:val="16"/>
-                </w:rPr>
-                <w:t>/</w:t>
-              </w:r>
-              <w:r>
-                <w:rPr>
-                  <w:rStyle w:val="Hyperlink"/>
-                  <w:sz w:val="16"/>
-                  <w:szCs w:val="16"/>
-                </w:rPr>
-                <w:t>www.amazon.com/gp/product/B01LWVX2RG</w:t>
+                <w:t>https://www.amazon.com/gp/product/B01LWVX2RG</w:t>
               </w:r>
             </w:hyperlink>
           </w:p>
@@ -3103,23 +3017,7 @@
                   <w:sz w:val="16"/>
                   <w:szCs w:val="16"/>
                 </w:rPr>
-                <w:t>https://w</w:t>
-              </w:r>
-              <w:r>
-                <w:rPr>
-                  <w:rStyle w:val="Hyperlink"/>
-                  <w:sz w:val="16"/>
-                  <w:szCs w:val="16"/>
-                </w:rPr>
-                <w:t>w</w:t>
-              </w:r>
-              <w:r>
-                <w:rPr>
-                  <w:rStyle w:val="Hyperlink"/>
-                  <w:sz w:val="16"/>
-                  <w:szCs w:val="16"/>
-                </w:rPr>
-                <w:t>w.amazon.com/gp/product/B01018DB2E</w:t>
+                <w:t>https://www.amazon.com/gp/product/B01018DB2E</w:t>
               </w:r>
             </w:hyperlink>
           </w:p>
@@ -3385,23 +3283,7 @@
                   <w:sz w:val="16"/>
                   <w:szCs w:val="16"/>
                 </w:rPr>
-                <w:t>https://www.amazon.com/Loctite-Ultra-Control-4-Gram-1363589/dp</w:t>
-              </w:r>
-              <w:r>
-                <w:rPr>
-                  <w:rStyle w:val="Hyperlink"/>
-                  <w:sz w:val="16"/>
-                  <w:szCs w:val="16"/>
-                </w:rPr>
-                <w:t>/</w:t>
-              </w:r>
-              <w:r>
-                <w:rPr>
-                  <w:rStyle w:val="Hyperlink"/>
-                  <w:sz w:val="16"/>
-                  <w:szCs w:val="16"/>
-                </w:rPr>
-                <w:t>B003Y49R7G</w:t>
+                <w:t>https://www.amazon.com/Loctite-Ultra-Control-4-Gram-1363589/dp/B003Y49R7G</w:t>
               </w:r>
             </w:hyperlink>
           </w:p>
@@ -3547,23 +3429,7 @@
                   <w:sz w:val="16"/>
                   <w:szCs w:val="16"/>
                 </w:rPr>
-                <w:t>https://www.amazon.c</w:t>
-              </w:r>
-              <w:r>
-                <w:rPr>
-                  <w:rStyle w:val="Hyperlink"/>
-                  <w:sz w:val="16"/>
-                  <w:szCs w:val="16"/>
-                </w:rPr>
-                <w:t>o</w:t>
-              </w:r>
-              <w:r>
-                <w:rPr>
-                  <w:rStyle w:val="Hyperlink"/>
-                  <w:sz w:val="16"/>
-                  <w:szCs w:val="16"/>
-                </w:rPr>
-                <w:t>m/Scotch-Super-Vinyl-Electrical-Tape/dp/B00004WCCL</w:t>
+                <w:t>https://www.amazon.com/Scotch-Super-Vinyl-Electrical-Tape/dp/B00004WCCL</w:t>
               </w:r>
             </w:hyperlink>
           </w:p>
@@ -3677,23 +3543,7 @@
                   <w:sz w:val="16"/>
                   <w:szCs w:val="16"/>
                 </w:rPr>
-                <w:t>https://www.m</w:t>
-              </w:r>
-              <w:r>
-                <w:rPr>
-                  <w:rStyle w:val="Hyperlink"/>
-                  <w:sz w:val="16"/>
-                  <w:szCs w:val="16"/>
-                </w:rPr>
-                <w:t>c</w:t>
-              </w:r>
-              <w:r>
-                <w:rPr>
-                  <w:rStyle w:val="Hyperlink"/>
-                  <w:sz w:val="16"/>
-                  <w:szCs w:val="16"/>
-                </w:rPr>
-                <w:t>master.com/92125a150</w:t>
+                <w:t>https://www.mcmaster.com/92125a150</w:t>
               </w:r>
             </w:hyperlink>
           </w:p>
@@ -3807,23 +3657,7 @@
                   <w:sz w:val="16"/>
                   <w:szCs w:val="16"/>
                 </w:rPr>
-                <w:t>https://www.mcmast</w:t>
-              </w:r>
-              <w:r>
-                <w:rPr>
-                  <w:rStyle w:val="Hyperlink"/>
-                  <w:sz w:val="16"/>
-                  <w:szCs w:val="16"/>
-                </w:rPr>
-                <w:t>e</w:t>
-              </w:r>
-              <w:r>
-                <w:rPr>
-                  <w:rStyle w:val="Hyperlink"/>
-                  <w:sz w:val="16"/>
-                  <w:szCs w:val="16"/>
-                </w:rPr>
-                <w:t>r.com/95610a530</w:t>
+                <w:t>https://www.mcmaster.com/95610a530</w:t>
               </w:r>
             </w:hyperlink>
           </w:p>
@@ -3962,23 +3796,7 @@
                   <w:sz w:val="16"/>
                   <w:szCs w:val="16"/>
                 </w:rPr>
-                <w:t>https://w</w:t>
-              </w:r>
-              <w:r>
-                <w:rPr>
-                  <w:rStyle w:val="Hyperlink"/>
-                  <w:sz w:val="16"/>
-                  <w:szCs w:val="16"/>
-                </w:rPr>
-                <w:t>w</w:t>
-              </w:r>
-              <w:r>
-                <w:rPr>
-                  <w:rStyle w:val="Hyperlink"/>
-                  <w:sz w:val="16"/>
-                  <w:szCs w:val="16"/>
-                </w:rPr>
-                <w:t>w.mcmaster.com/92005a071</w:t>
+                <w:t>https://www.mcmaster.com/92005a071</w:t>
               </w:r>
             </w:hyperlink>
           </w:p>
@@ -4108,23 +3926,7 @@
                   <w:sz w:val="16"/>
                   <w:szCs w:val="16"/>
                 </w:rPr>
-                <w:t>https://www.mcmaster.co</w:t>
-              </w:r>
-              <w:r>
-                <w:rPr>
-                  <w:rStyle w:val="Hyperlink"/>
-                  <w:sz w:val="16"/>
-                  <w:szCs w:val="16"/>
-                </w:rPr>
-                <w:t>m</w:t>
-              </w:r>
-              <w:r>
-                <w:rPr>
-                  <w:rStyle w:val="Hyperlink"/>
-                  <w:sz w:val="16"/>
-                  <w:szCs w:val="16"/>
-                </w:rPr>
-                <w:t>/92010a020</w:t>
+                <w:t>https://www.mcmaster.com/92010a020</w:t>
               </w:r>
             </w:hyperlink>
           </w:p>
@@ -4238,23 +4040,7 @@
                   <w:sz w:val="16"/>
                   <w:szCs w:val="16"/>
                 </w:rPr>
-                <w:t>https://w</w:t>
-              </w:r>
-              <w:r>
-                <w:rPr>
-                  <w:rStyle w:val="Hyperlink"/>
-                  <w:sz w:val="16"/>
-                  <w:szCs w:val="16"/>
-                </w:rPr>
-                <w:t>w</w:t>
-              </w:r>
-              <w:r>
-                <w:rPr>
-                  <w:rStyle w:val="Hyperlink"/>
-                  <w:sz w:val="16"/>
-                  <w:szCs w:val="16"/>
-                </w:rPr>
-                <w:t>w.mcmaster.com/90591a270</w:t>
+                <w:t>https://www.mcmaster.com/90591a270</w:t>
               </w:r>
             </w:hyperlink>
           </w:p>
@@ -4463,21 +4249,7 @@
                   <w:rStyle w:val="Hyperlink"/>
                   <w:sz w:val="16"/>
                 </w:rPr>
-                <w:t>https://www.am</w:t>
-              </w:r>
-              <w:r>
-                <w:rPr>
-                  <w:rStyle w:val="Hyperlink"/>
-                  <w:sz w:val="16"/>
-                </w:rPr>
-                <w:t>a</w:t>
-              </w:r>
-              <w:r>
-                <w:rPr>
-                  <w:rStyle w:val="Hyperlink"/>
-                  <w:sz w:val="16"/>
-                </w:rPr>
-                <w:t>zon.com/ALITOVE-Converter-5-5x2-1mm-100V-240V-Security/dp/B078RT3ZPS</w:t>
+                <w:t>https://www.amazon.com/ALITOVE-Converter-5-5x2-1mm-100V-240V-Security/dp/B078RT3ZPS</w:t>
               </w:r>
             </w:hyperlink>
           </w:p>
@@ -4539,13 +4311,23 @@
                 <w:szCs w:val="24"/>
               </w:rPr>
             </w:pPr>
-            <w:r>
-              <w:rPr>
-                <w:rFonts w:ascii="Times New Roman" w:hAnsi="Times New Roman" w:cs="Times New Roman"/>
-                <w:sz w:val="24"/>
-                <w:szCs w:val="24"/>
-              </w:rPr>
-              <w:t>Redcat Racing Fast Charger</w:t>
+            <w:proofErr w:type="spellStart"/>
+            <w:r>
+              <w:rPr>
+                <w:rFonts w:ascii="Times New Roman" w:hAnsi="Times New Roman" w:cs="Times New Roman"/>
+                <w:sz w:val="24"/>
+                <w:szCs w:val="24"/>
+              </w:rPr>
+              <w:t>Redcat</w:t>
+            </w:r>
+            <w:proofErr w:type="spellEnd"/>
+            <w:r>
+              <w:rPr>
+                <w:rFonts w:ascii="Times New Roman" w:hAnsi="Times New Roman" w:cs="Times New Roman"/>
+                <w:sz w:val="24"/>
+                <w:szCs w:val="24"/>
+              </w:rPr>
+              <w:t xml:space="preserve"> Racing Fast Charger</w:t>
             </w:r>
           </w:p>
         </w:tc>
@@ -4627,25 +4409,7 @@
                   <w:sz w:val="16"/>
                   <w:szCs w:val="16"/>
                 </w:rPr>
-                <w:t>https://www.</w:t>
-              </w:r>
-              <w:r>
-                <w:rPr>
-                  <w:rStyle w:val="Hyperlink"/>
-                  <w:rFonts w:ascii="Times New Roman" w:hAnsi="Times New Roman" w:cs="Times New Roman"/>
-                  <w:sz w:val="16"/>
-                  <w:szCs w:val="16"/>
-                </w:rPr>
-                <w:t>a</w:t>
-              </w:r>
-              <w:r>
-                <w:rPr>
-                  <w:rStyle w:val="Hyperlink"/>
-                  <w:rFonts w:ascii="Times New Roman" w:hAnsi="Times New Roman" w:cs="Times New Roman"/>
-                  <w:sz w:val="16"/>
-                  <w:szCs w:val="16"/>
-                </w:rPr>
-                <w:t>mazon.com/gp/product/B015ZQEID8</w:t>
+                <w:t>https://www.amazon.com/gp/product/B015ZQEID8</w:t>
               </w:r>
             </w:hyperlink>
           </w:p>
@@ -4686,6 +4450,44 @@
         </w:rPr>
         <w:t>Sensor Options</w:t>
       </w:r>
+      <w:r>
+        <w:rPr>
+          <w:rFonts w:ascii="Times New Roman" w:hAnsi="Times New Roman" w:cs="Times New Roman"/>
+          <w:b/>
+          <w:sz w:val="24"/>
+          <w:szCs w:val="24"/>
+        </w:rPr>
+        <w:t xml:space="preserve"> (Only choose one </w:t>
+      </w:r>
+      <w:proofErr w:type="spellStart"/>
+      <w:r>
+        <w:rPr>
+          <w:rFonts w:ascii="Times New Roman" w:hAnsi="Times New Roman" w:cs="Times New Roman"/>
+          <w:b/>
+          <w:sz w:val="24"/>
+          <w:szCs w:val="24"/>
+        </w:rPr>
+        <w:t>R</w:t>
+      </w:r>
+      <w:r>
+        <w:rPr>
+          <w:rFonts w:ascii="Times New Roman" w:hAnsi="Times New Roman" w:cs="Times New Roman"/>
+          <w:b/>
+          <w:sz w:val="24"/>
+          <w:szCs w:val="24"/>
+        </w:rPr>
+        <w:t>ealsense</w:t>
+      </w:r>
+      <w:proofErr w:type="spellEnd"/>
+      <w:r>
+        <w:rPr>
+          <w:rFonts w:ascii="Times New Roman" w:hAnsi="Times New Roman" w:cs="Times New Roman"/>
+          <w:b/>
+          <w:sz w:val="24"/>
+          <w:szCs w:val="24"/>
+        </w:rPr>
+        <w:t xml:space="preserve"> option)</w:t>
+      </w:r>
     </w:p>
     <w:tbl>
       <w:tblPr>
@@ -4841,6 +4643,7 @@
                 <w:szCs w:val="24"/>
               </w:rPr>
             </w:pPr>
+            <w:proofErr w:type="spellStart"/>
             <w:r>
               <w:rPr>
                 <w:rFonts w:ascii="Times New Roman" w:hAnsi="Times New Roman" w:cs="Times New Roman"/>
@@ -4849,6 +4652,7 @@
               </w:rPr>
               <w:t>YDLidar</w:t>
             </w:r>
+            <w:proofErr w:type="spellEnd"/>
           </w:p>
         </w:tc>
         <w:tc>
@@ -4945,23 +4749,7 @@
                   <w:sz w:val="16"/>
                   <w:szCs w:val="16"/>
                 </w:rPr>
-                <w:t>https://www.rob</w:t>
-              </w:r>
-              <w:r>
-                <w:rPr>
-                  <w:rStyle w:val="Hyperlink"/>
-                  <w:sz w:val="16"/>
-                  <w:szCs w:val="16"/>
-                </w:rPr>
-                <w:t>o</w:t>
-              </w:r>
-              <w:r>
-                <w:rPr>
-                  <w:rStyle w:val="Hyperlink"/>
-                  <w:sz w:val="16"/>
-                  <w:szCs w:val="16"/>
-                </w:rPr>
-                <w:t>tshop.com/en/ydlidar-x4-360-laser-scanner.html</w:t>
+                <w:t>https://www.robotshop.com/en/ydlidar-x4-360-laser-scanner.html</w:t>
               </w:r>
             </w:hyperlink>
           </w:p>
@@ -5103,23 +4891,7 @@
                   <w:sz w:val="16"/>
                   <w:szCs w:val="16"/>
                 </w:rPr>
-                <w:t>https://www.amazon.com/gp/prod</w:t>
-              </w:r>
-              <w:r>
-                <w:rPr>
-                  <w:rStyle w:val="Hyperlink"/>
-                  <w:sz w:val="16"/>
-                  <w:szCs w:val="16"/>
-                </w:rPr>
-                <w:t>u</w:t>
-              </w:r>
-              <w:r>
-                <w:rPr>
-                  <w:rStyle w:val="Hyperlink"/>
-                  <w:sz w:val="16"/>
-                  <w:szCs w:val="16"/>
-                </w:rPr>
-                <w:t>ct/B0179OXY9I</w:t>
+                <w:t>https://www.amazon.com/gp/product/B0179OXY9I</w:t>
               </w:r>
             </w:hyperlink>
           </w:p>
@@ -5293,12 +5065,44 @@
                 <w:sz w:val="24"/>
               </w:rPr>
             </w:pPr>
-            <w:r>
-              <w:rPr>
-                <w:rFonts w:ascii="Times New Roman" w:hAnsi="Times New Roman" w:cs="Times New Roman"/>
-                <w:sz w:val="24"/>
-              </w:rPr>
-              <w:t>Realsense D435i</w:t>
+            <w:proofErr w:type="spellStart"/>
+            <w:r>
+              <w:rPr>
+                <w:rFonts w:ascii="Times New Roman" w:hAnsi="Times New Roman" w:cs="Times New Roman"/>
+                <w:sz w:val="24"/>
+              </w:rPr>
+              <w:t>Realsense</w:t>
+            </w:r>
+            <w:proofErr w:type="spellEnd"/>
+            <w:r>
+              <w:rPr>
+                <w:rFonts w:ascii="Times New Roman" w:hAnsi="Times New Roman" w:cs="Times New Roman"/>
+                <w:sz w:val="24"/>
+              </w:rPr>
+              <w:t xml:space="preserve"> D435</w:t>
+            </w:r>
+            <w:r>
+              <w:rPr>
+                <w:rFonts w:ascii="Times New Roman" w:hAnsi="Times New Roman" w:cs="Times New Roman"/>
+                <w:sz w:val="24"/>
+              </w:rPr>
+              <w:t>(</w:t>
+            </w:r>
+            <w:proofErr w:type="spellStart"/>
+            <w:r>
+              <w:rPr>
+                <w:rFonts w:ascii="Times New Roman" w:hAnsi="Times New Roman" w:cs="Times New Roman"/>
+                <w:sz w:val="24"/>
+              </w:rPr>
+              <w:t>i</w:t>
+            </w:r>
+            <w:proofErr w:type="spellEnd"/>
+            <w:r>
+              <w:rPr>
+                <w:rFonts w:ascii="Times New Roman" w:hAnsi="Times New Roman" w:cs="Times New Roman"/>
+                <w:sz w:val="24"/>
+              </w:rPr>
+              <w:t>)</w:t>
             </w:r>
           </w:p>
         </w:tc>
@@ -5347,7 +5151,7 @@
                 <w:rFonts w:ascii="Times New Roman" w:hAnsi="Times New Roman" w:cs="Times New Roman"/>
                 <w:sz w:val="24"/>
               </w:rPr>
-              <w:t>209</w:t>
+              <w:t>300-$350</w:t>
             </w:r>
           </w:p>
         </w:tc>
@@ -5355,6 +5159,22 @@
           <w:tcPr>
             <w:tcW w:w="3629" w:type="dxa"/>
           </w:tcPr>
+          <w:p>
+            <w:pPr>
+              <w:jc w:val="center"/>
+              <w:rPr>
+                <w:sz w:val="16"/>
+                <w:szCs w:val="16"/>
+              </w:rPr>
+            </w:pPr>
+            <w:r>
+              <w:rPr>
+                <w:sz w:val="16"/>
+                <w:szCs w:val="16"/>
+              </w:rPr>
+              <w:t>D435i</w:t>
+            </w:r>
+          </w:p>
           <w:p>
             <w:pPr>
               <w:jc w:val="center"/>
@@ -5370,7 +5190,7 @@
                   <w:rFonts w:ascii="Times New Roman" w:hAnsi="Times New Roman" w:cs="Times New Roman"/>
                   <w:sz w:val="16"/>
                 </w:rPr>
-                <w:t>https://store.intelrealsense.com/buy-intel-realsense-depth-camera-d43</w:t>
+                <w:t>https://store.intelrealsense.com/buy-intel-realsense-depth-camera-d</w:t>
               </w:r>
               <w:r>
                 <w:rPr>
@@ -5378,7 +5198,7 @@
                   <w:rFonts w:ascii="Times New Roman" w:hAnsi="Times New Roman" w:cs="Times New Roman"/>
                   <w:sz w:val="16"/>
                 </w:rPr>
-                <w:t>5</w:t>
+                <w:t>4</w:t>
               </w:r>
               <w:r>
                 <w:rPr>
@@ -5386,115 +5206,19 @@
                   <w:rFonts w:ascii="Times New Roman" w:hAnsi="Times New Roman" w:cs="Times New Roman"/>
                   <w:sz w:val="16"/>
                 </w:rPr>
-                <w:t>i.html</w:t>
+                <w:t>35i.html</w:t>
               </w:r>
             </w:hyperlink>
           </w:p>
-        </w:tc>
-        <w:tc>
-          <w:tcPr>
-            <w:tcW w:w="1345" w:type="dxa"/>
-          </w:tcPr>
-          <w:p>
-            <w:pPr>
-              <w:jc w:val="center"/>
-              <w:rPr>
-                <w:rFonts w:ascii="Times New Roman" w:hAnsi="Times New Roman" w:cs="Times New Roman"/>
-                <w:sz w:val="24"/>
-              </w:rPr>
-            </w:pPr>
-          </w:p>
-        </w:tc>
-      </w:tr>
-      <w:tr>
-        <w:tc>
-          <w:tcPr>
-            <w:tcW w:w="1533" w:type="dxa"/>
-          </w:tcPr>
-          <w:p>
-            <w:pPr>
-              <w:jc w:val="center"/>
-              <w:rPr>
-                <w:rFonts w:ascii="Times New Roman" w:hAnsi="Times New Roman" w:cs="Times New Roman"/>
-                <w:sz w:val="24"/>
-              </w:rPr>
-            </w:pPr>
-            <w:r>
-              <w:rPr>
-                <w:rFonts w:ascii="Times New Roman" w:hAnsi="Times New Roman" w:cs="Times New Roman"/>
-                <w:sz w:val="24"/>
-              </w:rPr>
-              <w:t>USB 3.0</w:t>
-            </w:r>
-            <w:r>
-              <w:rPr>
-                <w:rFonts w:ascii="Times New Roman" w:hAnsi="Times New Roman" w:cs="Times New Roman"/>
-                <w:sz w:val="24"/>
-              </w:rPr>
-              <w:t xml:space="preserve"> Type C</w:t>
-            </w:r>
-            <w:r>
-              <w:rPr>
-                <w:rFonts w:ascii="Times New Roman" w:hAnsi="Times New Roman" w:cs="Times New Roman"/>
-                <w:sz w:val="24"/>
-              </w:rPr>
-              <w:t xml:space="preserve"> 1ft</w:t>
-            </w:r>
-          </w:p>
-        </w:tc>
-        <w:tc>
-          <w:tcPr>
-            <w:tcW w:w="1514" w:type="dxa"/>
-          </w:tcPr>
-          <w:p>
-            <w:pPr>
-              <w:jc w:val="center"/>
-              <w:rPr>
-                <w:rFonts w:ascii="Times New Roman" w:hAnsi="Times New Roman" w:cs="Times New Roman"/>
-                <w:sz w:val="24"/>
-              </w:rPr>
-            </w:pPr>
-            <w:r>
-              <w:rPr>
-                <w:rFonts w:ascii="Times New Roman" w:hAnsi="Times New Roman" w:cs="Times New Roman"/>
-                <w:sz w:val="24"/>
-              </w:rPr>
-              <w:t>1</w:t>
-            </w:r>
-          </w:p>
-        </w:tc>
-        <w:tc>
-          <w:tcPr>
-            <w:tcW w:w="1329" w:type="dxa"/>
-          </w:tcPr>
-          <w:p>
-            <w:pPr>
-              <w:jc w:val="center"/>
-              <w:rPr>
-                <w:rFonts w:ascii="Times New Roman" w:hAnsi="Times New Roman" w:cs="Times New Roman"/>
-                <w:sz w:val="24"/>
-              </w:rPr>
-            </w:pPr>
-            <w:r>
-              <w:rPr>
-                <w:rFonts w:ascii="Times New Roman" w:hAnsi="Times New Roman" w:cs="Times New Roman"/>
-                <w:sz w:val="24"/>
-              </w:rPr>
-              <w:t>$</w:t>
-            </w:r>
-            <w:r>
-              <w:rPr>
-                <w:rFonts w:ascii="Times New Roman" w:hAnsi="Times New Roman" w:cs="Times New Roman"/>
-                <w:sz w:val="24"/>
-              </w:rPr>
-              <w:t>12.31</w:t>
-            </w:r>
-          </w:p>
-        </w:tc>
-        <w:tc>
-          <w:tcPr>
-            <w:tcW w:w="3629" w:type="dxa"/>
-          </w:tcPr>
+          <w:p>
+            <w:pPr>
+              <w:jc w:val="center"/>
+              <w:rPr>
+                <w:rFonts w:ascii="Times New Roman" w:hAnsi="Times New Roman" w:cs="Times New Roman"/>
+                <w:sz w:val="16"/>
+              </w:rPr>
+            </w:pPr>
+          </w:p>
           <w:p>
             <w:pPr>
               <w:jc w:val="center"/>
@@ -5510,7 +5234,225 @@
                   <w:rFonts w:ascii="Times New Roman" w:hAnsi="Times New Roman" w:cs="Times New Roman"/>
                   <w:sz w:val="16"/>
                 </w:rPr>
-                <w:t>https://www.amazon.com/AmazonBasics-Double-Braided-Nylon</w:t>
+                <w:t>https://www.digikey.com/en/products/detail/intel-realsense/82635D</w:t>
+              </w:r>
+              <w:r>
+                <w:rPr>
+                  <w:rStyle w:val="Hyperlink"/>
+                  <w:rFonts w:ascii="Times New Roman" w:hAnsi="Times New Roman" w:cs="Times New Roman"/>
+                  <w:sz w:val="16"/>
+                </w:rPr>
+                <w:t>4</w:t>
+              </w:r>
+              <w:r>
+                <w:rPr>
+                  <w:rStyle w:val="Hyperlink"/>
+                  <w:rFonts w:ascii="Times New Roman" w:hAnsi="Times New Roman" w:cs="Times New Roman"/>
+                  <w:sz w:val="16"/>
+                </w:rPr>
+                <w:t>35IDKMP/14301643</w:t>
+              </w:r>
+            </w:hyperlink>
+          </w:p>
+          <w:p>
+            <w:pPr>
+              <w:jc w:val="center"/>
+              <w:rPr>
+                <w:rFonts w:ascii="Times New Roman" w:hAnsi="Times New Roman" w:cs="Times New Roman"/>
+                <w:sz w:val="16"/>
+              </w:rPr>
+            </w:pPr>
+          </w:p>
+          <w:p>
+            <w:pPr>
+              <w:jc w:val="center"/>
+              <w:rPr>
+                <w:rFonts w:ascii="Times New Roman" w:hAnsi="Times New Roman" w:cs="Times New Roman"/>
+                <w:sz w:val="16"/>
+              </w:rPr>
+            </w:pPr>
+            <w:r>
+              <w:rPr>
+                <w:rFonts w:ascii="Times New Roman" w:hAnsi="Times New Roman" w:cs="Times New Roman"/>
+                <w:sz w:val="16"/>
+              </w:rPr>
+              <w:t>D435 (no IMU)</w:t>
+            </w:r>
+          </w:p>
+          <w:p>
+            <w:pPr>
+              <w:jc w:val="center"/>
+              <w:rPr>
+                <w:rFonts w:ascii="Times New Roman" w:hAnsi="Times New Roman" w:cs="Times New Roman"/>
+                <w:sz w:val="16"/>
+              </w:rPr>
+            </w:pPr>
+          </w:p>
+          <w:p>
+            <w:pPr>
+              <w:jc w:val="center"/>
+              <w:rPr>
+                <w:rFonts w:ascii="Times New Roman" w:hAnsi="Times New Roman" w:cs="Times New Roman"/>
+                <w:sz w:val="16"/>
+              </w:rPr>
+            </w:pPr>
+            <w:hyperlink r:id="rId46" w:history="1">
+              <w:r>
+                <w:rPr>
+                  <w:rStyle w:val="Hyperlink"/>
+                  <w:rFonts w:ascii="Times New Roman" w:hAnsi="Times New Roman" w:cs="Times New Roman"/>
+                  <w:sz w:val="16"/>
+                </w:rPr>
+                <w:t>https://www.digikey.com/en/products/detail/intel-realsense/82635</w:t>
+              </w:r>
+              <w:r>
+                <w:rPr>
+                  <w:rStyle w:val="Hyperlink"/>
+                  <w:rFonts w:ascii="Times New Roman" w:hAnsi="Times New Roman" w:cs="Times New Roman"/>
+                  <w:sz w:val="16"/>
+                </w:rPr>
+                <w:t>A</w:t>
+              </w:r>
+              <w:r>
+                <w:rPr>
+                  <w:rStyle w:val="Hyperlink"/>
+                  <w:rFonts w:ascii="Times New Roman" w:hAnsi="Times New Roman" w:cs="Times New Roman"/>
+                  <w:sz w:val="16"/>
+                </w:rPr>
+                <w:t>WGDVKPMP/9926003</w:t>
+              </w:r>
+            </w:hyperlink>
+          </w:p>
+          <w:p>
+            <w:pPr>
+              <w:jc w:val="center"/>
+              <w:rPr>
+                <w:rFonts w:ascii="Times New Roman" w:hAnsi="Times New Roman" w:cs="Times New Roman"/>
+                <w:sz w:val="16"/>
+              </w:rPr>
+            </w:pPr>
+          </w:p>
+        </w:tc>
+        <w:tc>
+          <w:tcPr>
+            <w:tcW w:w="1345" w:type="dxa"/>
+          </w:tcPr>
+          <w:p>
+            <w:pPr>
+              <w:jc w:val="center"/>
+              <w:rPr>
+                <w:rFonts w:ascii="Times New Roman" w:hAnsi="Times New Roman" w:cs="Times New Roman"/>
+                <w:sz w:val="24"/>
+              </w:rPr>
+            </w:pPr>
+          </w:p>
+        </w:tc>
+      </w:tr>
+      <w:tr>
+        <w:tc>
+          <w:tcPr>
+            <w:tcW w:w="1533" w:type="dxa"/>
+          </w:tcPr>
+          <w:p>
+            <w:pPr>
+              <w:jc w:val="center"/>
+              <w:rPr>
+                <w:rFonts w:ascii="Times New Roman" w:hAnsi="Times New Roman" w:cs="Times New Roman"/>
+                <w:sz w:val="24"/>
+              </w:rPr>
+            </w:pPr>
+            <w:r>
+              <w:rPr>
+                <w:rFonts w:ascii="Times New Roman" w:hAnsi="Times New Roman" w:cs="Times New Roman"/>
+                <w:sz w:val="24"/>
+              </w:rPr>
+              <w:t>USB 3.0</w:t>
+            </w:r>
+            <w:r>
+              <w:rPr>
+                <w:rFonts w:ascii="Times New Roman" w:hAnsi="Times New Roman" w:cs="Times New Roman"/>
+                <w:sz w:val="24"/>
+              </w:rPr>
+              <w:t xml:space="preserve"> Type C</w:t>
+            </w:r>
+            <w:r>
+              <w:rPr>
+                <w:rFonts w:ascii="Times New Roman" w:hAnsi="Times New Roman" w:cs="Times New Roman"/>
+                <w:sz w:val="24"/>
+              </w:rPr>
+              <w:t xml:space="preserve"> 1ft</w:t>
+            </w:r>
+          </w:p>
+        </w:tc>
+        <w:tc>
+          <w:tcPr>
+            <w:tcW w:w="1514" w:type="dxa"/>
+          </w:tcPr>
+          <w:p>
+            <w:pPr>
+              <w:jc w:val="center"/>
+              <w:rPr>
+                <w:rFonts w:ascii="Times New Roman" w:hAnsi="Times New Roman" w:cs="Times New Roman"/>
+                <w:sz w:val="24"/>
+              </w:rPr>
+            </w:pPr>
+            <w:r>
+              <w:rPr>
+                <w:rFonts w:ascii="Times New Roman" w:hAnsi="Times New Roman" w:cs="Times New Roman"/>
+                <w:sz w:val="24"/>
+              </w:rPr>
+              <w:t>1</w:t>
+            </w:r>
+          </w:p>
+        </w:tc>
+        <w:tc>
+          <w:tcPr>
+            <w:tcW w:w="1329" w:type="dxa"/>
+          </w:tcPr>
+          <w:p>
+            <w:pPr>
+              <w:jc w:val="center"/>
+              <w:rPr>
+                <w:rFonts w:ascii="Times New Roman" w:hAnsi="Times New Roman" w:cs="Times New Roman"/>
+                <w:sz w:val="24"/>
+              </w:rPr>
+            </w:pPr>
+            <w:r>
+              <w:rPr>
+                <w:rFonts w:ascii="Times New Roman" w:hAnsi="Times New Roman" w:cs="Times New Roman"/>
+                <w:sz w:val="24"/>
+              </w:rPr>
+              <w:t>$</w:t>
+            </w:r>
+            <w:r>
+              <w:rPr>
+                <w:rFonts w:ascii="Times New Roman" w:hAnsi="Times New Roman" w:cs="Times New Roman"/>
+                <w:sz w:val="24"/>
+              </w:rPr>
+              <w:t>12.31</w:t>
+            </w:r>
+          </w:p>
+        </w:tc>
+        <w:tc>
+          <w:tcPr>
+            <w:tcW w:w="3629" w:type="dxa"/>
+          </w:tcPr>
+          <w:p>
+            <w:pPr>
+              <w:jc w:val="center"/>
+              <w:rPr>
+                <w:rFonts w:ascii="Times New Roman" w:hAnsi="Times New Roman" w:cs="Times New Roman"/>
+                <w:sz w:val="16"/>
+              </w:rPr>
+            </w:pPr>
+            <w:hyperlink r:id="rId47" w:history="1">
+              <w:r>
+                <w:rPr>
+                  <w:rStyle w:val="Hyperlink"/>
+                  <w:rFonts w:ascii="Times New Roman" w:hAnsi="Times New Roman" w:cs="Times New Roman"/>
+                  <w:sz w:val="16"/>
+                </w:rPr>
+                <w:t>https://www.amazon.com/AmazonBasics-Double-Braided</w:t>
               </w:r>
               <w:r>
                 <w:rPr>
@@ -5526,147 +5468,7 @@
                   <w:rFonts w:ascii="Times New Roman" w:hAnsi="Times New Roman" w:cs="Times New Roman"/>
                   <w:sz w:val="16"/>
                 </w:rPr>
-                <w:t>Type-C/dp/B07D7SH77V</w:t>
-              </w:r>
-            </w:hyperlink>
-          </w:p>
-        </w:tc>
-        <w:tc>
-          <w:tcPr>
-            <w:tcW w:w="1345" w:type="dxa"/>
-          </w:tcPr>
-          <w:p>
-            <w:pPr>
-              <w:jc w:val="center"/>
-              <w:rPr>
-                <w:rFonts w:ascii="Times New Roman" w:hAnsi="Times New Roman" w:cs="Times New Roman"/>
-                <w:sz w:val="16"/>
-                <w:szCs w:val="16"/>
-              </w:rPr>
-            </w:pPr>
-            <w:r>
-              <w:rPr>
-                <w:rFonts w:ascii="Times New Roman" w:hAnsi="Times New Roman" w:cs="Times New Roman"/>
-                <w:sz w:val="16"/>
-                <w:szCs w:val="16"/>
-              </w:rPr>
-              <w:t>Optional shorter cable. D435i comes with a suitable but longer cable.</w:t>
-            </w:r>
-          </w:p>
-        </w:tc>
-      </w:tr>
-      <w:tr>
-        <w:tc>
-          <w:tcPr>
-            <w:tcW w:w="1533" w:type="dxa"/>
-          </w:tcPr>
-          <w:p>
-            <w:pPr>
-              <w:jc w:val="center"/>
-              <w:rPr>
-                <w:rFonts w:ascii="Times New Roman" w:hAnsi="Times New Roman" w:cs="Times New Roman"/>
-                <w:sz w:val="24"/>
-              </w:rPr>
-            </w:pPr>
-            <w:r>
-              <w:rPr>
-                <w:rFonts w:ascii="Times New Roman" w:hAnsi="Times New Roman" w:cs="Times New Roman"/>
-                <w:sz w:val="24"/>
-              </w:rPr>
-              <w:t xml:space="preserve">M3 Pan Head Screw </w:t>
-            </w:r>
-            <w:r>
-              <w:rPr>
-                <w:rFonts w:ascii="Times New Roman" w:hAnsi="Times New Roman" w:cs="Times New Roman"/>
-                <w:sz w:val="24"/>
-              </w:rPr>
-              <w:t>1</w:t>
-            </w:r>
-            <w:r>
-              <w:rPr>
-                <w:rFonts w:ascii="Times New Roman" w:hAnsi="Times New Roman" w:cs="Times New Roman"/>
-                <w:sz w:val="24"/>
-              </w:rPr>
-              <w:t>4</w:t>
-            </w:r>
-            <w:r>
-              <w:rPr>
-                <w:rFonts w:ascii="Times New Roman" w:hAnsi="Times New Roman" w:cs="Times New Roman"/>
-                <w:sz w:val="24"/>
-              </w:rPr>
-              <w:t>mm</w:t>
-            </w:r>
-          </w:p>
-        </w:tc>
-        <w:tc>
-          <w:tcPr>
-            <w:tcW w:w="1514" w:type="dxa"/>
-          </w:tcPr>
-          <w:p>
-            <w:pPr>
-              <w:jc w:val="center"/>
-              <w:rPr>
-                <w:rFonts w:ascii="Times New Roman" w:hAnsi="Times New Roman" w:cs="Times New Roman"/>
-                <w:sz w:val="24"/>
-              </w:rPr>
-            </w:pPr>
-            <w:r>
-              <w:rPr>
-                <w:rFonts w:ascii="Times New Roman" w:hAnsi="Times New Roman" w:cs="Times New Roman"/>
-                <w:sz w:val="24"/>
-              </w:rPr>
-              <w:t>1</w:t>
-            </w:r>
-          </w:p>
-        </w:tc>
-        <w:tc>
-          <w:tcPr>
-            <w:tcW w:w="1329" w:type="dxa"/>
-          </w:tcPr>
-          <w:p>
-            <w:pPr>
-              <w:jc w:val="center"/>
-              <w:rPr>
-                <w:rFonts w:ascii="Times New Roman" w:hAnsi="Times New Roman" w:cs="Times New Roman"/>
-                <w:sz w:val="24"/>
-              </w:rPr>
-            </w:pPr>
-            <w:r>
-              <w:rPr>
-                <w:rFonts w:ascii="Times New Roman" w:hAnsi="Times New Roman" w:cs="Times New Roman"/>
-                <w:sz w:val="24"/>
-              </w:rPr>
-              <w:t>$</w:t>
-            </w:r>
-            <w:r>
-              <w:rPr>
-                <w:rFonts w:ascii="Times New Roman" w:hAnsi="Times New Roman" w:cs="Times New Roman"/>
-                <w:sz w:val="24"/>
-              </w:rPr>
-              <w:t>8.96</w:t>
-            </w:r>
-          </w:p>
-        </w:tc>
-        <w:tc>
-          <w:tcPr>
-            <w:tcW w:w="3629" w:type="dxa"/>
-          </w:tcPr>
-          <w:p>
-            <w:pPr>
-              <w:jc w:val="center"/>
-              <w:rPr>
-                <w:rFonts w:ascii="Times New Roman" w:hAnsi="Times New Roman" w:cs="Times New Roman"/>
-                <w:sz w:val="16"/>
-              </w:rPr>
-            </w:pPr>
-            <w:hyperlink r:id="rId46" w:history="1">
-              <w:r>
-                <w:rPr>
-                  <w:rStyle w:val="Hyperlink"/>
-                  <w:rFonts w:ascii="Times New Roman" w:hAnsi="Times New Roman" w:cs="Times New Roman"/>
-                  <w:sz w:val="16"/>
-                </w:rPr>
-                <w:t>https://www.m</w:t>
+                <w:t>Nylon-</w:t>
               </w:r>
               <w:r>
                 <w:rPr>
@@ -5674,7 +5476,7 @@
                   <w:rFonts w:ascii="Times New Roman" w:hAnsi="Times New Roman" w:cs="Times New Roman"/>
                   <w:sz w:val="16"/>
                 </w:rPr>
-                <w:t>c</w:t>
+                <w:t>T</w:t>
               </w:r>
               <w:r>
                 <w:rPr>
@@ -5682,7 +5484,7 @@
                   <w:rFonts w:ascii="Times New Roman" w:hAnsi="Times New Roman" w:cs="Times New Roman"/>
                   <w:sz w:val="16"/>
                 </w:rPr>
-                <w:t>master.com/92000a124</w:t>
+                <w:t>ype-C/dp/B07D7SH77V</w:t>
               </w:r>
             </w:hyperlink>
           </w:p>
@@ -5696,7 +5498,8 @@
               <w:jc w:val="center"/>
               <w:rPr>
                 <w:rFonts w:ascii="Times New Roman" w:hAnsi="Times New Roman" w:cs="Times New Roman"/>
-                <w:sz w:val="24"/>
+                <w:sz w:val="16"/>
+                <w:szCs w:val="16"/>
               </w:rPr>
             </w:pPr>
           </w:p>
@@ -5715,6 +5518,27 @@
                 <w:sz w:val="24"/>
               </w:rPr>
             </w:pPr>
+            <w:r>
+              <w:rPr>
+                <w:rFonts w:ascii="Times New Roman" w:hAnsi="Times New Roman" w:cs="Times New Roman"/>
+                <w:sz w:val="24"/>
+              </w:rPr>
+              <w:t xml:space="preserve">M3 Pan Head Screw </w:t>
+            </w:r>
+            <w:r>
+              <w:rPr>
+                <w:rFonts w:ascii="Times New Roman" w:hAnsi="Times New Roman" w:cs="Times New Roman"/>
+                <w:sz w:val="24"/>
+              </w:rPr>
+              <w:t>6</w:t>
+            </w:r>
+            <w:r>
+              <w:rPr>
+                <w:rFonts w:ascii="Times New Roman" w:hAnsi="Times New Roman" w:cs="Times New Roman"/>
+                <w:sz w:val="24"/>
+              </w:rPr>
+              <w:t>mm</w:t>
+            </w:r>
           </w:p>
         </w:tc>
         <w:tc>
@@ -5729,6 +5553,13 @@
                 <w:sz w:val="24"/>
               </w:rPr>
             </w:pPr>
+            <w:r>
+              <w:rPr>
+                <w:rFonts w:ascii="Times New Roman" w:hAnsi="Times New Roman" w:cs="Times New Roman"/>
+                <w:sz w:val="24"/>
+              </w:rPr>
+              <w:t>1</w:t>
+            </w:r>
           </w:p>
         </w:tc>
         <w:tc>
@@ -5743,6 +5574,20 @@
                 <w:sz w:val="24"/>
               </w:rPr>
             </w:pPr>
+            <w:r>
+              <w:rPr>
+                <w:rFonts w:ascii="Times New Roman" w:hAnsi="Times New Roman" w:cs="Times New Roman"/>
+                <w:sz w:val="24"/>
+              </w:rPr>
+              <w:t>$</w:t>
+            </w:r>
+            <w:r>
+              <w:rPr>
+                <w:rFonts w:ascii="Times New Roman" w:hAnsi="Times New Roman" w:cs="Times New Roman"/>
+                <w:sz w:val="24"/>
+              </w:rPr>
+              <w:t>4.34</w:t>
+            </w:r>
           </w:p>
         </w:tc>
         <w:tc>
@@ -5757,6 +5602,32 @@
                 <w:sz w:val="16"/>
               </w:rPr>
             </w:pPr>
+            <w:hyperlink r:id="rId48" w:history="1">
+              <w:r>
+                <w:rPr>
+                  <w:rStyle w:val="Hyperlink"/>
+                  <w:sz w:val="16"/>
+                  <w:szCs w:val="16"/>
+                </w:rPr>
+                <w:t>https://</w:t>
+              </w:r>
+              <w:r>
+                <w:rPr>
+                  <w:rStyle w:val="Hyperlink"/>
+                  <w:sz w:val="16"/>
+                  <w:szCs w:val="16"/>
+                </w:rPr>
+                <w:t>w</w:t>
+              </w:r>
+              <w:r>
+                <w:rPr>
+                  <w:rStyle w:val="Hyperlink"/>
+                  <w:sz w:val="16"/>
+                  <w:szCs w:val="16"/>
+                </w:rPr>
+                <w:t>ww.mcmaster.com/92005A116/</w:t>
+              </w:r>
+            </w:hyperlink>
           </w:p>
         </w:tc>
         <w:tc>
@@ -5787,13 +5658,6 @@
                 <w:sz w:val="24"/>
               </w:rPr>
             </w:pPr>
-            <w:r>
-              <w:rPr>
-                <w:rFonts w:ascii="Times New Roman" w:hAnsi="Times New Roman" w:cs="Times New Roman"/>
-                <w:sz w:val="24"/>
-              </w:rPr>
-              <w:t>Realsense T265</w:t>
-            </w:r>
           </w:p>
         </w:tc>
         <w:tc>
@@ -5808,6 +5672,102 @@
                 <w:sz w:val="24"/>
               </w:rPr>
             </w:pPr>
+          </w:p>
+        </w:tc>
+        <w:tc>
+          <w:tcPr>
+            <w:tcW w:w="1329" w:type="dxa"/>
+          </w:tcPr>
+          <w:p>
+            <w:pPr>
+              <w:jc w:val="center"/>
+              <w:rPr>
+                <w:rFonts w:ascii="Times New Roman" w:hAnsi="Times New Roman" w:cs="Times New Roman"/>
+                <w:sz w:val="24"/>
+              </w:rPr>
+            </w:pPr>
+          </w:p>
+        </w:tc>
+        <w:tc>
+          <w:tcPr>
+            <w:tcW w:w="3629" w:type="dxa"/>
+          </w:tcPr>
+          <w:p>
+            <w:pPr>
+              <w:jc w:val="center"/>
+              <w:rPr>
+                <w:rFonts w:ascii="Times New Roman" w:hAnsi="Times New Roman" w:cs="Times New Roman"/>
+                <w:sz w:val="16"/>
+              </w:rPr>
+            </w:pPr>
+          </w:p>
+        </w:tc>
+        <w:tc>
+          <w:tcPr>
+            <w:tcW w:w="1345" w:type="dxa"/>
+          </w:tcPr>
+          <w:p>
+            <w:pPr>
+              <w:jc w:val="center"/>
+              <w:rPr>
+                <w:rFonts w:ascii="Times New Roman" w:hAnsi="Times New Roman" w:cs="Times New Roman"/>
+                <w:sz w:val="24"/>
+              </w:rPr>
+            </w:pPr>
+          </w:p>
+        </w:tc>
+      </w:tr>
+      <w:tr>
+        <w:tc>
+          <w:tcPr>
+            <w:tcW w:w="1533" w:type="dxa"/>
+          </w:tcPr>
+          <w:p>
+            <w:pPr>
+              <w:jc w:val="center"/>
+              <w:rPr>
+                <w:rFonts w:ascii="Times New Roman" w:hAnsi="Times New Roman" w:cs="Times New Roman"/>
+                <w:sz w:val="24"/>
+              </w:rPr>
+            </w:pPr>
+            <w:proofErr w:type="spellStart"/>
+            <w:r>
+              <w:rPr>
+                <w:rFonts w:ascii="Times New Roman" w:hAnsi="Times New Roman" w:cs="Times New Roman"/>
+                <w:sz w:val="24"/>
+              </w:rPr>
+              <w:lastRenderedPageBreak/>
+              <w:t>Realsense</w:t>
+            </w:r>
+            <w:proofErr w:type="spellEnd"/>
+            <w:r>
+              <w:rPr>
+                <w:rFonts w:ascii="Times New Roman" w:hAnsi="Times New Roman" w:cs="Times New Roman"/>
+                <w:sz w:val="24"/>
+              </w:rPr>
+              <w:t xml:space="preserve"> </w:t>
+            </w:r>
+            <w:r>
+              <w:rPr>
+                <w:rFonts w:ascii="Times New Roman" w:hAnsi="Times New Roman" w:cs="Times New Roman"/>
+                <w:sz w:val="24"/>
+              </w:rPr>
+              <w:t>D455</w:t>
+            </w:r>
+          </w:p>
+        </w:tc>
+        <w:tc>
+          <w:tcPr>
+            <w:tcW w:w="1514" w:type="dxa"/>
+          </w:tcPr>
+          <w:p>
+            <w:pPr>
+              <w:jc w:val="center"/>
+              <w:rPr>
+                <w:rFonts w:ascii="Times New Roman" w:hAnsi="Times New Roman" w:cs="Times New Roman"/>
+                <w:sz w:val="24"/>
+              </w:rPr>
+            </w:pPr>
             <w:r>
               <w:rPr>
                 <w:rFonts w:ascii="Times New Roman" w:hAnsi="Times New Roman" w:cs="Times New Roman"/>
@@ -5841,7 +5801,7 @@
                 <w:rFonts w:ascii="Times New Roman" w:hAnsi="Times New Roman" w:cs="Times New Roman"/>
                 <w:sz w:val="24"/>
               </w:rPr>
-              <w:t>209</w:t>
+              <w:t>412.50</w:t>
             </w:r>
           </w:p>
         </w:tc>
@@ -5853,137 +5813,311 @@
             <w:pPr>
               <w:jc w:val="center"/>
               <w:rPr>
-                <w:rFonts w:ascii="Times New Roman" w:hAnsi="Times New Roman" w:cs="Times New Roman"/>
-                <w:sz w:val="16"/>
-              </w:rPr>
-            </w:pPr>
-            <w:hyperlink r:id="rId47" w:history="1">
+                <w:rStyle w:val="Hyperlink"/>
+                <w:sz w:val="16"/>
+              </w:rPr>
+            </w:pPr>
+            <w:hyperlink r:id="rId49" w:history="1">
+              <w:r>
+                <w:rPr>
+                  <w:rStyle w:val="Hyperlink"/>
+                  <w:sz w:val="16"/>
+                </w:rPr>
+                <w:t>https://store.intel</w:t>
+              </w:r>
+              <w:r>
+                <w:rPr>
+                  <w:rStyle w:val="Hyperlink"/>
+                  <w:sz w:val="16"/>
+                </w:rPr>
+                <w:t>r</w:t>
+              </w:r>
+              <w:r>
+                <w:rPr>
+                  <w:rStyle w:val="Hyperlink"/>
+                  <w:sz w:val="16"/>
+                </w:rPr>
+                <w:t>ealsense.com/buy-intel-realsense-depth-camera-d455.html</w:t>
+              </w:r>
+            </w:hyperlink>
+          </w:p>
+          <w:p>
+            <w:pPr>
+              <w:jc w:val="center"/>
+              <w:rPr>
+                <w:rStyle w:val="Hyperlink"/>
+                <w:sz w:val="16"/>
+              </w:rPr>
+            </w:pPr>
+          </w:p>
+          <w:p>
+            <w:pPr>
+              <w:jc w:val="center"/>
+              <w:rPr>
+                <w:rStyle w:val="Hyperlink"/>
+                <w:sz w:val="16"/>
+              </w:rPr>
+            </w:pPr>
+            <w:hyperlink r:id="rId50" w:history="1">
+              <w:r>
+                <w:rPr>
+                  <w:rStyle w:val="Hyperlink"/>
+                  <w:sz w:val="16"/>
+                </w:rPr>
+                <w:t>https://www.digikey.com/en/products/detail/intel-realsense/82635DSD455MP/</w:t>
+              </w:r>
+              <w:r>
+                <w:rPr>
+                  <w:rStyle w:val="Hyperlink"/>
+                  <w:sz w:val="16"/>
+                </w:rPr>
+                <w:t>1</w:t>
+              </w:r>
+              <w:r>
+                <w:rPr>
+                  <w:rStyle w:val="Hyperlink"/>
+                  <w:sz w:val="16"/>
+                </w:rPr>
+                <w:t>2429609</w:t>
+              </w:r>
+            </w:hyperlink>
+          </w:p>
+          <w:p>
+            <w:pPr>
+              <w:jc w:val="center"/>
+              <w:rPr>
+                <w:rFonts w:ascii="Times New Roman" w:hAnsi="Times New Roman" w:cs="Times New Roman"/>
+                <w:sz w:val="16"/>
+              </w:rPr>
+            </w:pPr>
+          </w:p>
+        </w:tc>
+        <w:tc>
+          <w:tcPr>
+            <w:tcW w:w="1345" w:type="dxa"/>
+          </w:tcPr>
+          <w:p>
+            <w:pPr>
+              <w:jc w:val="center"/>
+              <w:rPr>
+                <w:rFonts w:ascii="Times New Roman" w:hAnsi="Times New Roman" w:cs="Times New Roman"/>
+                <w:sz w:val="24"/>
+              </w:rPr>
+            </w:pPr>
+          </w:p>
+        </w:tc>
+      </w:tr>
+      <w:tr>
+        <w:tc>
+          <w:tcPr>
+            <w:tcW w:w="1533" w:type="dxa"/>
+          </w:tcPr>
+          <w:p>
+            <w:pPr>
+              <w:jc w:val="center"/>
+              <w:rPr>
+                <w:rFonts w:ascii="Times New Roman" w:hAnsi="Times New Roman" w:cs="Times New Roman"/>
+                <w:sz w:val="24"/>
+              </w:rPr>
+            </w:pPr>
+            <w:r>
+              <w:rPr>
+                <w:rFonts w:ascii="Times New Roman" w:hAnsi="Times New Roman" w:cs="Times New Roman"/>
+                <w:sz w:val="24"/>
+              </w:rPr>
+              <w:t>USB 3.0 Type C 1ft</w:t>
+            </w:r>
+          </w:p>
+        </w:tc>
+        <w:tc>
+          <w:tcPr>
+            <w:tcW w:w="1514" w:type="dxa"/>
+          </w:tcPr>
+          <w:p>
+            <w:pPr>
+              <w:jc w:val="center"/>
+              <w:rPr>
+                <w:rFonts w:ascii="Times New Roman" w:hAnsi="Times New Roman" w:cs="Times New Roman"/>
+                <w:sz w:val="24"/>
+              </w:rPr>
+            </w:pPr>
+            <w:r>
+              <w:rPr>
+                <w:rFonts w:ascii="Times New Roman" w:hAnsi="Times New Roman" w:cs="Times New Roman"/>
+                <w:sz w:val="24"/>
+              </w:rPr>
+              <w:t>1</w:t>
+            </w:r>
+          </w:p>
+        </w:tc>
+        <w:tc>
+          <w:tcPr>
+            <w:tcW w:w="1329" w:type="dxa"/>
+          </w:tcPr>
+          <w:p>
+            <w:pPr>
+              <w:jc w:val="center"/>
+              <w:rPr>
+                <w:rFonts w:ascii="Times New Roman" w:hAnsi="Times New Roman" w:cs="Times New Roman"/>
+                <w:sz w:val="24"/>
+              </w:rPr>
+            </w:pPr>
+            <w:r>
+              <w:rPr>
+                <w:rFonts w:ascii="Times New Roman" w:hAnsi="Times New Roman" w:cs="Times New Roman"/>
+                <w:sz w:val="24"/>
+              </w:rPr>
+              <w:t>$12.31</w:t>
+            </w:r>
+          </w:p>
+        </w:tc>
+        <w:tc>
+          <w:tcPr>
+            <w:tcW w:w="3629" w:type="dxa"/>
+          </w:tcPr>
+          <w:p>
+            <w:pPr>
+              <w:jc w:val="center"/>
+            </w:pPr>
+            <w:hyperlink r:id="rId51" w:history="1">
               <w:r>
                 <w:rPr>
                   <w:rStyle w:val="Hyperlink"/>
                   <w:rFonts w:ascii="Times New Roman" w:hAnsi="Times New Roman" w:cs="Times New Roman"/>
                   <w:sz w:val="16"/>
                 </w:rPr>
-                <w:t>https://store.intelreal</w:t>
+                <w:t>https://www.amazon.com/AmazonBasics-Double-Braided-Nylon-Type-C/dp/B07D7SH77V</w:t>
               </w:r>
+            </w:hyperlink>
+          </w:p>
+        </w:tc>
+        <w:tc>
+          <w:tcPr>
+            <w:tcW w:w="1345" w:type="dxa"/>
+          </w:tcPr>
+          <w:p>
+            <w:pPr>
+              <w:jc w:val="center"/>
+              <w:rPr>
+                <w:rFonts w:ascii="Times New Roman" w:hAnsi="Times New Roman" w:cs="Times New Roman"/>
+                <w:sz w:val="24"/>
+              </w:rPr>
+            </w:pPr>
+          </w:p>
+        </w:tc>
+      </w:tr>
+      <w:tr>
+        <w:tc>
+          <w:tcPr>
+            <w:tcW w:w="1533" w:type="dxa"/>
+          </w:tcPr>
+          <w:p>
+            <w:pPr>
+              <w:jc w:val="center"/>
+              <w:rPr>
+                <w:rFonts w:ascii="Times New Roman" w:hAnsi="Times New Roman" w:cs="Times New Roman"/>
+                <w:sz w:val="24"/>
+              </w:rPr>
+            </w:pPr>
+            <w:r>
+              <w:rPr>
+                <w:rFonts w:ascii="Times New Roman" w:hAnsi="Times New Roman" w:cs="Times New Roman"/>
+                <w:sz w:val="24"/>
+              </w:rPr>
+              <w:t>M</w:t>
+            </w:r>
+            <w:r>
+              <w:rPr>
+                <w:rFonts w:ascii="Times New Roman" w:hAnsi="Times New Roman" w:cs="Times New Roman"/>
+                <w:sz w:val="24"/>
+              </w:rPr>
+              <w:t>4</w:t>
+            </w:r>
+            <w:r>
+              <w:rPr>
+                <w:rFonts w:ascii="Times New Roman" w:hAnsi="Times New Roman" w:cs="Times New Roman"/>
+                <w:sz w:val="24"/>
+              </w:rPr>
+              <w:t xml:space="preserve"> Pan Head Screw </w:t>
+            </w:r>
+            <w:r>
+              <w:rPr>
+                <w:rFonts w:ascii="Times New Roman" w:hAnsi="Times New Roman" w:cs="Times New Roman"/>
+                <w:sz w:val="24"/>
+              </w:rPr>
+              <w:t>6mm</w:t>
+            </w:r>
+          </w:p>
+        </w:tc>
+        <w:tc>
+          <w:tcPr>
+            <w:tcW w:w="1514" w:type="dxa"/>
+          </w:tcPr>
+          <w:p>
+            <w:pPr>
+              <w:jc w:val="center"/>
+              <w:rPr>
+                <w:rFonts w:ascii="Times New Roman" w:hAnsi="Times New Roman" w:cs="Times New Roman"/>
+                <w:sz w:val="24"/>
+              </w:rPr>
+            </w:pPr>
+            <w:r>
+              <w:rPr>
+                <w:rFonts w:ascii="Times New Roman" w:hAnsi="Times New Roman" w:cs="Times New Roman"/>
+                <w:sz w:val="24"/>
+              </w:rPr>
+              <w:t>1</w:t>
+            </w:r>
+          </w:p>
+        </w:tc>
+        <w:tc>
+          <w:tcPr>
+            <w:tcW w:w="1329" w:type="dxa"/>
+          </w:tcPr>
+          <w:p>
+            <w:pPr>
+              <w:jc w:val="center"/>
+              <w:rPr>
+                <w:rFonts w:ascii="Times New Roman" w:hAnsi="Times New Roman" w:cs="Times New Roman"/>
+                <w:sz w:val="24"/>
+              </w:rPr>
+            </w:pPr>
+            <w:r>
+              <w:rPr>
+                <w:rFonts w:ascii="Times New Roman" w:hAnsi="Times New Roman" w:cs="Times New Roman"/>
+                <w:sz w:val="24"/>
+              </w:rPr>
+              <w:t>$8.</w:t>
+            </w:r>
+            <w:r>
+              <w:rPr>
+                <w:rFonts w:ascii="Times New Roman" w:hAnsi="Times New Roman" w:cs="Times New Roman"/>
+                <w:sz w:val="24"/>
+              </w:rPr>
+              <w:t>21</w:t>
+            </w:r>
+          </w:p>
+        </w:tc>
+        <w:tc>
+          <w:tcPr>
+            <w:tcW w:w="3629" w:type="dxa"/>
+          </w:tcPr>
+          <w:p>
+            <w:pPr>
+              <w:jc w:val="center"/>
+              <w:rPr>
+                <w:rFonts w:ascii="Times New Roman" w:hAnsi="Times New Roman" w:cs="Times New Roman"/>
+                <w:sz w:val="16"/>
+              </w:rPr>
+            </w:pPr>
+            <w:hyperlink r:id="rId52" w:history="1">
               <w:r>
                 <w:rPr>
                   <w:rStyle w:val="Hyperlink"/>
                   <w:rFonts w:ascii="Times New Roman" w:hAnsi="Times New Roman" w:cs="Times New Roman"/>
                   <w:sz w:val="16"/>
                 </w:rPr>
-                <w:t>s</w:t>
-              </w:r>
-              <w:r>
-                <w:rPr>
-                  <w:rStyle w:val="Hyperlink"/>
-                  <w:rFonts w:ascii="Times New Roman" w:hAnsi="Times New Roman" w:cs="Times New Roman"/>
-                  <w:sz w:val="16"/>
-                </w:rPr>
-                <w:t>ense.com/buy-intel-realsense-tracking-camera-t265.html</w:t>
-              </w:r>
-            </w:hyperlink>
-          </w:p>
-        </w:tc>
-        <w:tc>
-          <w:tcPr>
-            <w:tcW w:w="1345" w:type="dxa"/>
-          </w:tcPr>
-          <w:p>
-            <w:pPr>
-              <w:jc w:val="center"/>
-              <w:rPr>
-                <w:rFonts w:ascii="Times New Roman" w:hAnsi="Times New Roman" w:cs="Times New Roman"/>
-                <w:sz w:val="24"/>
-              </w:rPr>
-            </w:pPr>
-          </w:p>
-        </w:tc>
-      </w:tr>
-      <w:tr>
-        <w:tc>
-          <w:tcPr>
-            <w:tcW w:w="1533" w:type="dxa"/>
-          </w:tcPr>
-          <w:p>
-            <w:pPr>
-              <w:jc w:val="center"/>
-              <w:rPr>
-                <w:rFonts w:ascii="Times New Roman" w:hAnsi="Times New Roman" w:cs="Times New Roman"/>
-                <w:sz w:val="24"/>
-              </w:rPr>
-            </w:pPr>
-            <w:r>
-              <w:rPr>
-                <w:rFonts w:ascii="Times New Roman" w:hAnsi="Times New Roman" w:cs="Times New Roman"/>
-                <w:sz w:val="24"/>
-              </w:rPr>
-              <w:t>M3 Pan Head Screw 14mm</w:t>
-            </w:r>
-          </w:p>
-        </w:tc>
-        <w:tc>
-          <w:tcPr>
-            <w:tcW w:w="1514" w:type="dxa"/>
-          </w:tcPr>
-          <w:p>
-            <w:pPr>
-              <w:jc w:val="center"/>
-              <w:rPr>
-                <w:rFonts w:ascii="Times New Roman" w:hAnsi="Times New Roman" w:cs="Times New Roman"/>
-                <w:sz w:val="24"/>
-              </w:rPr>
-            </w:pPr>
-            <w:r>
-              <w:rPr>
-                <w:rFonts w:ascii="Times New Roman" w:hAnsi="Times New Roman" w:cs="Times New Roman"/>
-                <w:sz w:val="24"/>
-              </w:rPr>
-              <w:t>1</w:t>
-            </w:r>
-          </w:p>
-        </w:tc>
-        <w:tc>
-          <w:tcPr>
-            <w:tcW w:w="1329" w:type="dxa"/>
-          </w:tcPr>
-          <w:p>
-            <w:pPr>
-              <w:jc w:val="center"/>
-              <w:rPr>
-                <w:rFonts w:ascii="Times New Roman" w:hAnsi="Times New Roman" w:cs="Times New Roman"/>
-                <w:sz w:val="24"/>
-              </w:rPr>
-            </w:pPr>
-            <w:r>
-              <w:rPr>
-                <w:rFonts w:ascii="Times New Roman" w:hAnsi="Times New Roman" w:cs="Times New Roman"/>
-                <w:sz w:val="24"/>
-              </w:rPr>
-              <w:t>$8.96</w:t>
-            </w:r>
-          </w:p>
-        </w:tc>
-        <w:tc>
-          <w:tcPr>
-            <w:tcW w:w="3629" w:type="dxa"/>
-          </w:tcPr>
-          <w:p>
-            <w:pPr>
-              <w:jc w:val="center"/>
-              <w:rPr>
-                <w:rFonts w:ascii="Times New Roman" w:hAnsi="Times New Roman" w:cs="Times New Roman"/>
-                <w:sz w:val="16"/>
-              </w:rPr>
-            </w:pPr>
-            <w:hyperlink r:id="rId48" w:history="1">
-              <w:r>
-                <w:rPr>
-                  <w:rStyle w:val="Hyperlink"/>
-                  <w:rFonts w:ascii="Times New Roman" w:hAnsi="Times New Roman" w:cs="Times New Roman"/>
-                  <w:sz w:val="16"/>
-                </w:rPr>
-                <w:t>https://www.mcmaster.com/92000a124</w:t>
+                <w:t>https://www.mcmaster.com/94387A239/</w:t>
               </w:r>
             </w:hyperlink>
           </w:p>
@@ -6334,7 +6468,7 @@
                 <w:szCs w:val="24"/>
               </w:rPr>
             </w:pPr>
-            <w:hyperlink r:id="rId49" w:history="1">
+            <w:hyperlink r:id="rId53" w:history="1">
               <w:r>
                 <w:rPr>
                   <w:rStyle w:val="Hyperlink"/>
@@ -6344,7 +6478,7 @@
                 <w:t>https://www.vexrobotics.com/276-2159.html</w:t>
               </w:r>
             </w:hyperlink>
-            <w:hyperlink r:id="rId50" w:history="1"/>
+            <w:hyperlink r:id="rId54" w:history="1"/>
           </w:p>
         </w:tc>
         <w:tc>
@@ -6366,7 +6500,25 @@
                 <w:sz w:val="16"/>
                 <w:szCs w:val="24"/>
               </w:rPr>
-              <w:t>Detects when the front bumper has made contact with an object</w:t>
+              <w:t xml:space="preserve">Detects when the front bumper has </w:t>
+            </w:r>
+            <w:proofErr w:type="gramStart"/>
+            <w:r>
+              <w:rPr>
+                <w:rFonts w:ascii="Times New Roman" w:hAnsi="Times New Roman" w:cs="Times New Roman"/>
+                <w:sz w:val="16"/>
+                <w:szCs w:val="24"/>
+              </w:rPr>
+              <w:t>made contact with</w:t>
+            </w:r>
+            <w:proofErr w:type="gramEnd"/>
+            <w:r>
+              <w:rPr>
+                <w:rFonts w:ascii="Times New Roman" w:hAnsi="Times New Roman" w:cs="Times New Roman"/>
+                <w:sz w:val="16"/>
+                <w:szCs w:val="24"/>
+              </w:rPr>
+              <w:t xml:space="preserve"> an object</w:t>
             </w:r>
           </w:p>
         </w:tc>
@@ -6454,7 +6606,7 @@
                 <w:szCs w:val="24"/>
               </w:rPr>
             </w:pPr>
-            <w:hyperlink r:id="rId51" w:history="1">
+            <w:hyperlink r:id="rId55" w:history="1">
               <w:r>
                 <w:rPr>
                   <w:rStyle w:val="Hyperlink"/>
@@ -6462,8 +6614,111 @@
                   <w:sz w:val="16"/>
                   <w:szCs w:val="24"/>
                 </w:rPr>
-                <w:t>https://www.di</w:t>
+                <w:t>https://www.digikey.com/product-detail/en/sparkfun-electronics/PRT-12796/1568-1513-ND/5993861</w:t>
               </w:r>
+            </w:hyperlink>
+          </w:p>
+        </w:tc>
+        <w:tc>
+          <w:tcPr>
+            <w:tcW w:w="1342" w:type="dxa"/>
+          </w:tcPr>
+          <w:p>
+            <w:pPr>
+              <w:jc w:val="center"/>
+              <w:rPr>
+                <w:rFonts w:ascii="Times New Roman" w:hAnsi="Times New Roman" w:cs="Times New Roman"/>
+                <w:sz w:val="16"/>
+                <w:szCs w:val="24"/>
+              </w:rPr>
+            </w:pPr>
+          </w:p>
+        </w:tc>
+      </w:tr>
+      <w:tr>
+        <w:tc>
+          <w:tcPr>
+            <w:tcW w:w="1456" w:type="dxa"/>
+          </w:tcPr>
+          <w:p>
+            <w:pPr>
+              <w:jc w:val="center"/>
+              <w:rPr>
+                <w:rFonts w:ascii="Times New Roman" w:hAnsi="Times New Roman" w:cs="Times New Roman"/>
+                <w:sz w:val="24"/>
+                <w:szCs w:val="24"/>
+              </w:rPr>
+            </w:pPr>
+            <w:r>
+              <w:rPr>
+                <w:rFonts w:ascii="Times New Roman" w:hAnsi="Times New Roman" w:cs="Times New Roman"/>
+                <w:sz w:val="24"/>
+                <w:szCs w:val="24"/>
+              </w:rPr>
+              <w:t>1K Ohm Resistor</w:t>
+            </w:r>
+          </w:p>
+        </w:tc>
+        <w:tc>
+          <w:tcPr>
+            <w:tcW w:w="1512" w:type="dxa"/>
+          </w:tcPr>
+          <w:p>
+            <w:pPr>
+              <w:jc w:val="center"/>
+              <w:rPr>
+                <w:rFonts w:ascii="Times New Roman" w:hAnsi="Times New Roman" w:cs="Times New Roman"/>
+                <w:sz w:val="24"/>
+                <w:szCs w:val="24"/>
+              </w:rPr>
+            </w:pPr>
+            <w:r>
+              <w:rPr>
+                <w:rFonts w:ascii="Times New Roman" w:hAnsi="Times New Roman" w:cs="Times New Roman"/>
+                <w:sz w:val="24"/>
+                <w:szCs w:val="24"/>
+              </w:rPr>
+              <w:t>1</w:t>
+            </w:r>
+          </w:p>
+        </w:tc>
+        <w:tc>
+          <w:tcPr>
+            <w:tcW w:w="1384" w:type="dxa"/>
+          </w:tcPr>
+          <w:p>
+            <w:pPr>
+              <w:jc w:val="center"/>
+              <w:rPr>
+                <w:rFonts w:ascii="Times New Roman" w:hAnsi="Times New Roman" w:cs="Times New Roman"/>
+                <w:sz w:val="24"/>
+                <w:szCs w:val="24"/>
+              </w:rPr>
+            </w:pPr>
+            <w:r>
+              <w:rPr>
+                <w:rFonts w:ascii="Times New Roman" w:hAnsi="Times New Roman" w:cs="Times New Roman"/>
+                <w:sz w:val="24"/>
+                <w:szCs w:val="24"/>
+              </w:rPr>
+              <w:t>$0.10</w:t>
+            </w:r>
+          </w:p>
+        </w:tc>
+        <w:tc>
+          <w:tcPr>
+            <w:tcW w:w="3656" w:type="dxa"/>
+          </w:tcPr>
+          <w:p>
+            <w:pPr>
+              <w:jc w:val="center"/>
+              <w:rPr>
+                <w:rFonts w:ascii="Times New Roman" w:hAnsi="Times New Roman" w:cs="Times New Roman"/>
+                <w:sz w:val="16"/>
+                <w:szCs w:val="24"/>
+              </w:rPr>
+            </w:pPr>
+            <w:hyperlink r:id="rId56" w:history="1">
               <w:r>
                 <w:rPr>
                   <w:rStyle w:val="Hyperlink"/>
@@ -6471,8 +6726,111 @@
                   <w:sz w:val="16"/>
                   <w:szCs w:val="24"/>
                 </w:rPr>
-                <w:t>g</w:t>
+                <w:t>https://www.digikey.com/product-detail/en/stackpole-electronics-inc/CF14JT1K00/CF14JT1K00CT-ND/1830350</w:t>
               </w:r>
+            </w:hyperlink>
+          </w:p>
+        </w:tc>
+        <w:tc>
+          <w:tcPr>
+            <w:tcW w:w="1342" w:type="dxa"/>
+          </w:tcPr>
+          <w:p>
+            <w:pPr>
+              <w:jc w:val="center"/>
+              <w:rPr>
+                <w:rFonts w:ascii="Times New Roman" w:hAnsi="Times New Roman" w:cs="Times New Roman"/>
+                <w:sz w:val="16"/>
+                <w:szCs w:val="24"/>
+              </w:rPr>
+            </w:pPr>
+          </w:p>
+        </w:tc>
+      </w:tr>
+      <w:tr>
+        <w:tc>
+          <w:tcPr>
+            <w:tcW w:w="1456" w:type="dxa"/>
+          </w:tcPr>
+          <w:p>
+            <w:pPr>
+              <w:jc w:val="center"/>
+              <w:rPr>
+                <w:rFonts w:ascii="Times New Roman" w:hAnsi="Times New Roman" w:cs="Times New Roman"/>
+                <w:sz w:val="24"/>
+                <w:szCs w:val="24"/>
+              </w:rPr>
+            </w:pPr>
+            <w:r>
+              <w:rPr>
+                <w:rFonts w:ascii="Times New Roman" w:hAnsi="Times New Roman" w:cs="Times New Roman"/>
+                <w:sz w:val="24"/>
+                <w:szCs w:val="24"/>
+              </w:rPr>
+              <w:t>1/8” Heat Shrink</w:t>
+            </w:r>
+          </w:p>
+        </w:tc>
+        <w:tc>
+          <w:tcPr>
+            <w:tcW w:w="1512" w:type="dxa"/>
+          </w:tcPr>
+          <w:p>
+            <w:pPr>
+              <w:jc w:val="center"/>
+              <w:rPr>
+                <w:rFonts w:ascii="Times New Roman" w:hAnsi="Times New Roman" w:cs="Times New Roman"/>
+                <w:sz w:val="24"/>
+                <w:szCs w:val="24"/>
+              </w:rPr>
+            </w:pPr>
+            <w:r>
+              <w:rPr>
+                <w:rFonts w:ascii="Times New Roman" w:hAnsi="Times New Roman" w:cs="Times New Roman"/>
+                <w:sz w:val="24"/>
+                <w:szCs w:val="24"/>
+              </w:rPr>
+              <w:t>1</w:t>
+            </w:r>
+          </w:p>
+        </w:tc>
+        <w:tc>
+          <w:tcPr>
+            <w:tcW w:w="1384" w:type="dxa"/>
+          </w:tcPr>
+          <w:p>
+            <w:pPr>
+              <w:jc w:val="center"/>
+              <w:rPr>
+                <w:rFonts w:ascii="Times New Roman" w:hAnsi="Times New Roman" w:cs="Times New Roman"/>
+                <w:sz w:val="24"/>
+                <w:szCs w:val="24"/>
+              </w:rPr>
+            </w:pPr>
+            <w:r>
+              <w:rPr>
+                <w:rFonts w:ascii="Times New Roman" w:hAnsi="Times New Roman" w:cs="Times New Roman"/>
+                <w:sz w:val="24"/>
+                <w:szCs w:val="24"/>
+              </w:rPr>
+              <w:t>$1.41</w:t>
+            </w:r>
+          </w:p>
+        </w:tc>
+        <w:tc>
+          <w:tcPr>
+            <w:tcW w:w="3656" w:type="dxa"/>
+          </w:tcPr>
+          <w:p>
+            <w:pPr>
+              <w:jc w:val="center"/>
+              <w:rPr>
+                <w:rFonts w:ascii="Times New Roman" w:hAnsi="Times New Roman" w:cs="Times New Roman"/>
+                <w:sz w:val="16"/>
+                <w:szCs w:val="24"/>
+              </w:rPr>
+            </w:pPr>
+            <w:hyperlink r:id="rId57" w:history="1">
               <w:r>
                 <w:rPr>
                   <w:rStyle w:val="Hyperlink"/>
@@ -6480,9 +6838,17 @@
                   <w:sz w:val="16"/>
                   <w:szCs w:val="24"/>
                 </w:rPr>
-                <w:t>ikey.com/product-detail/en/sparkfun-electronics/PRT-12796/1568-1513-ND/5993861</w:t>
+                <w:t>https://www.digikey.com/product-detail/en/alpha-wire/F221B1-8-BK100/A018B-4-ND/281671</w:t>
               </w:r>
             </w:hyperlink>
+            <w:r>
+              <w:rPr>
+                <w:rFonts w:ascii="Times New Roman" w:hAnsi="Times New Roman" w:cs="Times New Roman"/>
+                <w:sz w:val="16"/>
+                <w:szCs w:val="24"/>
+              </w:rPr>
+              <w:t>x</w:t>
+            </w:r>
           </w:p>
         </w:tc>
         <w:tc>
@@ -6521,7 +6887,7 @@
                 <w:sz w:val="24"/>
                 <w:szCs w:val="24"/>
               </w:rPr>
-              <w:t>1K Ohm Resistor</w:t>
+              <w:t>20mm M2.5 Pan Head Screws</w:t>
             </w:r>
           </w:p>
         </w:tc>
@@ -6567,7 +6933,7 @@
                 <w:sz w:val="24"/>
                 <w:szCs w:val="24"/>
               </w:rPr>
-              <w:t>$0.10</w:t>
+              <w:t>$5.92 per pack of 100</w:t>
             </w:r>
           </w:p>
         </w:tc>
@@ -6584,7 +6950,7 @@
                 <w:szCs w:val="24"/>
               </w:rPr>
             </w:pPr>
-            <w:hyperlink r:id="rId52" w:history="1">
+            <w:hyperlink r:id="rId58" w:history="1">
               <w:r>
                 <w:rPr>
                   <w:rStyle w:val="Hyperlink"/>
@@ -6592,293 +6958,7 @@
                   <w:sz w:val="16"/>
                   <w:szCs w:val="24"/>
                 </w:rPr>
-                <w:t>https://www</w:t>
-              </w:r>
-              <w:r>
-                <w:rPr>
-                  <w:rStyle w:val="Hyperlink"/>
-                  <w:rFonts w:ascii="Times New Roman" w:hAnsi="Times New Roman" w:cs="Times New Roman"/>
-                  <w:sz w:val="16"/>
-                  <w:szCs w:val="24"/>
-                </w:rPr>
-                <w:t>.</w:t>
-              </w:r>
-              <w:r>
-                <w:rPr>
-                  <w:rStyle w:val="Hyperlink"/>
-                  <w:rFonts w:ascii="Times New Roman" w:hAnsi="Times New Roman" w:cs="Times New Roman"/>
-                  <w:sz w:val="16"/>
-                  <w:szCs w:val="24"/>
-                </w:rPr>
-                <w:t>digikey.com/product-detail/en/stackpole-electronics-inc/CF14JT1K00/CF14JT1K00CT-ND/1830350</w:t>
-              </w:r>
-            </w:hyperlink>
-          </w:p>
-        </w:tc>
-        <w:tc>
-          <w:tcPr>
-            <w:tcW w:w="1342" w:type="dxa"/>
-          </w:tcPr>
-          <w:p>
-            <w:pPr>
-              <w:jc w:val="center"/>
-              <w:rPr>
-                <w:rFonts w:ascii="Times New Roman" w:hAnsi="Times New Roman" w:cs="Times New Roman"/>
-                <w:sz w:val="16"/>
-                <w:szCs w:val="24"/>
-              </w:rPr>
-            </w:pPr>
-          </w:p>
-        </w:tc>
-      </w:tr>
-      <w:tr>
-        <w:tc>
-          <w:tcPr>
-            <w:tcW w:w="1456" w:type="dxa"/>
-          </w:tcPr>
-          <w:p>
-            <w:pPr>
-              <w:jc w:val="center"/>
-              <w:rPr>
-                <w:rFonts w:ascii="Times New Roman" w:hAnsi="Times New Roman" w:cs="Times New Roman"/>
-                <w:sz w:val="24"/>
-                <w:szCs w:val="24"/>
-              </w:rPr>
-            </w:pPr>
-            <w:r>
-              <w:rPr>
-                <w:rFonts w:ascii="Times New Roman" w:hAnsi="Times New Roman" w:cs="Times New Roman"/>
-                <w:sz w:val="24"/>
-                <w:szCs w:val="24"/>
-              </w:rPr>
-              <w:t>1/8” Heat Shrink</w:t>
-            </w:r>
-          </w:p>
-        </w:tc>
-        <w:tc>
-          <w:tcPr>
-            <w:tcW w:w="1512" w:type="dxa"/>
-          </w:tcPr>
-          <w:p>
-            <w:pPr>
-              <w:jc w:val="center"/>
-              <w:rPr>
-                <w:rFonts w:ascii="Times New Roman" w:hAnsi="Times New Roman" w:cs="Times New Roman"/>
-                <w:sz w:val="24"/>
-                <w:szCs w:val="24"/>
-              </w:rPr>
-            </w:pPr>
-            <w:r>
-              <w:rPr>
-                <w:rFonts w:ascii="Times New Roman" w:hAnsi="Times New Roman" w:cs="Times New Roman"/>
-                <w:sz w:val="24"/>
-                <w:szCs w:val="24"/>
-              </w:rPr>
-              <w:t>1</w:t>
-            </w:r>
-          </w:p>
-        </w:tc>
-        <w:tc>
-          <w:tcPr>
-            <w:tcW w:w="1384" w:type="dxa"/>
-          </w:tcPr>
-          <w:p>
-            <w:pPr>
-              <w:jc w:val="center"/>
-              <w:rPr>
-                <w:rFonts w:ascii="Times New Roman" w:hAnsi="Times New Roman" w:cs="Times New Roman"/>
-                <w:sz w:val="24"/>
-                <w:szCs w:val="24"/>
-              </w:rPr>
-            </w:pPr>
-            <w:r>
-              <w:rPr>
-                <w:rFonts w:ascii="Times New Roman" w:hAnsi="Times New Roman" w:cs="Times New Roman"/>
-                <w:sz w:val="24"/>
-                <w:szCs w:val="24"/>
-              </w:rPr>
-              <w:t>$1.41</w:t>
-            </w:r>
-          </w:p>
-        </w:tc>
-        <w:tc>
-          <w:tcPr>
-            <w:tcW w:w="3656" w:type="dxa"/>
-          </w:tcPr>
-          <w:p>
-            <w:pPr>
-              <w:jc w:val="center"/>
-              <w:rPr>
-                <w:rFonts w:ascii="Times New Roman" w:hAnsi="Times New Roman" w:cs="Times New Roman"/>
-                <w:sz w:val="16"/>
-                <w:szCs w:val="24"/>
-              </w:rPr>
-            </w:pPr>
-            <w:hyperlink r:id="rId53" w:history="1">
-              <w:r>
-                <w:rPr>
-                  <w:rStyle w:val="Hyperlink"/>
-                  <w:rFonts w:ascii="Times New Roman" w:hAnsi="Times New Roman" w:cs="Times New Roman"/>
-                  <w:sz w:val="16"/>
-                  <w:szCs w:val="24"/>
-                </w:rPr>
-                <w:t>https://www.digikey.com/product-detail/en/alpha-wire/F221B1-8-BK</w:t>
-              </w:r>
-              <w:r>
-                <w:rPr>
-                  <w:rStyle w:val="Hyperlink"/>
-                  <w:rFonts w:ascii="Times New Roman" w:hAnsi="Times New Roman" w:cs="Times New Roman"/>
-                  <w:sz w:val="16"/>
-                  <w:szCs w:val="24"/>
-                </w:rPr>
-                <w:t>1</w:t>
-              </w:r>
-              <w:r>
-                <w:rPr>
-                  <w:rStyle w:val="Hyperlink"/>
-                  <w:rFonts w:ascii="Times New Roman" w:hAnsi="Times New Roman" w:cs="Times New Roman"/>
-                  <w:sz w:val="16"/>
-                  <w:szCs w:val="24"/>
-                </w:rPr>
-                <w:t>00/A018B-4-ND/281671</w:t>
-              </w:r>
-            </w:hyperlink>
-            <w:r>
-              <w:rPr>
-                <w:rFonts w:ascii="Times New Roman" w:hAnsi="Times New Roman" w:cs="Times New Roman"/>
-                <w:sz w:val="16"/>
-                <w:szCs w:val="24"/>
-              </w:rPr>
-              <w:t>x</w:t>
-            </w:r>
-          </w:p>
-        </w:tc>
-        <w:tc>
-          <w:tcPr>
-            <w:tcW w:w="1342" w:type="dxa"/>
-          </w:tcPr>
-          <w:p>
-            <w:pPr>
-              <w:jc w:val="center"/>
-              <w:rPr>
-                <w:rFonts w:ascii="Times New Roman" w:hAnsi="Times New Roman" w:cs="Times New Roman"/>
-                <w:sz w:val="16"/>
-                <w:szCs w:val="24"/>
-              </w:rPr>
-            </w:pPr>
-          </w:p>
-        </w:tc>
-      </w:tr>
-      <w:tr>
-        <w:tc>
-          <w:tcPr>
-            <w:tcW w:w="1456" w:type="dxa"/>
-          </w:tcPr>
-          <w:p>
-            <w:pPr>
-              <w:jc w:val="center"/>
-              <w:rPr>
-                <w:rFonts w:ascii="Times New Roman" w:hAnsi="Times New Roman" w:cs="Times New Roman"/>
-                <w:sz w:val="24"/>
-                <w:szCs w:val="24"/>
-              </w:rPr>
-            </w:pPr>
-            <w:r>
-              <w:rPr>
-                <w:rFonts w:ascii="Times New Roman" w:hAnsi="Times New Roman" w:cs="Times New Roman"/>
-                <w:sz w:val="24"/>
-                <w:szCs w:val="24"/>
-              </w:rPr>
-              <w:t>20mm M2.5 Pan Head Screws</w:t>
-            </w:r>
-          </w:p>
-        </w:tc>
-        <w:tc>
-          <w:tcPr>
-            <w:tcW w:w="1512" w:type="dxa"/>
-          </w:tcPr>
-          <w:p>
-            <w:pPr>
-              <w:jc w:val="center"/>
-              <w:rPr>
-                <w:rFonts w:ascii="Times New Roman" w:hAnsi="Times New Roman" w:cs="Times New Roman"/>
-                <w:sz w:val="24"/>
-                <w:szCs w:val="24"/>
-              </w:rPr>
-            </w:pPr>
-            <w:r>
-              <w:rPr>
-                <w:rFonts w:ascii="Times New Roman" w:hAnsi="Times New Roman" w:cs="Times New Roman"/>
-                <w:sz w:val="24"/>
-                <w:szCs w:val="24"/>
-              </w:rPr>
-              <w:t>1</w:t>
-            </w:r>
-          </w:p>
-        </w:tc>
-        <w:tc>
-          <w:tcPr>
-            <w:tcW w:w="1384" w:type="dxa"/>
-          </w:tcPr>
-          <w:p>
-            <w:pPr>
-              <w:jc w:val="center"/>
-              <w:rPr>
-                <w:rFonts w:ascii="Times New Roman" w:hAnsi="Times New Roman" w:cs="Times New Roman"/>
-                <w:sz w:val="24"/>
-                <w:szCs w:val="24"/>
-              </w:rPr>
-            </w:pPr>
-            <w:r>
-              <w:rPr>
-                <w:rFonts w:ascii="Times New Roman" w:hAnsi="Times New Roman" w:cs="Times New Roman"/>
-                <w:sz w:val="24"/>
-                <w:szCs w:val="24"/>
-              </w:rPr>
-              <w:t>$5.92 per pack of 100</w:t>
-            </w:r>
-          </w:p>
-        </w:tc>
-        <w:tc>
-          <w:tcPr>
-            <w:tcW w:w="3656" w:type="dxa"/>
-          </w:tcPr>
-          <w:p>
-            <w:pPr>
-              <w:jc w:val="center"/>
-              <w:rPr>
-                <w:rFonts w:ascii="Times New Roman" w:hAnsi="Times New Roman" w:cs="Times New Roman"/>
-                <w:sz w:val="16"/>
-                <w:szCs w:val="24"/>
-              </w:rPr>
-            </w:pPr>
-            <w:hyperlink r:id="rId54" w:history="1">
-              <w:r>
-                <w:rPr>
-                  <w:rStyle w:val="Hyperlink"/>
-                  <w:rFonts w:ascii="Times New Roman" w:hAnsi="Times New Roman" w:cs="Times New Roman"/>
-                  <w:sz w:val="16"/>
-                  <w:szCs w:val="24"/>
-                </w:rPr>
-                <w:t>https://www.mc</w:t>
-              </w:r>
-              <w:r>
-                <w:rPr>
-                  <w:rStyle w:val="Hyperlink"/>
-                  <w:rFonts w:ascii="Times New Roman" w:hAnsi="Times New Roman" w:cs="Times New Roman"/>
-                  <w:sz w:val="16"/>
-                  <w:szCs w:val="24"/>
-                </w:rPr>
-                <w:t>m</w:t>
-              </w:r>
-              <w:r>
-                <w:rPr>
-                  <w:rStyle w:val="Hyperlink"/>
-                  <w:rFonts w:ascii="Times New Roman" w:hAnsi="Times New Roman" w:cs="Times New Roman"/>
-                  <w:sz w:val="16"/>
-                  <w:szCs w:val="24"/>
-                </w:rPr>
-                <w:t>aster.com/92000a111</w:t>
+                <w:t>https://www.mcmaster.com/92000a111</w:t>
               </w:r>
             </w:hyperlink>
           </w:p>

</xml_diff>